<commit_message>
Documentation - Added first meeting
</commit_message>
<xml_diff>
--- a/Documenten/Documentatie.docx
+++ b/Documenten/Documentatie.docx
@@ -1500,17 +1500,7 @@
           <w:lang w:val="en-GB"/>
         </w:rPr>
         <w:lastRenderedPageBreak/>
-        <w:t>Style de</w:t>
-      </w:r>
-      <w:bookmarkStart w:id="3" w:name="_GoBack"/>
-      <w:bookmarkEnd w:id="3"/>
-      <w:r>
-        <w:rPr>
-          <w:sz w:val="48"/>
-          <w:szCs w:val="48"/>
-          <w:lang w:val="en-GB"/>
-        </w:rPr>
-        <w:t>finition</w:t>
+        <w:t>Style definition</w:t>
       </w:r>
       <w:bookmarkEnd w:id="1"/>
       <w:bookmarkEnd w:id="2"/>
@@ -1528,30 +1518,30 @@
           <w:lang w:val="en-GB"/>
         </w:rPr>
       </w:pPr>
-      <w:bookmarkStart w:id="4" w:name="_Toc447022662"/>
+      <w:bookmarkStart w:id="3" w:name="_Toc447022662"/>
       <w:r>
         <w:rPr>
           <w:lang w:val="en-GB"/>
         </w:rPr>
         <w:t>This describes the basic style of the application.</w:t>
       </w:r>
+      <w:bookmarkEnd w:id="3"/>
+    </w:p>
+    <w:p>
+      <w:pPr>
+        <w:pStyle w:val="Kop2"/>
+        <w:rPr>
+          <w:lang w:val="en-GB"/>
+        </w:rPr>
+      </w:pPr>
+      <w:bookmarkStart w:id="4" w:name="_Toc447713834"/>
+      <w:r>
+        <w:rPr>
+          <w:lang w:val="en-GB"/>
+        </w:rPr>
+        <w:t>Colours</w:t>
+      </w:r>
       <w:bookmarkEnd w:id="4"/>
-    </w:p>
-    <w:p>
-      <w:pPr>
-        <w:pStyle w:val="Kop2"/>
-        <w:rPr>
-          <w:lang w:val="en-GB"/>
-        </w:rPr>
-      </w:pPr>
-      <w:bookmarkStart w:id="5" w:name="_Toc447713834"/>
-      <w:r>
-        <w:rPr>
-          <w:lang w:val="en-GB"/>
-        </w:rPr>
-        <w:t>Colours</w:t>
-      </w:r>
-      <w:bookmarkEnd w:id="5"/>
     </w:p>
     <w:p>
       <w:pPr>
@@ -1652,7 +1642,7 @@
           </mc:Choice>
           <mc:Fallback>
             <w:pict>
-              <v:rect w14:anchorId="4327A574" id="Rechthoek 1" o:spid="_x0000_s1026" style="width:1in;height:21.6pt;visibility:visible;mso-wrap-style:square;mso-left-percent:-10001;mso-top-percent:-10001;mso-position-horizontal:absolute;mso-position-horizontal-relative:char;mso-position-vertical:absolute;mso-position-vertical-relative:line;mso-left-percent:-10001;mso-top-percent:-10001;v-text-anchor:middle" o:gfxdata="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" fillcolor="#0c9" strokecolor="black [3213]" strokeweight="1pt">
+              <v:rect w14:anchorId="645169DF" id="Rechthoek 1" o:spid="_x0000_s1026" style="width:1in;height:21.6pt;visibility:visible;mso-wrap-style:square;mso-left-percent:-10001;mso-top-percent:-10001;mso-position-horizontal:absolute;mso-position-horizontal-relative:char;mso-position-vertical:absolute;mso-position-vertical-relative:line;mso-left-percent:-10001;mso-top-percent:-10001;v-text-anchor:middle" o:gfxdata="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" fillcolor="#0c9" strokecolor="black [3213]" strokeweight="1pt">
                 <w10:anchorlock/>
               </v:rect>
             </w:pict>
@@ -1758,7 +1748,7 @@
           </mc:Choice>
           <mc:Fallback>
             <w:pict>
-              <v:rect w14:anchorId="7B85E588" id="Rechthoek 2" o:spid="_x0000_s1026" style="width:1in;height:21.6pt;visibility:visible;mso-wrap-style:square;mso-left-percent:-10001;mso-top-percent:-10001;mso-position-horizontal:absolute;mso-position-horizontal-relative:char;mso-position-vertical:absolute;mso-position-vertical-relative:line;mso-left-percent:-10001;mso-top-percent:-10001;v-text-anchor:middle" o:gfxdata="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" fillcolor="#f2f2f2" strokecolor="black [3213]" strokeweight="1pt">
+              <v:rect w14:anchorId="432BC014" id="Rechthoek 2" o:spid="_x0000_s1026" style="width:1in;height:21.6pt;visibility:visible;mso-wrap-style:square;mso-left-percent:-10001;mso-top-percent:-10001;mso-position-horizontal:absolute;mso-position-horizontal-relative:char;mso-position-vertical:absolute;mso-position-vertical-relative:line;mso-left-percent:-10001;mso-top-percent:-10001;v-text-anchor:middle" o:gfxdata="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" fillcolor="#f2f2f2" strokecolor="black [3213]" strokeweight="1pt">
                 <w10:anchorlock/>
               </v:rect>
             </w:pict>
@@ -1864,7 +1854,7 @@
           </mc:Choice>
           <mc:Fallback>
             <w:pict>
-              <v:rect w14:anchorId="3F370124" id="Rechthoek 4" o:spid="_x0000_s1026" style="width:1in;height:21.6pt;visibility:visible;mso-wrap-style:square;mso-left-percent:-10001;mso-top-percent:-10001;mso-position-horizontal:absolute;mso-position-horizontal-relative:char;mso-position-vertical:absolute;mso-position-vertical-relative:line;mso-left-percent:-10001;mso-top-percent:-10001;v-text-anchor:middle" o:gfxdata="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" fillcolor="#666" strokecolor="black [3213]" strokeweight="1pt">
+              <v:rect w14:anchorId="527F6B73" id="Rechthoek 4" o:spid="_x0000_s1026" style="width:1in;height:21.6pt;visibility:visible;mso-wrap-style:square;mso-left-percent:-10001;mso-top-percent:-10001;mso-position-horizontal:absolute;mso-position-horizontal-relative:char;mso-position-vertical:absolute;mso-position-vertical-relative:line;mso-left-percent:-10001;mso-top-percent:-10001;v-text-anchor:middle" o:gfxdata="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" fillcolor="#666" strokecolor="black [3213]" strokeweight="1pt">
                 <w10:anchorlock/>
               </v:rect>
             </w:pict>
@@ -1987,7 +1977,7 @@
           </mc:Choice>
           <mc:Fallback>
             <w:pict>
-              <v:rect w14:anchorId="7ADA2083" id="Rechthoek 7" o:spid="_x0000_s1026" style="width:1in;height:21.6pt;visibility:visible;mso-wrap-style:square;mso-left-percent:-10001;mso-top-percent:-10001;mso-position-horizontal:absolute;mso-position-horizontal-relative:char;mso-position-vertical:absolute;mso-position-vertical-relative:line;mso-left-percent:-10001;mso-top-percent:-10001;v-text-anchor:middle" o:gfxdata="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" fillcolor="#69f" strokecolor="black [3213]" strokeweight="1pt">
+              <v:rect w14:anchorId="6BCE3FFE" id="Rechthoek 7" o:spid="_x0000_s1026" style="width:1in;height:21.6pt;visibility:visible;mso-wrap-style:square;mso-left-percent:-10001;mso-top-percent:-10001;mso-position-horizontal:absolute;mso-position-horizontal-relative:char;mso-position-vertical:absolute;mso-position-vertical-relative:line;mso-left-percent:-10001;mso-top-percent:-10001;v-text-anchor:middle" o:gfxdata="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" fillcolor="#69f" strokecolor="black [3213]" strokeweight="1pt">
                 <w10:anchorlock/>
               </v:rect>
             </w:pict>
@@ -2093,7 +2083,7 @@
           </mc:Choice>
           <mc:Fallback>
             <w:pict>
-              <v:rect w14:anchorId="2AF70FCA" id="Rechthoek 9" o:spid="_x0000_s1026" style="width:1in;height:21.6pt;visibility:visible;mso-wrap-style:square;mso-left-percent:-10001;mso-top-percent:-10001;mso-position-horizontal:absolute;mso-position-horizontal-relative:char;mso-position-vertical:absolute;mso-position-vertical-relative:line;mso-left-percent:-10001;mso-top-percent:-10001;v-text-anchor:middle" o:gfxdata="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" fillcolor="#999" strokecolor="black [3213]" strokeweight="1pt">
+              <v:rect w14:anchorId="0F7050EC" id="Rechthoek 9" o:spid="_x0000_s1026" style="width:1in;height:21.6pt;visibility:visible;mso-wrap-style:square;mso-left-percent:-10001;mso-top-percent:-10001;mso-position-horizontal:absolute;mso-position-horizontal-relative:char;mso-position-vertical:absolute;mso-position-vertical-relative:line;mso-left-percent:-10001;mso-top-percent:-10001;v-text-anchor:middle" o:gfxdata="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" fillcolor="#999" strokecolor="black [3213]" strokeweight="1pt">
                 <w10:anchorlock/>
               </v:rect>
             </w:pict>
@@ -2199,7 +2189,7 @@
           </mc:Choice>
           <mc:Fallback>
             <w:pict>
-              <v:rect w14:anchorId="013F34FA" id="Rechthoek 11" o:spid="_x0000_s1026" style="width:1in;height:21.6pt;visibility:visible;mso-wrap-style:square;mso-left-percent:-10001;mso-top-percent:-10001;mso-position-horizontal:absolute;mso-position-horizontal-relative:char;mso-position-vertical:absolute;mso-position-vertical-relative:line;mso-left-percent:-10001;mso-top-percent:-10001;v-text-anchor:middle" o:gfxdata="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" fillcolor="#90f" strokecolor="black [3213]" strokeweight="1pt">
+              <v:rect w14:anchorId="00B1211A" id="Rechthoek 11" o:spid="_x0000_s1026" style="width:1in;height:21.6pt;visibility:visible;mso-wrap-style:square;mso-left-percent:-10001;mso-top-percent:-10001;mso-position-horizontal:absolute;mso-position-horizontal-relative:char;mso-position-vertical:absolute;mso-position-vertical-relative:line;mso-left-percent:-10001;mso-top-percent:-10001;v-text-anchor:middle" o:gfxdata="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" fillcolor="#90f" strokecolor="black [3213]" strokeweight="1pt">
                 <w10:anchorlock/>
               </v:rect>
             </w:pict>
@@ -2305,7 +2295,7 @@
           </mc:Choice>
           <mc:Fallback>
             <w:pict>
-              <v:rect w14:anchorId="4A5A3226" id="Rechthoek 12" o:spid="_x0000_s1026" style="width:1in;height:21.6pt;visibility:visible;mso-wrap-style:square;mso-left-percent:-10001;mso-top-percent:-10001;mso-position-horizontal:absolute;mso-position-horizontal-relative:char;mso-position-vertical:absolute;mso-position-vertical-relative:line;mso-left-percent:-10001;mso-top-percent:-10001;v-text-anchor:middle" o:gfxdata="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" fillcolor="#f90" strokecolor="black [3213]" strokeweight="1pt">
+              <v:rect w14:anchorId="191D00BD" id="Rechthoek 12" o:spid="_x0000_s1026" style="width:1in;height:21.6pt;visibility:visible;mso-wrap-style:square;mso-left-percent:-10001;mso-top-percent:-10001;mso-position-horizontal:absolute;mso-position-horizontal-relative:char;mso-position-vertical:absolute;mso-position-vertical-relative:line;mso-left-percent:-10001;mso-top-percent:-10001;v-text-anchor:middle" o:gfxdata="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" fillcolor="#f90" strokecolor="black [3213]" strokeweight="1pt">
                 <w10:anchorlock/>
               </v:rect>
             </w:pict>
@@ -2411,7 +2401,7 @@
           </mc:Choice>
           <mc:Fallback>
             <w:pict>
-              <v:rect w14:anchorId="001EE2C3" id="Rechthoek 13" o:spid="_x0000_s1026" style="width:1in;height:21.6pt;visibility:visible;mso-wrap-style:square;mso-left-percent:-10001;mso-top-percent:-10001;mso-position-horizontal:absolute;mso-position-horizontal-relative:char;mso-position-vertical:absolute;mso-position-vertical-relative:line;mso-left-percent:-10001;mso-top-percent:-10001;v-text-anchor:middle" o:gfxdata="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" fillcolor="#0c9" strokecolor="black [3213]" strokeweight="1pt">
+              <v:rect w14:anchorId="793E49EB" id="Rechthoek 13" o:spid="_x0000_s1026" style="width:1in;height:21.6pt;visibility:visible;mso-wrap-style:square;mso-left-percent:-10001;mso-top-percent:-10001;mso-position-horizontal:absolute;mso-position-horizontal-relative:char;mso-position-vertical:absolute;mso-position-vertical-relative:line;mso-left-percent:-10001;mso-top-percent:-10001;v-text-anchor:middle" o:gfxdata="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" fillcolor="#0c9" strokecolor="black [3213]" strokeweight="1pt">
                 <w10:anchorlock/>
               </v:rect>
             </w:pict>
@@ -2543,7 +2533,7 @@
           </mc:Choice>
           <mc:Fallback>
             <w:pict>
-              <v:rect w14:anchorId="73BF8526" id="Rechthoek 18" o:spid="_x0000_s1026" style="width:1in;height:21.6pt;visibility:visible;mso-wrap-style:square;mso-left-percent:-10001;mso-top-percent:-10001;mso-position-horizontal:absolute;mso-position-horizontal-relative:char;mso-position-vertical:absolute;mso-position-vertical-relative:line;mso-left-percent:-10001;mso-top-percent:-10001;v-text-anchor:middle" o:gfxdata="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" fillcolor="#f2f2f2" strokecolor="black [3213]" strokeweight="1pt">
+              <v:rect w14:anchorId="0969F8C5" id="Rechthoek 18" o:spid="_x0000_s1026" style="width:1in;height:21.6pt;visibility:visible;mso-wrap-style:square;mso-left-percent:-10001;mso-top-percent:-10001;mso-position-horizontal:absolute;mso-position-horizontal-relative:char;mso-position-vertical:absolute;mso-position-vertical-relative:line;mso-left-percent:-10001;mso-top-percent:-10001;v-text-anchor:middle" o:gfxdata="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" fillcolor="#f2f2f2" strokecolor="black [3213]" strokeweight="1pt">
                 <w10:anchorlock/>
               </v:rect>
             </w:pict>
@@ -2643,7 +2633,7 @@
           </mc:Choice>
           <mc:Fallback>
             <w:pict>
-              <v:rect w14:anchorId="0925748A" id="Rechthoek 15" o:spid="_x0000_s1026" style="width:1in;height:21.6pt;visibility:visible;mso-wrap-style:square;mso-left-percent:-10001;mso-top-percent:-10001;mso-position-horizontal:absolute;mso-position-horizontal-relative:char;mso-position-vertical:absolute;mso-position-vertical-relative:line;mso-left-percent:-10001;mso-top-percent:-10001;v-text-anchor:middle" o:gfxdata="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" fillcolor="#e9f0ff" strokecolor="black [3213]" strokeweight="1pt">
+              <v:rect w14:anchorId="1AC27564" id="Rechthoek 15" o:spid="_x0000_s1026" style="width:1in;height:21.6pt;visibility:visible;mso-wrap-style:square;mso-left-percent:-10001;mso-top-percent:-10001;mso-position-horizontal:absolute;mso-position-horizontal-relative:char;mso-position-vertical:absolute;mso-position-vertical-relative:line;mso-left-percent:-10001;mso-top-percent:-10001;v-text-anchor:middle" o:gfxdata="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" fillcolor="#e9f0ff" strokecolor="black [3213]" strokeweight="1pt">
                 <w10:anchorlock/>
               </v:rect>
             </w:pict>
@@ -2743,7 +2733,7 @@
           </mc:Choice>
           <mc:Fallback>
             <w:pict>
-              <v:rect w14:anchorId="345BF6A0" id="Rechthoek 16" o:spid="_x0000_s1026" style="width:1in;height:21.6pt;visibility:visible;mso-wrap-style:square;mso-left-percent:-10001;mso-top-percent:-10001;mso-position-horizontal:absolute;mso-position-horizontal-relative:char;mso-position-vertical:absolute;mso-position-vertical-relative:line;mso-left-percent:-10001;mso-top-percent:-10001;v-text-anchor:middle" o:gfxdata="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" fillcolor="#f0dbff" strokecolor="black [3213]" strokeweight="1pt">
+              <v:rect w14:anchorId="75E6E9FC" id="Rechthoek 16" o:spid="_x0000_s1026" style="width:1in;height:21.6pt;visibility:visible;mso-wrap-style:square;mso-left-percent:-10001;mso-top-percent:-10001;mso-position-horizontal:absolute;mso-position-horizontal-relative:char;mso-position-vertical:absolute;mso-position-vertical-relative:line;mso-left-percent:-10001;mso-top-percent:-10001;v-text-anchor:middle" o:gfxdata="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" fillcolor="#f0dbff" strokecolor="black [3213]" strokeweight="1pt">
                 <w10:anchorlock/>
               </v:rect>
             </w:pict>
@@ -2849,7 +2839,7 @@
           </mc:Choice>
           <mc:Fallback>
             <w:pict>
-              <v:rect w14:anchorId="29CECF90" id="Rechthoek 17" o:spid="_x0000_s1026" style="width:1in;height:21.6pt;visibility:visible;mso-wrap-style:square;mso-left-percent:-10001;mso-top-percent:-10001;mso-position-horizontal:absolute;mso-position-horizontal-relative:char;mso-position-vertical:absolute;mso-position-vertical-relative:line;mso-left-percent:-10001;mso-top-percent:-10001;v-text-anchor:middle" o:gfxdata="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" fillcolor="#dbfff6" strokecolor="black [3213]" strokeweight="1pt">
+              <v:rect w14:anchorId="74EDC520" id="Rechthoek 17" o:spid="_x0000_s1026" style="width:1in;height:21.6pt;visibility:visible;mso-wrap-style:square;mso-left-percent:-10001;mso-top-percent:-10001;mso-position-horizontal:absolute;mso-position-horizontal-relative:char;mso-position-vertical:absolute;mso-position-vertical-relative:line;mso-left-percent:-10001;mso-top-percent:-10001;v-text-anchor:middle" o:gfxdata="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" fillcolor="#dbfff6" strokecolor="black [3213]" strokeweight="1pt">
                 <w10:anchorlock/>
               </v:rect>
             </w:pict>
@@ -2901,7 +2891,7 @@
           <w:lang w:val="en-GB"/>
         </w:rPr>
       </w:pPr>
-      <w:bookmarkStart w:id="6" w:name="_Toc447022664"/>
+      <w:bookmarkStart w:id="5" w:name="_Toc447022664"/>
     </w:p>
     <w:p>
       <w:pPr>
@@ -2910,7 +2900,7 @@
           <w:lang w:val="en-GB"/>
         </w:rPr>
       </w:pPr>
-      <w:bookmarkStart w:id="7" w:name="_Toc447713835"/>
+      <w:bookmarkStart w:id="6" w:name="_Toc447713835"/>
       <w:r>
         <w:rPr>
           <w:lang w:val="en-GB"/>
@@ -2918,8 +2908,8 @@
         <w:lastRenderedPageBreak/>
         <w:t>Whitespace</w:t>
       </w:r>
+      <w:bookmarkEnd w:id="5"/>
       <w:bookmarkEnd w:id="6"/>
-      <w:bookmarkEnd w:id="7"/>
     </w:p>
     <w:p>
       <w:pPr>
@@ -2960,14 +2950,14 @@
           <w:lang w:val="en-GB"/>
         </w:rPr>
       </w:pPr>
-      <w:bookmarkStart w:id="8" w:name="_Toc447022665"/>
+      <w:bookmarkStart w:id="7" w:name="_Toc447022665"/>
       <w:r>
         <w:rPr>
           <w:lang w:val="en-GB"/>
         </w:rPr>
         <w:t>Rounded corners</w:t>
       </w:r>
-      <w:bookmarkEnd w:id="8"/>
+      <w:bookmarkEnd w:id="7"/>
       <w:r>
         <w:rPr>
           <w:lang w:val="en-GB"/>
@@ -2990,39 +2980,39 @@
           <w:lang w:val="en-GB"/>
         </w:rPr>
       </w:pPr>
-      <w:bookmarkStart w:id="9" w:name="_Toc447022666"/>
-      <w:bookmarkStart w:id="10" w:name="_Toc447713836"/>
+      <w:bookmarkStart w:id="8" w:name="_Toc447022666"/>
+      <w:bookmarkStart w:id="9" w:name="_Toc447713836"/>
       <w:r>
         <w:rPr>
           <w:lang w:val="en-GB"/>
         </w:rPr>
         <w:t>Typography</w:t>
       </w:r>
+      <w:bookmarkEnd w:id="8"/>
       <w:bookmarkEnd w:id="9"/>
+      <w:r>
+        <w:rPr>
+          <w:lang w:val="en-GB"/>
+        </w:rPr>
+        <w:br/>
+      </w:r>
+    </w:p>
+    <w:p>
+      <w:pPr>
+        <w:rPr>
+          <w:b/>
+          <w:lang w:val="en-GB"/>
+        </w:rPr>
+      </w:pPr>
+      <w:bookmarkStart w:id="10" w:name="_Toc447022667"/>
+      <w:r>
+        <w:rPr>
+          <w:b/>
+          <w:lang w:val="en-GB"/>
+        </w:rPr>
+        <w:t>All text</w:t>
+      </w:r>
       <w:bookmarkEnd w:id="10"/>
-      <w:r>
-        <w:rPr>
-          <w:lang w:val="en-GB"/>
-        </w:rPr>
-        <w:br/>
-      </w:r>
-    </w:p>
-    <w:p>
-      <w:pPr>
-        <w:rPr>
-          <w:b/>
-          <w:lang w:val="en-GB"/>
-        </w:rPr>
-      </w:pPr>
-      <w:bookmarkStart w:id="11" w:name="_Toc447022667"/>
-      <w:r>
-        <w:rPr>
-          <w:b/>
-          <w:lang w:val="en-GB"/>
-        </w:rPr>
-        <w:t>All text</w:t>
-      </w:r>
-      <w:bookmarkEnd w:id="11"/>
     </w:p>
     <w:p>
       <w:pPr>
@@ -3063,7 +3053,7 @@
           <w:lang w:val="en-GB"/>
         </w:rPr>
       </w:pPr>
-      <w:bookmarkStart w:id="12" w:name="_Toc447022670"/>
+      <w:bookmarkStart w:id="11" w:name="_Toc447022670"/>
       <w:r>
         <w:rPr>
           <w:b/>
@@ -3071,20 +3061,647 @@
         </w:rPr>
         <w:t>Icons</w:t>
       </w:r>
+      <w:bookmarkEnd w:id="11"/>
+    </w:p>
+    <w:p>
+      <w:pPr>
+        <w:rPr>
+          <w:lang w:val="en-GB"/>
+        </w:rPr>
+      </w:pPr>
+      <w:r>
+        <w:rPr>
+          <w:lang w:val="en-GB"/>
+        </w:rPr>
+        <w:t>We will use the icons of Font Awesome.</w:t>
+      </w:r>
+    </w:p>
+    <w:p>
+      <w:pPr>
+        <w:rPr>
+          <w:lang w:val="en-GB"/>
+        </w:rPr>
+      </w:pPr>
+    </w:p>
+    <w:p>
+      <w:pPr>
+        <w:rPr>
+          <w:lang w:val="en-GB"/>
+        </w:rPr>
+      </w:pPr>
+    </w:p>
+    <w:p>
+      <w:pPr>
+        <w:rPr>
+          <w:lang w:val="en-GB"/>
+        </w:rPr>
+      </w:pPr>
+    </w:p>
+    <w:p>
+      <w:pPr>
+        <w:rPr>
+          <w:lang w:val="en-GB"/>
+        </w:rPr>
+      </w:pPr>
+    </w:p>
+    <w:p>
+      <w:pPr>
+        <w:rPr>
+          <w:lang w:val="en-GB"/>
+        </w:rPr>
+      </w:pPr>
+    </w:p>
+    <w:p>
+      <w:pPr>
+        <w:rPr>
+          <w:lang w:val="en-GB"/>
+        </w:rPr>
+      </w:pPr>
+    </w:p>
+    <w:p>
+      <w:pPr>
+        <w:rPr>
+          <w:lang w:val="en-GB"/>
+        </w:rPr>
+      </w:pPr>
+    </w:p>
+    <w:p>
+      <w:pPr>
+        <w:rPr>
+          <w:lang w:val="en-GB"/>
+        </w:rPr>
+      </w:pPr>
+    </w:p>
+    <w:p>
+      <w:pPr>
+        <w:rPr>
+          <w:lang w:val="en-GB"/>
+        </w:rPr>
+      </w:pPr>
+    </w:p>
+    <w:p>
+      <w:pPr>
+        <w:rPr>
+          <w:lang w:val="en-GB"/>
+        </w:rPr>
+      </w:pPr>
+    </w:p>
+    <w:p>
+      <w:pPr>
+        <w:rPr>
+          <w:lang w:val="en-GB"/>
+        </w:rPr>
+      </w:pPr>
+    </w:p>
+    <w:p>
+      <w:pPr>
+        <w:rPr>
+          <w:lang w:val="en-GB"/>
+        </w:rPr>
+      </w:pPr>
+    </w:p>
+    <w:p>
+      <w:pPr>
+        <w:rPr>
+          <w:lang w:val="en-GB"/>
+        </w:rPr>
+      </w:pPr>
+    </w:p>
+    <w:p>
+      <w:pPr>
+        <w:rPr>
+          <w:lang w:val="en-GB"/>
+        </w:rPr>
+      </w:pPr>
+    </w:p>
+    <w:p>
+      <w:pPr>
+        <w:rPr>
+          <w:lang w:val="en-GB"/>
+        </w:rPr>
+      </w:pPr>
+    </w:p>
+    <w:p>
+      <w:pPr>
+        <w:rPr>
+          <w:lang w:val="en-GB"/>
+        </w:rPr>
+      </w:pPr>
+    </w:p>
+    <w:p>
+      <w:pPr>
+        <w:rPr>
+          <w:lang w:val="en-GB"/>
+        </w:rPr>
+      </w:pPr>
+    </w:p>
+    <w:p>
+      <w:pPr>
+        <w:rPr>
+          <w:lang w:val="en-GB"/>
+        </w:rPr>
+      </w:pPr>
+    </w:p>
+    <w:p>
+      <w:pPr>
+        <w:rPr>
+          <w:lang w:val="en-GB"/>
+        </w:rPr>
+      </w:pPr>
+    </w:p>
+    <w:p>
+      <w:pPr>
+        <w:rPr>
+          <w:lang w:val="en-GB"/>
+        </w:rPr>
+      </w:pPr>
+    </w:p>
+    <w:p>
+      <w:pPr>
+        <w:rPr>
+          <w:lang w:val="en-GB"/>
+        </w:rPr>
+      </w:pPr>
+    </w:p>
+    <w:p>
+      <w:pPr>
+        <w:rPr>
+          <w:lang w:val="en-GB"/>
+        </w:rPr>
+      </w:pPr>
+    </w:p>
+    <w:p>
+      <w:pPr>
+        <w:rPr>
+          <w:lang w:val="en-GB"/>
+        </w:rPr>
+      </w:pPr>
+    </w:p>
+    <w:p>
+      <w:pPr>
+        <w:rPr>
+          <w:lang w:val="en-GB"/>
+        </w:rPr>
+      </w:pPr>
+    </w:p>
+    <w:p>
+      <w:pPr>
+        <w:rPr>
+          <w:lang w:val="en-GB"/>
+        </w:rPr>
+      </w:pPr>
+    </w:p>
+    <w:p>
+      <w:pPr>
+        <w:rPr>
+          <w:lang w:val="en-GB"/>
+        </w:rPr>
+      </w:pPr>
+    </w:p>
+    <w:p>
+      <w:pPr>
+        <w:rPr>
+          <w:lang w:val="en-GB"/>
+        </w:rPr>
+      </w:pPr>
+    </w:p>
+    <w:p>
+      <w:pPr>
+        <w:rPr>
+          <w:lang w:val="en-GB"/>
+        </w:rPr>
+      </w:pPr>
+    </w:p>
+    <w:p>
+      <w:pPr>
+        <w:rPr>
+          <w:lang w:val="en-GB"/>
+        </w:rPr>
+      </w:pPr>
+    </w:p>
+    <w:p>
+      <w:pPr>
+        <w:rPr>
+          <w:lang w:val="en-GB"/>
+        </w:rPr>
+      </w:pPr>
+    </w:p>
+    <w:p>
+      <w:pPr>
+        <w:rPr>
+          <w:lang w:val="en-GB"/>
+        </w:rPr>
+      </w:pPr>
+    </w:p>
+    <w:p>
+      <w:pPr>
+        <w:rPr>
+          <w:lang w:val="en-GB"/>
+        </w:rPr>
+      </w:pPr>
+    </w:p>
+    <w:p>
+      <w:pPr>
+        <w:rPr>
+          <w:lang w:val="en-GB"/>
+        </w:rPr>
+      </w:pPr>
+    </w:p>
+    <w:p>
+      <w:pPr>
+        <w:rPr>
+          <w:lang w:val="en-GB"/>
+        </w:rPr>
+      </w:pPr>
+    </w:p>
+    <w:p>
+      <w:pPr>
+        <w:rPr>
+          <w:lang w:val="en-GB"/>
+        </w:rPr>
+      </w:pPr>
+    </w:p>
+    <w:p>
+      <w:pPr>
+        <w:rPr>
+          <w:lang w:val="en-GB"/>
+        </w:rPr>
+      </w:pPr>
+    </w:p>
+    <w:p>
+      <w:pPr>
+        <w:rPr>
+          <w:lang w:val="en-GB"/>
+        </w:rPr>
+      </w:pPr>
+    </w:p>
+    <w:p>
+      <w:pPr>
+        <w:rPr>
+          <w:lang w:val="en-GB"/>
+        </w:rPr>
+      </w:pPr>
+    </w:p>
+    <w:p>
+      <w:pPr>
+        <w:rPr>
+          <w:lang w:val="en-GB"/>
+        </w:rPr>
+      </w:pPr>
+    </w:p>
+    <w:p>
+      <w:pPr>
+        <w:rPr>
+          <w:lang w:val="en-GB"/>
+        </w:rPr>
+      </w:pPr>
+    </w:p>
+    <w:p>
+      <w:pPr>
+        <w:rPr>
+          <w:lang w:val="en-GB"/>
+        </w:rPr>
+      </w:pPr>
+    </w:p>
+    <w:p>
+      <w:pPr>
+        <w:rPr>
+          <w:lang w:val="en-GB"/>
+        </w:rPr>
+      </w:pPr>
+    </w:p>
+    <w:p>
+      <w:pPr>
+        <w:rPr>
+          <w:lang w:val="en-GB"/>
+        </w:rPr>
+      </w:pPr>
+    </w:p>
+    <w:p>
+      <w:pPr>
+        <w:rPr>
+          <w:lang w:val="en-GB"/>
+        </w:rPr>
+      </w:pPr>
+    </w:p>
+    <w:p>
+      <w:pPr>
+        <w:rPr>
+          <w:lang w:val="en-GB"/>
+        </w:rPr>
+      </w:pPr>
+    </w:p>
+    <w:p>
+      <w:pPr>
+        <w:rPr>
+          <w:lang w:val="en-GB"/>
+        </w:rPr>
+      </w:pPr>
+    </w:p>
+    <w:p>
+      <w:pPr>
+        <w:rPr>
+          <w:lang w:val="en-GB"/>
+        </w:rPr>
+      </w:pPr>
+    </w:p>
+    <w:p>
+      <w:pPr>
+        <w:rPr>
+          <w:lang w:val="en-GB"/>
+        </w:rPr>
+      </w:pPr>
+    </w:p>
+    <w:p>
+      <w:pPr>
+        <w:rPr>
+          <w:lang w:val="en-GB"/>
+        </w:rPr>
+      </w:pPr>
+    </w:p>
+    <w:p>
+      <w:pPr>
+        <w:rPr>
+          <w:lang w:val="en-GB"/>
+        </w:rPr>
+      </w:pPr>
+    </w:p>
+    <w:p>
+      <w:pPr>
+        <w:pStyle w:val="Kop1"/>
+        <w:rPr>
+          <w:sz w:val="48"/>
+          <w:szCs w:val="48"/>
+          <w:lang w:val="en-GB"/>
+        </w:rPr>
+      </w:pPr>
+      <w:r>
+        <w:rPr>
+          <w:sz w:val="48"/>
+          <w:szCs w:val="48"/>
+          <w:lang w:val="en-GB"/>
+        </w:rPr>
+        <w:lastRenderedPageBreak/>
+        <w:t>Meetings</w:t>
+      </w:r>
+    </w:p>
+    <w:p>
+      <w:pPr>
+        <w:rPr>
+          <w:lang w:val="en-GB"/>
+        </w:rPr>
+      </w:pPr>
+    </w:p>
+    <w:p>
+      <w:pPr>
+        <w:pStyle w:val="Kop2"/>
+        <w:rPr>
+          <w:lang w:val="en-GB"/>
+        </w:rPr>
+      </w:pPr>
+      <w:r>
+        <w:rPr>
+          <w:lang w:val="en-GB"/>
+        </w:rPr>
+        <w:t>5-6-2016 – First meeting with the group working on the web application</w:t>
+      </w:r>
+    </w:p>
+    <w:p>
+      <w:pPr>
+        <w:rPr>
+          <w:lang w:val="en-GB"/>
+        </w:rPr>
+      </w:pPr>
+      <w:r>
+        <w:rPr>
+          <w:lang w:val="en-GB"/>
+        </w:rPr>
+        <w:br/>
+        <w:t xml:space="preserve">In our first meeting with the other group we </w:t>
+      </w:r>
+      <w:r>
+        <w:rPr>
+          <w:lang w:val="en-GB"/>
+        </w:rPr>
+        <w:t>discussed what was really needed for the mobile application. Since this was the first meeting with the other group, we also discussed their ideas on the web application and they showed us what they had so far.</w:t>
+      </w:r>
+    </w:p>
+    <w:p>
+      <w:pPr>
+        <w:rPr>
+          <w:lang w:val="en-GB"/>
+        </w:rPr>
+      </w:pPr>
+      <w:r>
+        <w:rPr>
+          <w:lang w:val="en-GB"/>
+        </w:rPr>
+        <w:t xml:space="preserve">The application they’re going to build, is an application which makes it possible to work with a digital </w:t>
+      </w:r>
+      <w:r>
+        <w:rPr>
+          <w:lang w:val="en-GB"/>
+        </w:rPr>
+        <w:t>scrum board</w:t>
+      </w:r>
+      <w:bookmarkStart w:id="12" w:name="_GoBack"/>
       <w:bookmarkEnd w:id="12"/>
-    </w:p>
-    <w:p>
-      <w:pPr>
-        <w:rPr>
-          <w:lang w:val="en-GB"/>
-        </w:rPr>
-      </w:pPr>
-      <w:r>
-        <w:rPr>
-          <w:lang w:val="en-GB"/>
-        </w:rPr>
-        <w:t>We will use the icons of Font Awesome.</w:t>
-      </w:r>
+      <w:r>
+        <w:rPr>
+          <w:lang w:val="en-GB"/>
+        </w:rPr>
+        <w:t>. In this application you will be able to create projects, and each project will have its own board and team of students working on it.</w:t>
+      </w:r>
+    </w:p>
+    <w:p>
+      <w:pPr>
+        <w:rPr>
+          <w:lang w:val="en-GB"/>
+        </w:rPr>
+      </w:pPr>
+      <w:r>
+        <w:rPr>
+          <w:lang w:val="en-GB"/>
+        </w:rPr>
+        <w:t xml:space="preserve">There will also be a bit of gamification build in the application. When you finish certain tasks or a project itself you will earn experience and with this experience you can level up. You will also earn trophies or perks while working in the application and some of these can give you privileges which you can later use in class. </w:t>
+      </w:r>
+    </w:p>
+    <w:p>
+      <w:pPr>
+        <w:rPr>
+          <w:lang w:val="en-GB"/>
+        </w:rPr>
+      </w:pPr>
+      <w:r>
+        <w:rPr>
+          <w:lang w:val="en-GB"/>
+        </w:rPr>
+        <w:t>The other group showed us their mock-ups and everything they had so far. They also started working on the API and even some front end developing. Since they are still working out how they are really going to make everything and are still working on their mock-ups, the final design is not ready yet.</w:t>
+      </w:r>
+    </w:p>
+    <w:p>
+      <w:pPr>
+        <w:rPr>
+          <w:lang w:val="en-GB"/>
+        </w:rPr>
+      </w:pPr>
+      <w:r>
+        <w:rPr>
+          <w:lang w:val="en-GB"/>
+        </w:rPr>
+        <w:t>We discussed what kind of features they’d like to see build in the mobile application. The application should start with a login / register screen and after the user is logged in the default panel of the mobile application will open. The most important feature of the mobile application is that you can see your profile. Since their profile panel in the web application is very mobile friendly, we are probably going the same one they used and this is going to be the first screen you’ll be redirected to once you login in the application.</w:t>
+      </w:r>
+    </w:p>
+    <w:p>
+      <w:pPr>
+        <w:rPr>
+          <w:lang w:val="en-GB"/>
+        </w:rPr>
+      </w:pPr>
+      <w:r>
+        <w:rPr>
+          <w:lang w:val="en-GB"/>
+        </w:rPr>
+        <w:t>They we’re not really sure what other additions and features they’d like to see in the mobile application yet, because they are still working on their own design for their web application.  One thing they’d like to see in the application is a notification system.</w:t>
+      </w:r>
+    </w:p>
+    <w:p>
+      <w:pPr>
+        <w:rPr>
+          <w:lang w:val="en-GB"/>
+        </w:rPr>
+      </w:pPr>
+      <w:r>
+        <w:rPr>
+          <w:lang w:val="en-GB"/>
+        </w:rPr>
+        <w:t xml:space="preserve">After some discussing we decided we are also going to add the leader boards (which is a ranking of all users of the application) and we’re going to make it so you can see the projects that you’re currently working on, or that you’ve worked on in the past. </w:t>
+      </w:r>
+    </w:p>
+    <w:p>
+      <w:pPr>
+        <w:rPr>
+          <w:lang w:val="en-GB"/>
+        </w:rPr>
+      </w:pPr>
+      <w:r>
+        <w:rPr>
+          <w:lang w:val="en-GB"/>
+        </w:rPr>
+        <w:t>We planned a meeting for later this week to discuss what more we should add, but for now we could make a small start to the project.</w:t>
+      </w:r>
+    </w:p>
+    <w:p>
+      <w:pPr>
+        <w:rPr>
+          <w:lang w:val="en-GB"/>
+        </w:rPr>
+      </w:pPr>
+    </w:p>
+    <w:p>
+      <w:pPr>
+        <w:rPr>
+          <w:lang w:val="en-GB"/>
+        </w:rPr>
+      </w:pPr>
+    </w:p>
+    <w:p>
+      <w:pPr>
+        <w:rPr>
+          <w:lang w:val="en-GB"/>
+        </w:rPr>
+      </w:pPr>
+    </w:p>
+    <w:p>
+      <w:pPr>
+        <w:rPr>
+          <w:lang w:val="en-GB"/>
+        </w:rPr>
+      </w:pPr>
+    </w:p>
+    <w:p>
+      <w:pPr>
+        <w:rPr>
+          <w:lang w:val="en-GB"/>
+        </w:rPr>
+      </w:pPr>
+    </w:p>
+    <w:p>
+      <w:pPr>
+        <w:rPr>
+          <w:lang w:val="en-GB"/>
+        </w:rPr>
+      </w:pPr>
+    </w:p>
+    <w:p>
+      <w:pPr>
+        <w:rPr>
+          <w:lang w:val="en-GB"/>
+        </w:rPr>
+      </w:pPr>
+    </w:p>
+    <w:p>
+      <w:pPr>
+        <w:rPr>
+          <w:lang w:val="en-GB"/>
+        </w:rPr>
+      </w:pPr>
+    </w:p>
+    <w:p>
+      <w:pPr>
+        <w:rPr>
+          <w:lang w:val="en-GB"/>
+        </w:rPr>
+      </w:pPr>
+    </w:p>
+    <w:p>
+      <w:pPr>
+        <w:rPr>
+          <w:lang w:val="en-GB"/>
+        </w:rPr>
+      </w:pPr>
+    </w:p>
+    <w:p>
+      <w:pPr>
+        <w:rPr>
+          <w:lang w:val="en-GB"/>
+        </w:rPr>
+      </w:pPr>
+    </w:p>
+    <w:p>
+      <w:pPr>
+        <w:rPr>
+          <w:lang w:val="en-GB"/>
+        </w:rPr>
+      </w:pPr>
+    </w:p>
+    <w:p>
+      <w:pPr>
+        <w:rPr>
+          <w:lang w:val="en-GB"/>
+        </w:rPr>
+      </w:pPr>
+    </w:p>
+    <w:p>
+      <w:pPr>
+        <w:rPr>
+          <w:lang w:val="en-GB"/>
+        </w:rPr>
+      </w:pPr>
+    </w:p>
+    <w:p>
+      <w:pPr>
+        <w:rPr>
+          <w:lang w:val="en-GB"/>
+        </w:rPr>
+      </w:pPr>
+    </w:p>
+    <w:p>
+      <w:pPr>
+        <w:rPr>
+          <w:lang w:val="en-GB"/>
+        </w:rPr>
+      </w:pPr>
     </w:p>
     <w:p>
       <w:pPr>
@@ -4590,7 +5207,7 @@
 </file>
 
 <file path=customXml/itemProps1.xml><?xml version="1.0" encoding="utf-8"?>
-<ds:datastoreItem xmlns:ds="http://schemas.openxmlformats.org/officeDocument/2006/customXml" ds:itemID="{7FFD7E0E-796A-49B9-A7D0-E106D4EDFE16}">
+<ds:datastoreItem xmlns:ds="http://schemas.openxmlformats.org/officeDocument/2006/customXml" ds:itemID="{1EF4F58C-8784-411F-A45D-F57F3FA95C85}">
   <ds:schemaRefs>
     <ds:schemaRef ds:uri="http://schemas.openxmlformats.org/officeDocument/2006/bibliography"/>
   </ds:schemaRefs>

</xml_diff>

<commit_message>
Documentatie - tweede meeting in progress
</commit_message>
<xml_diff>
--- a/Documenten/Documentatie.docx
+++ b/Documenten/Documentatie.docx
@@ -24,7 +24,7 @@
           <w:r>
             <w:rPr>
               <w:noProof/>
-              <w:lang w:val="en-GB" w:eastAsia="nl-NL"/>
+              <w:lang w:eastAsia="nl-NL"/>
             </w:rPr>
             <mc:AlternateContent>
               <mc:Choice Requires="wpg">
@@ -280,6 +280,7 @@
                                       <w:color w:val="595959" w:themeColor="text1" w:themeTint="A6"/>
                                       <w:sz w:val="108"/>
                                       <w:szCs w:val="108"/>
+                                      <w:lang w:val="en-GB"/>
                                     </w:rPr>
                                     <w:alias w:val="Titel"/>
                                     <w:tag w:val=""/>
@@ -300,27 +301,18 @@
                                           <w:color w:val="595959" w:themeColor="text1" w:themeTint="A6"/>
                                           <w:sz w:val="108"/>
                                           <w:szCs w:val="108"/>
+                                          <w:lang w:val="en-GB"/>
                                         </w:rPr>
                                       </w:pPr>
-                                      <w:proofErr w:type="spellStart"/>
                                       <w:r>
                                         <w:rPr>
                                           <w:rFonts w:asciiTheme="majorHAnsi" w:eastAsiaTheme="majorEastAsia" w:hAnsiTheme="majorHAnsi" w:cstheme="majorBidi"/>
                                           <w:color w:val="595959" w:themeColor="text1" w:themeTint="A6"/>
                                           <w:sz w:val="108"/>
                                           <w:szCs w:val="108"/>
+                                          <w:lang w:val="en-GB"/>
                                         </w:rPr>
-                                        <w:t>Scrummer</w:t>
-                                      </w:r>
-                                      <w:proofErr w:type="spellEnd"/>
-                                      <w:r>
-                                        <w:rPr>
-                                          <w:rFonts w:asciiTheme="majorHAnsi" w:eastAsiaTheme="majorEastAsia" w:hAnsiTheme="majorHAnsi" w:cstheme="majorBidi"/>
-                                          <w:color w:val="595959" w:themeColor="text1" w:themeTint="A6"/>
-                                          <w:sz w:val="108"/>
-                                          <w:szCs w:val="108"/>
-                                        </w:rPr>
-                                        <w:t xml:space="preserve"> Mobile</w:t>
+                                        <w:t>Scrummer Mobile</w:t>
                                       </w:r>
                                     </w:p>
                                   </w:sdtContent>
@@ -626,6 +618,13 @@
     </w:sdt>
     <w:sdt>
       <w:sdtPr>
+        <w:rPr>
+          <w:rFonts w:asciiTheme="minorHAnsi" w:eastAsiaTheme="minorHAnsi" w:hAnsiTheme="minorHAnsi" w:cstheme="minorBidi"/>
+          <w:color w:val="auto"/>
+          <w:sz w:val="22"/>
+          <w:szCs w:val="22"/>
+          <w:lang w:eastAsia="en-US"/>
+        </w:rPr>
         <w:id w:val="1027138952"/>
         <w:docPartObj>
           <w:docPartGallery w:val="Table of Contents"/>
@@ -634,13 +633,8 @@
       </w:sdtPr>
       <w:sdtEndPr>
         <w:rPr>
-          <w:rFonts w:asciiTheme="minorHAnsi" w:eastAsiaTheme="minorHAnsi" w:hAnsiTheme="minorHAnsi" w:cstheme="minorBidi"/>
           <w:b/>
           <w:bCs/>
-          <w:color w:val="auto"/>
-          <w:sz w:val="22"/>
-          <w:szCs w:val="22"/>
-          <w:lang w:eastAsia="en-US"/>
         </w:rPr>
       </w:sdtEndPr>
       <w:sdtContent>
@@ -1246,35 +1240,7 @@
         <w:rPr>
           <w:lang w:val="en-GB"/>
         </w:rPr>
-        <w:t xml:space="preserve">For a project in our education we are currently working on a </w:t>
-      </w:r>
-      <w:proofErr w:type="spellStart"/>
-      <w:r>
-        <w:rPr>
-          <w:lang w:val="en-GB"/>
-        </w:rPr>
-        <w:t>Scrumboard</w:t>
-      </w:r>
-      <w:proofErr w:type="spellEnd"/>
-      <w:r>
-        <w:rPr>
-          <w:lang w:val="en-GB"/>
-        </w:rPr>
-        <w:t xml:space="preserve"> Application. The name of the application is going to be </w:t>
-      </w:r>
-      <w:proofErr w:type="spellStart"/>
-      <w:r>
-        <w:rPr>
-          <w:lang w:val="en-GB"/>
-        </w:rPr>
-        <w:t>Scrummer</w:t>
-      </w:r>
-      <w:proofErr w:type="spellEnd"/>
-      <w:r>
-        <w:rPr>
-          <w:lang w:val="en-GB"/>
-        </w:rPr>
-        <w:t xml:space="preserve"> Space. The goal of the project is to create an application</w:t>
+        <w:t>For a project in our education we are currently working on a Scrumboard Application. The name of the application is going to be Scrummer Space. The goal of the project is to create an application</w:t>
       </w:r>
       <w:r>
         <w:rPr>
@@ -1304,21 +1270,7 @@
         <w:rPr>
           <w:lang w:val="en-GB"/>
         </w:rPr>
-        <w:t xml:space="preserve"> In the application you will be able to work on a project with a group, and for these projects it will create a digital </w:t>
-      </w:r>
-      <w:proofErr w:type="spellStart"/>
-      <w:r>
-        <w:rPr>
-          <w:lang w:val="en-GB"/>
-        </w:rPr>
-        <w:t>scrumboard</w:t>
-      </w:r>
-      <w:proofErr w:type="spellEnd"/>
-      <w:r>
-        <w:rPr>
-          <w:lang w:val="en-GB"/>
-        </w:rPr>
-        <w:t>. Once you registered for the application you will receive your own profile and you will be able to join or create a project.</w:t>
+        <w:t xml:space="preserve"> In the application you will be able to work on a project with a group, and for these projects it will create a digital scrumboard. Once you registered for the application you will receive your own profile and you will be able to join or create a project.</w:t>
       </w:r>
     </w:p>
     <w:p>
@@ -1381,35 +1333,7 @@
         <w:rPr>
           <w:lang w:val="en-GB"/>
         </w:rPr>
-        <w:t xml:space="preserve">The mobile application of </w:t>
-      </w:r>
-      <w:proofErr w:type="spellStart"/>
-      <w:r>
-        <w:rPr>
-          <w:lang w:val="en-GB"/>
-        </w:rPr>
-        <w:t>Scrummer</w:t>
-      </w:r>
-      <w:proofErr w:type="spellEnd"/>
-      <w:r>
-        <w:rPr>
-          <w:lang w:val="en-GB"/>
-        </w:rPr>
-        <w:t xml:space="preserve"> Space doesn’t need the digital </w:t>
-      </w:r>
-      <w:proofErr w:type="spellStart"/>
-      <w:r>
-        <w:rPr>
-          <w:lang w:val="en-GB"/>
-        </w:rPr>
-        <w:t>scrumboard</w:t>
-      </w:r>
-      <w:proofErr w:type="spellEnd"/>
-      <w:r>
-        <w:rPr>
-          <w:lang w:val="en-GB"/>
-        </w:rPr>
-        <w:t>, since the screen of a mobile phone is way too small to show all this information. Instead we are going to build an application which will make it possible to see you profile, trophies and perks. It will also be possible to see the current projects you’re working om and we are going to make some kind of notification system. We’re not completely sure how we are going to implement this feature. In the end both applications, the pc one and the mobile one, should work as one and the mobile application should be a good addition to the normal web application.</w:t>
+        <w:t>The mobile application of Scrummer Space doesn’t need the digital scrumboard, since the screen of a mobile phone is way too small to show all this information. Instead we are going to build an application which will make it possible to see you profile, trophies and perks. It will also be possible to see the current projects you’re working om and we are going to make some kind of notification system. We’re not completely sure how we are going to implement this feature. In the end both applications, the pc one and the mobile one, should work as one and the mobile application should be a good addition to the normal web application.</w:t>
       </w:r>
     </w:p>
     <w:p>
@@ -1581,7 +1505,7 @@
       <w:r>
         <w:rPr>
           <w:noProof/>
-          <w:lang w:val="en-GB" w:eastAsia="nl-NL"/>
+          <w:lang w:eastAsia="nl-NL"/>
         </w:rPr>
         <mc:AlternateContent>
           <mc:Choice Requires="wps">
@@ -1659,13 +1583,7 @@
         <w:rPr>
           <w:lang w:val="en-GB"/>
         </w:rPr>
-        <w:t>#00CC99</w:t>
-      </w:r>
-      <w:r>
-        <w:rPr>
-          <w:lang w:val="en-GB"/>
-        </w:rPr>
-        <w:t xml:space="preserve"> - </w:t>
+        <w:t xml:space="preserve">#00CC99 - </w:t>
       </w:r>
       <w:r>
         <w:rPr>
@@ -1687,7 +1605,7 @@
       <w:r>
         <w:rPr>
           <w:noProof/>
-          <w:lang w:val="en-GB" w:eastAsia="nl-NL"/>
+          <w:lang w:eastAsia="nl-NL"/>
         </w:rPr>
         <mc:AlternateContent>
           <mc:Choice Requires="wps">
@@ -1759,19 +1677,7 @@
         <w:rPr>
           <w:lang w:val="en-GB"/>
         </w:rPr>
-        <w:t xml:space="preserve"> </w:t>
-      </w:r>
-      <w:r>
-        <w:rPr>
-          <w:lang w:val="en-GB"/>
-        </w:rPr>
-        <w:t>#F2F2F2</w:t>
-      </w:r>
-      <w:r>
-        <w:rPr>
-          <w:lang w:val="en-GB"/>
-        </w:rPr>
-        <w:t xml:space="preserve"> - </w:t>
+        <w:t xml:space="preserve"> #F2F2F2 - </w:t>
       </w:r>
       <w:r>
         <w:rPr>
@@ -1793,7 +1699,7 @@
       <w:r>
         <w:rPr>
           <w:noProof/>
-          <w:lang w:val="en-GB" w:eastAsia="nl-NL"/>
+          <w:lang w:eastAsia="nl-NL"/>
         </w:rPr>
         <mc:AlternateContent>
           <mc:Choice Requires="wps">
@@ -1865,19 +1771,7 @@
         <w:rPr>
           <w:lang w:val="en-GB"/>
         </w:rPr>
-        <w:t xml:space="preserve"> </w:t>
-      </w:r>
-      <w:r>
-        <w:rPr>
-          <w:lang w:val="en-GB"/>
-        </w:rPr>
-        <w:t>#666666</w:t>
-      </w:r>
-      <w:r>
-        <w:rPr>
-          <w:lang w:val="en-GB"/>
-        </w:rPr>
-        <w:t xml:space="preserve"> - Grey Dark</w:t>
+        <w:t xml:space="preserve"> #666666 - Grey Dark</w:t>
       </w:r>
       <w:r>
         <w:rPr>
@@ -1916,7 +1810,7 @@
       <w:r>
         <w:rPr>
           <w:noProof/>
-          <w:lang w:val="en-GB" w:eastAsia="nl-NL"/>
+          <w:lang w:eastAsia="nl-NL"/>
         </w:rPr>
         <mc:AlternateContent>
           <mc:Choice Requires="wps">
@@ -1988,19 +1882,7 @@
         <w:rPr>
           <w:lang w:val="en-GB"/>
         </w:rPr>
-        <w:t xml:space="preserve"> </w:t>
-      </w:r>
-      <w:r>
-        <w:rPr>
-          <w:lang w:val="en-GB"/>
-        </w:rPr>
-        <w:t>#6699FF</w:t>
-      </w:r>
-      <w:r>
-        <w:rPr>
-          <w:lang w:val="en-GB"/>
-        </w:rPr>
-        <w:t xml:space="preserve"> - </w:t>
+        <w:t xml:space="preserve"> #6699FF - </w:t>
       </w:r>
       <w:r>
         <w:rPr>
@@ -2022,7 +1904,7 @@
       <w:r>
         <w:rPr>
           <w:noProof/>
-          <w:lang w:val="en-GB" w:eastAsia="nl-NL"/>
+          <w:lang w:eastAsia="nl-NL"/>
         </w:rPr>
         <mc:AlternateContent>
           <mc:Choice Requires="wps">
@@ -2094,19 +1976,7 @@
         <w:rPr>
           <w:lang w:val="en-GB"/>
         </w:rPr>
-        <w:t xml:space="preserve"> </w:t>
-      </w:r>
-      <w:r>
-        <w:rPr>
-          <w:lang w:val="en-GB"/>
-        </w:rPr>
-        <w:t>#999999</w:t>
-      </w:r>
-      <w:r>
-        <w:rPr>
-          <w:lang w:val="en-GB"/>
-        </w:rPr>
-        <w:t xml:space="preserve"> - </w:t>
+        <w:t xml:space="preserve"> #999999 - </w:t>
       </w:r>
       <w:r>
         <w:rPr>
@@ -2128,7 +1998,7 @@
       <w:r>
         <w:rPr>
           <w:noProof/>
-          <w:lang w:val="en-GB" w:eastAsia="nl-NL"/>
+          <w:lang w:eastAsia="nl-NL"/>
         </w:rPr>
         <mc:AlternateContent>
           <mc:Choice Requires="wps">
@@ -2200,19 +2070,7 @@
         <w:rPr>
           <w:lang w:val="en-GB"/>
         </w:rPr>
-        <w:t xml:space="preserve"> </w:t>
-      </w:r>
-      <w:r>
-        <w:rPr>
-          <w:lang w:val="en-GB"/>
-        </w:rPr>
-        <w:t>#9900FF</w:t>
-      </w:r>
-      <w:r>
-        <w:rPr>
-          <w:lang w:val="en-GB"/>
-        </w:rPr>
-        <w:t xml:space="preserve"> - </w:t>
+        <w:t xml:space="preserve"> #9900FF - </w:t>
       </w:r>
       <w:r>
         <w:rPr>
@@ -2234,7 +2092,7 @@
       <w:r>
         <w:rPr>
           <w:noProof/>
-          <w:lang w:val="en-GB" w:eastAsia="nl-NL"/>
+          <w:lang w:eastAsia="nl-NL"/>
         </w:rPr>
         <mc:AlternateContent>
           <mc:Choice Requires="wps">
@@ -2306,19 +2164,7 @@
         <w:rPr>
           <w:lang w:val="en-GB"/>
         </w:rPr>
-        <w:t xml:space="preserve"> </w:t>
-      </w:r>
-      <w:r>
-        <w:rPr>
-          <w:lang w:val="en-GB"/>
-        </w:rPr>
-        <w:t>#FF9900</w:t>
-      </w:r>
-      <w:r>
-        <w:rPr>
-          <w:lang w:val="en-GB"/>
-        </w:rPr>
-        <w:t xml:space="preserve"> - </w:t>
+        <w:t xml:space="preserve"> #FF9900 - </w:t>
       </w:r>
       <w:r>
         <w:rPr>
@@ -2340,7 +2186,7 @@
       <w:r>
         <w:rPr>
           <w:noProof/>
-          <w:lang w:val="en-GB" w:eastAsia="nl-NL"/>
+          <w:lang w:eastAsia="nl-NL"/>
         </w:rPr>
         <mc:AlternateContent>
           <mc:Choice Requires="wps">
@@ -2412,19 +2258,7 @@
         <w:rPr>
           <w:lang w:val="en-GB"/>
         </w:rPr>
-        <w:t xml:space="preserve"> </w:t>
-      </w:r>
-      <w:r>
-        <w:rPr>
-          <w:lang w:val="en-GB"/>
-        </w:rPr>
-        <w:t>#00CC99</w:t>
-      </w:r>
-      <w:r>
-        <w:rPr>
-          <w:lang w:val="en-GB"/>
-        </w:rPr>
-        <w:t xml:space="preserve"> – Analysis, p</w:t>
+        <w:t xml:space="preserve"> #00CC99 – Analysis, p</w:t>
       </w:r>
       <w:r>
         <w:rPr>
@@ -2472,7 +2306,7 @@
       <w:r>
         <w:rPr>
           <w:noProof/>
-          <w:lang w:val="en-GB" w:eastAsia="nl-NL"/>
+          <w:lang w:eastAsia="nl-NL"/>
         </w:rPr>
         <mc:AlternateContent>
           <mc:Choice Requires="wps">
@@ -2544,19 +2378,7 @@
         <w:rPr>
           <w:lang w:val="en-GB"/>
         </w:rPr>
-        <w:t xml:space="preserve"> </w:t>
-      </w:r>
-      <w:r>
-        <w:rPr>
-          <w:lang w:val="en-GB"/>
-        </w:rPr>
-        <w:t xml:space="preserve">#F2F2F2 </w:t>
-      </w:r>
-      <w:r>
-        <w:rPr>
-          <w:lang w:val="en-GB"/>
-        </w:rPr>
-        <w:t>– To-do</w:t>
+        <w:t xml:space="preserve"> #F2F2F2 – To-do</w:t>
       </w:r>
     </w:p>
     <w:p>
@@ -2572,7 +2394,7 @@
       <w:r>
         <w:rPr>
           <w:noProof/>
-          <w:lang w:val="en-GB" w:eastAsia="nl-NL"/>
+          <w:lang w:eastAsia="nl-NL"/>
         </w:rPr>
         <mc:AlternateContent>
           <mc:Choice Requires="wps">
@@ -2644,19 +2466,7 @@
         <w:rPr>
           <w:lang w:val="en-GB"/>
         </w:rPr>
-        <w:t xml:space="preserve"> </w:t>
-      </w:r>
-      <w:r>
-        <w:rPr>
-          <w:lang w:val="en-GB"/>
-        </w:rPr>
-        <w:t>#E9F0FF</w:t>
-      </w:r>
-      <w:r>
-        <w:rPr>
-          <w:lang w:val="en-GB"/>
-        </w:rPr>
-        <w:t xml:space="preserve"> - Doing</w:t>
+        <w:t xml:space="preserve"> #E9F0FF - Doing</w:t>
       </w:r>
     </w:p>
     <w:p>
@@ -2672,7 +2482,7 @@
       <w:r>
         <w:rPr>
           <w:noProof/>
-          <w:lang w:val="en-GB" w:eastAsia="nl-NL"/>
+          <w:lang w:eastAsia="nl-NL"/>
         </w:rPr>
         <mc:AlternateContent>
           <mc:Choice Requires="wps">
@@ -2744,19 +2554,7 @@
         <w:rPr>
           <w:lang w:val="en-GB"/>
         </w:rPr>
-        <w:t xml:space="preserve"> </w:t>
-      </w:r>
-      <w:r>
-        <w:rPr>
-          <w:lang w:val="en-GB"/>
-        </w:rPr>
-        <w:t>#F0DBFF</w:t>
-      </w:r>
-      <w:r>
-        <w:rPr>
-          <w:lang w:val="en-GB"/>
-        </w:rPr>
-        <w:t xml:space="preserve"> - </w:t>
+        <w:t xml:space="preserve"> #F0DBFF - </w:t>
       </w:r>
       <w:r>
         <w:rPr>
@@ -2778,7 +2576,7 @@
       <w:r>
         <w:rPr>
           <w:noProof/>
-          <w:lang w:val="en-GB" w:eastAsia="nl-NL"/>
+          <w:lang w:eastAsia="nl-NL"/>
         </w:rPr>
         <mc:AlternateContent>
           <mc:Choice Requires="wps">
@@ -2850,19 +2648,7 @@
         <w:rPr>
           <w:lang w:val="en-GB"/>
         </w:rPr>
-        <w:t xml:space="preserve"> </w:t>
-      </w:r>
-      <w:r>
-        <w:rPr>
-          <w:lang w:val="en-GB"/>
-        </w:rPr>
-        <w:t>#DBFFF6</w:t>
-      </w:r>
-      <w:r>
-        <w:rPr>
-          <w:lang w:val="en-GB"/>
-        </w:rPr>
-        <w:t xml:space="preserve"> - </w:t>
+        <w:t xml:space="preserve"> #DBFFF6 - </w:t>
       </w:r>
       <w:r>
         <w:rPr>
@@ -3504,155 +3290,189 @@
         </w:rPr>
         <w:t>scrum board</w:t>
       </w:r>
+      <w:r>
+        <w:rPr>
+          <w:lang w:val="en-GB"/>
+        </w:rPr>
+        <w:t>. In this application you will be able to create projects, and each project will have its own board and team of students working on it.</w:t>
+      </w:r>
+    </w:p>
+    <w:p>
+      <w:pPr>
+        <w:rPr>
+          <w:lang w:val="en-GB"/>
+        </w:rPr>
+      </w:pPr>
+      <w:r>
+        <w:rPr>
+          <w:lang w:val="en-GB"/>
+        </w:rPr>
+        <w:t xml:space="preserve">There will also be a bit of gamification build in the application. When you finish certain tasks or a project itself you will earn experience and with this experience you can level up. You will also earn trophies or perks while working in the application and some of these can give you privileges which you can later use in class. </w:t>
+      </w:r>
+    </w:p>
+    <w:p>
+      <w:pPr>
+        <w:rPr>
+          <w:lang w:val="en-GB"/>
+        </w:rPr>
+      </w:pPr>
+      <w:r>
+        <w:rPr>
+          <w:lang w:val="en-GB"/>
+        </w:rPr>
+        <w:t>The other group showed us their mock-ups and everything they had so far. They also started working on the API and even some front end developing. Since they are still working out how they are really going to make everything and are still working on their mock-ups, the final design is not ready yet.</w:t>
+      </w:r>
+    </w:p>
+    <w:p>
+      <w:pPr>
+        <w:rPr>
+          <w:lang w:val="en-GB"/>
+        </w:rPr>
+      </w:pPr>
+      <w:r>
+        <w:rPr>
+          <w:lang w:val="en-GB"/>
+        </w:rPr>
+        <w:t>We discussed what kind of features they’d like to see build in the mobile application. The application should start with a login / register screen and after the user is logged in the default panel of the mobile application will open. The most important feature of the mobile application is that you can see your profile. Since their profile panel in the web application is very mobile friendly, we are probably going the same one they used and this is going to be the first screen you’ll be redirected to once you login in the application.</w:t>
+      </w:r>
+    </w:p>
+    <w:p>
+      <w:pPr>
+        <w:rPr>
+          <w:lang w:val="en-GB"/>
+        </w:rPr>
+      </w:pPr>
+      <w:r>
+        <w:rPr>
+          <w:lang w:val="en-GB"/>
+        </w:rPr>
+        <w:t>They we’re not really sure what other additions and features they’d like to see in the mobile application yet, because they are still working on their own design for their web application.  One thing they’d like to see in the application is a notification system.</w:t>
+      </w:r>
+    </w:p>
+    <w:p>
+      <w:pPr>
+        <w:rPr>
+          <w:lang w:val="en-GB"/>
+        </w:rPr>
+      </w:pPr>
+      <w:r>
+        <w:rPr>
+          <w:lang w:val="en-GB"/>
+        </w:rPr>
+        <w:t xml:space="preserve">After some discussing we decided we are also going to add the leader boards (which is a ranking of all users of the application) and we’re going to make it so you can see the projects that you’re currently working on, or that you’ve worked on in the past. </w:t>
+      </w:r>
+    </w:p>
+    <w:p>
+      <w:pPr>
+        <w:rPr>
+          <w:lang w:val="en-GB"/>
+        </w:rPr>
+      </w:pPr>
+      <w:r>
+        <w:rPr>
+          <w:lang w:val="en-GB"/>
+        </w:rPr>
+        <w:t>We planned a meeting for later this week to discuss what more we should add, but for now we could make a small start to the project.</w:t>
+      </w:r>
+    </w:p>
+    <w:p>
+      <w:pPr>
+        <w:rPr>
+          <w:lang w:val="en-GB"/>
+        </w:rPr>
+      </w:pPr>
+    </w:p>
+    <w:p>
+      <w:pPr>
+        <w:rPr>
+          <w:lang w:val="en-GB"/>
+        </w:rPr>
+      </w:pPr>
+    </w:p>
+    <w:p>
+      <w:pPr>
+        <w:rPr>
+          <w:lang w:val="en-GB"/>
+        </w:rPr>
+      </w:pPr>
+    </w:p>
+    <w:p>
+      <w:pPr>
+        <w:rPr>
+          <w:lang w:val="en-GB"/>
+        </w:rPr>
+      </w:pPr>
+    </w:p>
+    <w:p>
+      <w:pPr>
+        <w:rPr>
+          <w:lang w:val="en-GB"/>
+        </w:rPr>
+      </w:pPr>
+    </w:p>
+    <w:p>
+      <w:pPr>
+        <w:rPr>
+          <w:lang w:val="en-GB"/>
+        </w:rPr>
+      </w:pPr>
+    </w:p>
+    <w:p>
+      <w:pPr>
+        <w:rPr>
+          <w:lang w:val="en-GB"/>
+        </w:rPr>
+      </w:pPr>
+    </w:p>
+    <w:p>
+      <w:pPr>
+        <w:pStyle w:val="Kop2"/>
+        <w:rPr>
+          <w:lang w:val="en-GB"/>
+        </w:rPr>
+      </w:pPr>
+      <w:r>
+        <w:rPr>
+          <w:lang w:val="en-GB"/>
+        </w:rPr>
+        <w:lastRenderedPageBreak/>
+        <w:t>7-4-2016 – Our first meeting with Sander, our client for the project</w:t>
+      </w:r>
+    </w:p>
+    <w:p>
+      <w:pPr>
+        <w:rPr>
+          <w:lang w:val="en-GB"/>
+        </w:rPr>
+      </w:pPr>
+    </w:p>
+    <w:p>
+      <w:pPr>
+        <w:rPr>
+          <w:lang w:val="en-GB"/>
+        </w:rPr>
+      </w:pPr>
+      <w:r>
+        <w:rPr>
+          <w:lang w:val="en-GB"/>
+        </w:rPr>
+        <w:t>In this meeting we discussed the needs of the mobile application with our client and teacher, Sander. Since the meeting in the beginning of the week we started discussing ideas for the application but the most important thing is what our client wants of course.</w:t>
+      </w:r>
+    </w:p>
+    <w:p>
+      <w:pPr>
+        <w:rPr>
+          <w:lang w:val="en-GB"/>
+        </w:rPr>
+      </w:pPr>
+      <w:r>
+        <w:rPr>
+          <w:lang w:val="en-GB"/>
+        </w:rPr>
+        <w:t>We told Sander about the things we discussed with the other project group and found out that most features we discussed with the other group weren’t required for our mobile application. Sander told us that the most important features of the application were going the be the trophies / perks, which you can use by selecting them in the application, the notification system, which gives you a notification once a task on the scrum board gets verified and the profile page, which should all the information of the person who is logged in.</w:t>
+      </w:r>
       <w:bookmarkStart w:id="12" w:name="_GoBack"/>
       <w:bookmarkEnd w:id="12"/>
-      <w:r>
-        <w:rPr>
-          <w:lang w:val="en-GB"/>
-        </w:rPr>
-        <w:t>. In this application you will be able to create projects, and each project will have its own board and team of students working on it.</w:t>
-      </w:r>
-    </w:p>
-    <w:p>
-      <w:pPr>
-        <w:rPr>
-          <w:lang w:val="en-GB"/>
-        </w:rPr>
-      </w:pPr>
-      <w:r>
-        <w:rPr>
-          <w:lang w:val="en-GB"/>
-        </w:rPr>
-        <w:t xml:space="preserve">There will also be a bit of gamification build in the application. When you finish certain tasks or a project itself you will earn experience and with this experience you can level up. You will also earn trophies or perks while working in the application and some of these can give you privileges which you can later use in class. </w:t>
-      </w:r>
-    </w:p>
-    <w:p>
-      <w:pPr>
-        <w:rPr>
-          <w:lang w:val="en-GB"/>
-        </w:rPr>
-      </w:pPr>
-      <w:r>
-        <w:rPr>
-          <w:lang w:val="en-GB"/>
-        </w:rPr>
-        <w:t>The other group showed us their mock-ups and everything they had so far. They also started working on the API and even some front end developing. Since they are still working out how they are really going to make everything and are still working on their mock-ups, the final design is not ready yet.</w:t>
-      </w:r>
-    </w:p>
-    <w:p>
-      <w:pPr>
-        <w:rPr>
-          <w:lang w:val="en-GB"/>
-        </w:rPr>
-      </w:pPr>
-      <w:r>
-        <w:rPr>
-          <w:lang w:val="en-GB"/>
-        </w:rPr>
-        <w:t>We discussed what kind of features they’d like to see build in the mobile application. The application should start with a login / register screen and after the user is logged in the default panel of the mobile application will open. The most important feature of the mobile application is that you can see your profile. Since their profile panel in the web application is very mobile friendly, we are probably going the same one they used and this is going to be the first screen you’ll be redirected to once you login in the application.</w:t>
-      </w:r>
-    </w:p>
-    <w:p>
-      <w:pPr>
-        <w:rPr>
-          <w:lang w:val="en-GB"/>
-        </w:rPr>
-      </w:pPr>
-      <w:r>
-        <w:rPr>
-          <w:lang w:val="en-GB"/>
-        </w:rPr>
-        <w:t>They we’re not really sure what other additions and features they’d like to see in the mobile application yet, because they are still working on their own design for their web application.  One thing they’d like to see in the application is a notification system.</w:t>
-      </w:r>
-    </w:p>
-    <w:p>
-      <w:pPr>
-        <w:rPr>
-          <w:lang w:val="en-GB"/>
-        </w:rPr>
-      </w:pPr>
-      <w:r>
-        <w:rPr>
-          <w:lang w:val="en-GB"/>
-        </w:rPr>
-        <w:t xml:space="preserve">After some discussing we decided we are also going to add the leader boards (which is a ranking of all users of the application) and we’re going to make it so you can see the projects that you’re currently working on, or that you’ve worked on in the past. </w:t>
-      </w:r>
-    </w:p>
-    <w:p>
-      <w:pPr>
-        <w:rPr>
-          <w:lang w:val="en-GB"/>
-        </w:rPr>
-      </w:pPr>
-      <w:r>
-        <w:rPr>
-          <w:lang w:val="en-GB"/>
-        </w:rPr>
-        <w:t>We planned a meeting for later this week to discuss what more we should add, but for now we could make a small start to the project.</w:t>
-      </w:r>
-    </w:p>
-    <w:p>
-      <w:pPr>
-        <w:rPr>
-          <w:lang w:val="en-GB"/>
-        </w:rPr>
-      </w:pPr>
-    </w:p>
-    <w:p>
-      <w:pPr>
-        <w:rPr>
-          <w:lang w:val="en-GB"/>
-        </w:rPr>
-      </w:pPr>
-    </w:p>
-    <w:p>
-      <w:pPr>
-        <w:rPr>
-          <w:lang w:val="en-GB"/>
-        </w:rPr>
-      </w:pPr>
-    </w:p>
-    <w:p>
-      <w:pPr>
-        <w:rPr>
-          <w:lang w:val="en-GB"/>
-        </w:rPr>
-      </w:pPr>
-    </w:p>
-    <w:p>
-      <w:pPr>
-        <w:rPr>
-          <w:lang w:val="en-GB"/>
-        </w:rPr>
-      </w:pPr>
-    </w:p>
-    <w:p>
-      <w:pPr>
-        <w:rPr>
-          <w:lang w:val="en-GB"/>
-        </w:rPr>
-      </w:pPr>
-    </w:p>
-    <w:p>
-      <w:pPr>
-        <w:rPr>
-          <w:lang w:val="en-GB"/>
-        </w:rPr>
-      </w:pPr>
-    </w:p>
-    <w:p>
-      <w:pPr>
-        <w:rPr>
-          <w:lang w:val="en-GB"/>
-        </w:rPr>
-      </w:pPr>
-    </w:p>
-    <w:p>
-      <w:pPr>
-        <w:rPr>
-          <w:lang w:val="en-GB"/>
-        </w:rPr>
-      </w:pPr>
     </w:p>
     <w:p>
       <w:pPr>
@@ -4785,6 +4605,7 @@
   <w:style w:type="character" w:default="1" w:styleId="Standaardalinea-lettertype">
     <w:name w:val="Default Paragraph Font"/>
     <w:uiPriority w:val="1"/>
+    <w:semiHidden/>
     <w:unhideWhenUsed/>
   </w:style>
   <w:style w:type="table" w:default="1" w:styleId="Standaardtabel">
@@ -5207,7 +5028,7 @@
 </file>
 
 <file path=customXml/itemProps1.xml><?xml version="1.0" encoding="utf-8"?>
-<ds:datastoreItem xmlns:ds="http://schemas.openxmlformats.org/officeDocument/2006/customXml" ds:itemID="{1EF4F58C-8784-411F-A45D-F57F3FA95C85}">
+<ds:datastoreItem xmlns:ds="http://schemas.openxmlformats.org/officeDocument/2006/customXml" ds:itemID="{2B2CAC3A-AD9F-4CE7-B7B1-4B3E79C80067}">
   <ds:schemaRefs>
     <ds:schemaRef ds:uri="http://schemas.openxmlformats.org/officeDocument/2006/bibliography"/>
   </ds:schemaRefs>

</xml_diff>

<commit_message>
added what are we going to build
</commit_message>
<xml_diff>
--- a/Documenten/Documentatie.docx
+++ b/Documenten/Documentatie.docx
@@ -13,6 +13,7 @@
           <w:docPartUnique/>
         </w:docPartObj>
       </w:sdtPr>
+      <w:sdtEndPr/>
       <w:sdtContent>
         <w:p>
           <w:pPr>
@@ -144,6 +145,7 @@
                                     <w:dataBinding w:prefixMappings="xmlns:ns0='http://purl.org/dc/elements/1.1/' xmlns:ns1='http://schemas.openxmlformats.org/package/2006/metadata/core-properties' " w:xpath="/ns1:coreProperties[1]/ns0:creator[1]" w:storeItemID="{6C3C8BC8-F283-45AE-878A-BAB7291924A1}"/>
                                     <w:text/>
                                   </w:sdtPr>
+                                  <w:sdtEndPr/>
                                   <w:sdtContent>
                                     <w:p>
                                       <w:pPr>
@@ -186,6 +188,7 @@
                                       <w:dataBinding w:prefixMappings="xmlns:ns0='http://schemas.openxmlformats.org/officeDocument/2006/extended-properties' " w:xpath="/ns0:Properties[1]/ns0:Company[1]" w:storeItemID="{6668398D-A668-4E3E-A5EB-62B293D839F1}"/>
                                       <w:text/>
                                     </w:sdtPr>
+                                    <w:sdtEndPr/>
                                     <w:sdtContent>
                                       <w:r>
                                         <w:rPr>
@@ -216,6 +219,7 @@
                                       <w:dataBinding w:prefixMappings="xmlns:ns0='http://schemas.microsoft.com/office/2006/coverPageProps' " w:xpath="/ns0:CoverPageProperties[1]/ns0:CompanyAddress[1]" w:storeItemID="{55AF091B-3C7A-41E3-B477-F2FDAA23CFDA}"/>
                                       <w:text/>
                                     </w:sdtPr>
+                                    <w:sdtEndPr/>
                                     <w:sdtContent>
                                       <w:r>
                                         <w:rPr>
@@ -284,6 +288,7 @@
                                     <w:dataBinding w:prefixMappings="xmlns:ns0='http://purl.org/dc/elements/1.1/' xmlns:ns1='http://schemas.openxmlformats.org/package/2006/metadata/core-properties' " w:xpath="/ns1:coreProperties[1]/ns0:title[1]" w:storeItemID="{6C3C8BC8-F283-45AE-878A-BAB7291924A1}"/>
                                     <w:text/>
                                   </w:sdtPr>
+                                  <w:sdtEndPr/>
                                   <w:sdtContent>
                                     <w:p>
                                       <w:pPr>
@@ -327,6 +332,7 @@
                                     <w:dataBinding w:prefixMappings="xmlns:ns0='http://purl.org/dc/elements/1.1/' xmlns:ns1='http://schemas.openxmlformats.org/package/2006/metadata/core-properties' " w:xpath="/ns1:coreProperties[1]/ns0:subject[1]" w:storeItemID="{6C3C8BC8-F283-45AE-878A-BAB7291924A1}"/>
                                     <w:text/>
                                   </w:sdtPr>
+                                  <w:sdtEndPr/>
                                   <w:sdtContent>
                                     <w:p>
                                       <w:pPr>
@@ -395,6 +401,7 @@
                               <w:dataBinding w:prefixMappings="xmlns:ns0='http://purl.org/dc/elements/1.1/' xmlns:ns1='http://schemas.openxmlformats.org/package/2006/metadata/core-properties' " w:xpath="/ns1:coreProperties[1]/ns0:creator[1]" w:storeItemID="{6C3C8BC8-F283-45AE-878A-BAB7291924A1}"/>
                               <w:text/>
                             </w:sdtPr>
+                            <w:sdtEndPr/>
                             <w:sdtContent>
                               <w:p>
                                 <w:pPr>
@@ -437,6 +444,7 @@
                                 <w:dataBinding w:prefixMappings="xmlns:ns0='http://schemas.openxmlformats.org/officeDocument/2006/extended-properties' " w:xpath="/ns0:Properties[1]/ns0:Company[1]" w:storeItemID="{6668398D-A668-4E3E-A5EB-62B293D839F1}"/>
                                 <w:text/>
                               </w:sdtPr>
+                              <w:sdtEndPr/>
                               <w:sdtContent>
                                 <w:r>
                                   <w:rPr>
@@ -467,6 +475,7 @@
                                 <w:dataBinding w:prefixMappings="xmlns:ns0='http://schemas.microsoft.com/office/2006/coverPageProps' " w:xpath="/ns0:CoverPageProperties[1]/ns0:CompanyAddress[1]" w:storeItemID="{55AF091B-3C7A-41E3-B477-F2FDAA23CFDA}"/>
                                 <w:text/>
                               </w:sdtPr>
+                              <w:sdtEndPr/>
                               <w:sdtContent>
                                 <w:r>
                                   <w:rPr>
@@ -503,6 +512,7 @@
                               <w:dataBinding w:prefixMappings="xmlns:ns0='http://purl.org/dc/elements/1.1/' xmlns:ns1='http://schemas.openxmlformats.org/package/2006/metadata/core-properties' " w:xpath="/ns1:coreProperties[1]/ns0:title[1]" w:storeItemID="{6C3C8BC8-F283-45AE-878A-BAB7291924A1}"/>
                               <w:text/>
                             </w:sdtPr>
+                            <w:sdtEndPr/>
                             <w:sdtContent>
                               <w:p>
                                 <w:pPr>
@@ -546,6 +556,7 @@
                               <w:dataBinding w:prefixMappings="xmlns:ns0='http://purl.org/dc/elements/1.1/' xmlns:ns1='http://schemas.openxmlformats.org/package/2006/metadata/core-properties' " w:xpath="/ns1:coreProperties[1]/ns0:subject[1]" w:storeItemID="{6C3C8BC8-F283-45AE-878A-BAB7291924A1}"/>
                               <w:text/>
                             </w:sdtPr>
+                            <w:sdtEndPr/>
                             <w:sdtContent>
                               <w:p>
                                 <w:pPr>
@@ -3519,72 +3530,501 @@
         <w:rPr>
           <w:lang w:val="en-GB"/>
         </w:rPr>
-        <w:t>We are not really sure if this is going to be our final design yet, but from now on we can go start working on our mock-ups. That will also be the task of the next</w:t>
+        <w:t>We are not really sure if this is going to be our final design yet, but from now on we can go start working on our mock-ups. That will also be the task of the next week.</w:t>
+      </w:r>
+    </w:p>
+    <w:p>
+      <w:pPr>
+        <w:rPr>
+          <w:lang w:val="en-GB"/>
+        </w:rPr>
+      </w:pPr>
+    </w:p>
+    <w:p>
+      <w:pPr>
+        <w:rPr>
+          <w:lang w:val="en-GB"/>
+        </w:rPr>
+      </w:pPr>
+    </w:p>
+    <w:p>
+      <w:pPr>
+        <w:rPr>
+          <w:lang w:val="en-GB"/>
+        </w:rPr>
+      </w:pPr>
+    </w:p>
+    <w:p>
+      <w:pPr>
+        <w:rPr>
+          <w:lang w:val="en-GB"/>
+        </w:rPr>
+      </w:pPr>
+    </w:p>
+    <w:p>
+      <w:pPr>
+        <w:rPr>
+          <w:lang w:val="en-GB"/>
+        </w:rPr>
+      </w:pPr>
+    </w:p>
+    <w:p>
+      <w:pPr>
+        <w:rPr>
+          <w:lang w:val="en-GB"/>
+        </w:rPr>
+      </w:pPr>
+    </w:p>
+    <w:p>
+      <w:pPr>
+        <w:rPr>
+          <w:lang w:val="en-GB"/>
+        </w:rPr>
+      </w:pPr>
+    </w:p>
+    <w:p>
+      <w:pPr>
+        <w:rPr>
+          <w:lang w:val="en-GB"/>
+        </w:rPr>
+      </w:pPr>
+    </w:p>
+    <w:p>
+      <w:pPr>
+        <w:rPr>
+          <w:lang w:val="en-GB"/>
+        </w:rPr>
+      </w:pPr>
+    </w:p>
+    <w:p>
+      <w:pPr>
+        <w:rPr>
+          <w:lang w:val="en-GB"/>
+        </w:rPr>
+      </w:pPr>
+    </w:p>
+    <w:p>
+      <w:pPr>
+        <w:rPr>
+          <w:lang w:val="en-GB"/>
+        </w:rPr>
+      </w:pPr>
+    </w:p>
+    <w:p>
+      <w:pPr>
+        <w:rPr>
+          <w:lang w:val="en-GB"/>
+        </w:rPr>
+      </w:pPr>
+    </w:p>
+    <w:p>
+      <w:pPr>
+        <w:pStyle w:val="Kop1"/>
+        <w:rPr>
+          <w:sz w:val="48"/>
+          <w:szCs w:val="48"/>
+          <w:lang w:val="en-GB"/>
+        </w:rPr>
+      </w:pPr>
+      <w:r>
+        <w:rPr>
+          <w:sz w:val="48"/>
+          <w:szCs w:val="48"/>
+          <w:lang w:val="en-GB"/>
+        </w:rPr>
+        <w:lastRenderedPageBreak/>
+        <w:t>What are we going to build?</w:t>
+      </w:r>
+    </w:p>
+    <w:p>
+      <w:pPr>
+        <w:rPr>
+          <w:lang w:val="en-GB"/>
+        </w:rPr>
+      </w:pPr>
+    </w:p>
+    <w:p>
+      <w:pPr>
+        <w:rPr>
+          <w:lang w:val="en-GB"/>
+        </w:rPr>
+      </w:pPr>
+      <w:r>
+        <w:rPr>
+          <w:lang w:val="en-GB"/>
+        </w:rPr>
+        <w:t>We are going to build a mobile application as an addition to the Scrummer / Scrum board application a group in our class is making. The web application is going to be called Scrummer Space. Our version of the application is going to be called Scrummer Space Mobile.</w:t>
+      </w:r>
+    </w:p>
+    <w:p>
+      <w:pPr>
+        <w:rPr>
+          <w:lang w:val="en-GB"/>
+        </w:rPr>
+      </w:pPr>
+      <w:r>
+        <w:rPr>
+          <w:lang w:val="en-GB"/>
+        </w:rPr>
+        <w:t>The web application makes it possible to work with the scrum method in projects all with a digital scrum</w:t>
+      </w:r>
+      <w:r>
+        <w:rPr>
+          <w:lang w:val="en-GB"/>
+        </w:rPr>
+        <w:t xml:space="preserve"> </w:t>
+      </w:r>
+      <w:r>
+        <w:rPr>
+          <w:lang w:val="en-GB"/>
+        </w:rPr>
+        <w:t xml:space="preserve">board. </w:t>
+      </w:r>
+      <w:r>
+        <w:rPr>
+          <w:lang w:val="en-GB"/>
+        </w:rPr>
+        <w:t>Each user which is going to make use of the application gets a profile, which has certain information and statistics, like a level. You can level up those statistics and your level and unlock certain perks or trophies you can later use in the application.</w:t>
+      </w:r>
+    </w:p>
+    <w:p>
+      <w:pPr>
+        <w:rPr>
+          <w:lang w:val="en-GB"/>
+        </w:rPr>
+      </w:pPr>
+      <w:r>
+        <w:rPr>
+          <w:lang w:val="en-GB"/>
+        </w:rPr>
+        <w:t>These perks or trophies will be an important part of the application. These will be unlocked like achievements and some of them can be used to get certain privileges, like arriving at school 5 minutes late without the teachers noticing this.</w:t>
+      </w:r>
+    </w:p>
+    <w:p>
+      <w:pPr>
+        <w:rPr>
+          <w:lang w:val="en-GB"/>
+        </w:rPr>
+      </w:pPr>
+      <w:r>
+        <w:rPr>
+          <w:lang w:val="en-GB"/>
+        </w:rPr>
+        <w:t>Each user can take part in</w:t>
+      </w:r>
+      <w:r>
+        <w:rPr>
+          <w:lang w:val="en-GB"/>
+        </w:rPr>
+        <w:t xml:space="preserve"> a project</w:t>
+      </w:r>
+      <w:r>
+        <w:rPr>
+          <w:lang w:val="en-GB"/>
+        </w:rPr>
+        <w:t>, or create a project</w:t>
+      </w:r>
+      <w:r>
+        <w:rPr>
+          <w:lang w:val="en-GB"/>
+        </w:rPr>
+        <w:t xml:space="preserve"> themselves</w:t>
+      </w:r>
+      <w:r>
+        <w:rPr>
+          <w:lang w:val="en-GB"/>
+        </w:rPr>
+        <w:t xml:space="preserve">. Each project will have its own scrum board on which the project group can work. </w:t>
+      </w:r>
+      <w:r>
+        <w:rPr>
+          <w:lang w:val="en-GB"/>
+        </w:rPr>
+        <w:t>In each project you can create user stories. Each user story will have its own scrum board, split in to-do, doing, verify and done. Once you’re done with your task and you want to move it to verify, it needs to be verified by the person you select. Each team is split up in a scum master (the project leader) and the rest of the team.</w:t>
+      </w:r>
+    </w:p>
+    <w:p>
+      <w:pPr>
+        <w:rPr>
+          <w:lang w:val="en-GB"/>
+        </w:rPr>
+      </w:pPr>
+      <w:r>
+        <w:rPr>
+          <w:lang w:val="en-GB"/>
+        </w:rPr>
+        <w:t xml:space="preserve">We are going to build a mobile application which is going to be an addition to the application </w:t>
+      </w:r>
+      <w:r>
+        <w:rPr>
+          <w:lang w:val="en-GB"/>
+        </w:rPr>
+        <w:t xml:space="preserve">noted above. The mobile application isn’t going to contain all of the features of the web application. We’re only going to include some of its core features. </w:t>
+      </w:r>
+    </w:p>
+    <w:p>
+      <w:pPr>
+        <w:rPr>
+          <w:lang w:val="en-GB"/>
+        </w:rPr>
+      </w:pPr>
+      <w:r>
+        <w:rPr>
+          <w:lang w:val="en-GB"/>
+        </w:rPr>
+        <w:t>One of the important things of the application is going to be the verify section of the scrum board. In the mobile application you should get notifications of the cards that you have to verify. The perk system is also going to be one of the important features, since you might want to activate one of these perks before you get into class. The last core feature is going to be the profile page, since a user should be able to see all of its information.</w:t>
+      </w:r>
+      <w:r>
+        <w:rPr>
+          <w:lang w:val="en-GB"/>
+        </w:rPr>
+        <w:br/>
+      </w:r>
+    </w:p>
+    <w:p>
+      <w:pPr>
+        <w:pStyle w:val="Kop2"/>
+        <w:rPr>
+          <w:lang w:val="en-GB"/>
+        </w:rPr>
+      </w:pPr>
+      <w:r>
+        <w:rPr>
+          <w:lang w:val="en-GB"/>
+        </w:rPr>
+        <w:t>The workflow</w:t>
+      </w:r>
+    </w:p>
+    <w:p>
+      <w:pPr>
+        <w:rPr>
+          <w:lang w:val="en-GB"/>
+        </w:rPr>
+      </w:pPr>
+      <w:r>
+        <w:rPr>
+          <w:lang w:val="en-GB"/>
+        </w:rPr>
+        <w:br/>
+      </w:r>
+      <w:r>
+        <w:rPr>
+          <w:lang w:val="en-GB"/>
+        </w:rPr>
+        <w:t>Once you start the application you will begin at the login page. We decided to work with Oauth 2.0, which lets you log in through the regular web application. After you login through the web application you will be redirected and logged in to the mobile application. The web application gives a token which will be verified by the mobile application.</w:t>
+      </w:r>
+    </w:p>
+    <w:p>
+      <w:pPr>
+        <w:rPr>
+          <w:lang w:val="en-GB"/>
+        </w:rPr>
+      </w:pPr>
+      <w:r>
+        <w:rPr>
+          <w:lang w:val="en-GB"/>
+        </w:rPr>
+        <w:t>Once you’re logged in you will start at the main screen of the dashboard, which will be the notification menu. In this menu you will see all the cards that need your verification. On top of the page will be a widget which shows some of your profile information and your level and experience.</w:t>
+      </w:r>
+    </w:p>
+    <w:p>
+      <w:pPr>
+        <w:rPr>
+          <w:lang w:val="en-GB"/>
+        </w:rPr>
+      </w:pPr>
+      <w:r>
+        <w:rPr>
+          <w:lang w:val="en-GB"/>
+        </w:rPr>
+        <w:t xml:space="preserve">We are going to work with tabs, which you can swipe through. When you swipe to the left you will be taken to the perks / trophies page. On this page you can unlock new perks / trophies and see which perks / trophies you already have unlocked. It’s also possible to activate these perks / trophies on this page, so you can make use of some of its privileges. </w:t>
+      </w:r>
+      <w:r>
+        <w:rPr>
+          <w:lang w:val="en-GB"/>
+        </w:rPr>
+        <w:t>This page will also have the widget with the profile information on top of the page.</w:t>
+      </w:r>
+    </w:p>
+    <w:p>
+      <w:pPr>
+        <w:rPr>
+          <w:lang w:val="en-GB"/>
+        </w:rPr>
+      </w:pPr>
+      <w:r>
+        <w:rPr>
+          <w:lang w:val="en-GB"/>
+        </w:rPr>
+        <w:lastRenderedPageBreak/>
+        <w:t>When you swipe to left again, to the third tab of the screen, you will arrive at the profile page. On this page you will be able to see all your information, like your name, level, class, experience, powers and contact information.</w:t>
+      </w:r>
+    </w:p>
+    <w:p>
+      <w:pPr>
+        <w:rPr>
+          <w:lang w:val="en-GB"/>
+        </w:rPr>
+      </w:pPr>
+      <w:r>
+        <w:rPr>
+          <w:lang w:val="en-GB"/>
+        </w:rPr>
+        <w:t xml:space="preserve">We also discussed some features which we might add if we have time left. In case we do, we might add a menu button which lets you edit your profile page or the settings of the application and we also might be adding the </w:t>
+      </w:r>
+      <w:r>
+        <w:rPr>
+          <w:lang w:val="en-GB"/>
+        </w:rPr>
+        <w:t>leader boards</w:t>
+      </w:r>
+      <w:r>
+        <w:rPr>
+          <w:lang w:val="en-GB"/>
+        </w:rPr>
+        <w:t>.</w:t>
       </w:r>
       <w:bookmarkStart w:id="12" w:name="_GoBack"/>
       <w:bookmarkEnd w:id="12"/>
-      <w:r>
-        <w:rPr>
-          <w:lang w:val="en-GB"/>
-        </w:rPr>
-        <w:t xml:space="preserve"> week.</w:t>
-      </w:r>
-    </w:p>
-    <w:p>
-      <w:pPr>
-        <w:rPr>
-          <w:lang w:val="en-GB"/>
-        </w:rPr>
-      </w:pPr>
-    </w:p>
-    <w:p>
-      <w:pPr>
-        <w:rPr>
-          <w:lang w:val="en-GB"/>
-        </w:rPr>
-      </w:pPr>
-    </w:p>
-    <w:p>
-      <w:pPr>
-        <w:rPr>
-          <w:lang w:val="en-GB"/>
-        </w:rPr>
-      </w:pPr>
-    </w:p>
-    <w:p>
-      <w:pPr>
-        <w:rPr>
-          <w:lang w:val="en-GB"/>
-        </w:rPr>
-      </w:pPr>
-    </w:p>
-    <w:p>
-      <w:pPr>
-        <w:rPr>
-          <w:lang w:val="en-GB"/>
-        </w:rPr>
-      </w:pPr>
-    </w:p>
-    <w:p>
-      <w:pPr>
-        <w:rPr>
-          <w:lang w:val="en-GB"/>
-        </w:rPr>
-      </w:pPr>
-    </w:p>
-    <w:p>
-      <w:pPr>
-        <w:rPr>
-          <w:lang w:val="en-GB"/>
-        </w:rPr>
-      </w:pPr>
-    </w:p>
-    <w:p>
-      <w:pPr>
-        <w:rPr>
-          <w:lang w:val="en-GB"/>
-        </w:rPr>
-      </w:pPr>
+    </w:p>
+    <w:p>
+      <w:pPr>
+        <w:rPr>
+          <w:lang w:val="en-GB"/>
+        </w:rPr>
+      </w:pPr>
+      <w:r>
+        <w:rPr>
+          <w:lang w:val="en-GB"/>
+        </w:rPr>
+        <w:t>So the core features of the application will be:</w:t>
+      </w:r>
+    </w:p>
+    <w:p>
+      <w:pPr>
+        <w:pStyle w:val="Lijstalinea"/>
+        <w:numPr>
+          <w:ilvl w:val="0"/>
+          <w:numId w:val="5"/>
+        </w:numPr>
+        <w:rPr>
+          <w:lang w:val="en-GB"/>
+        </w:rPr>
+      </w:pPr>
+      <w:r>
+        <w:rPr>
+          <w:lang w:val="en-GB"/>
+        </w:rPr>
+        <w:t>Login screen (through the web application with Oauth 2.0)</w:t>
+      </w:r>
+    </w:p>
+    <w:p>
+      <w:pPr>
+        <w:pStyle w:val="Lijstalinea"/>
+        <w:numPr>
+          <w:ilvl w:val="0"/>
+          <w:numId w:val="5"/>
+        </w:numPr>
+        <w:rPr>
+          <w:lang w:val="en-GB"/>
+        </w:rPr>
+      </w:pPr>
+      <w:r>
+        <w:rPr>
+          <w:lang w:val="en-GB"/>
+        </w:rPr>
+        <w:t>The main dashboard which includes the following tabs:</w:t>
+      </w:r>
+    </w:p>
+    <w:p>
+      <w:pPr>
+        <w:pStyle w:val="Lijstalinea"/>
+        <w:numPr>
+          <w:ilvl w:val="1"/>
+          <w:numId w:val="5"/>
+        </w:numPr>
+        <w:rPr>
+          <w:lang w:val="en-GB"/>
+        </w:rPr>
+      </w:pPr>
+      <w:r>
+        <w:rPr>
+          <w:lang w:val="en-GB"/>
+        </w:rPr>
+        <w:t>Notification page with profile widget on the top</w:t>
+      </w:r>
+    </w:p>
+    <w:p>
+      <w:pPr>
+        <w:pStyle w:val="Lijstalinea"/>
+        <w:numPr>
+          <w:ilvl w:val="1"/>
+          <w:numId w:val="5"/>
+        </w:numPr>
+        <w:rPr>
+          <w:lang w:val="en-GB"/>
+        </w:rPr>
+      </w:pPr>
+      <w:r>
+        <w:rPr>
+          <w:lang w:val="en-GB"/>
+        </w:rPr>
+        <w:t>Perks / Trophies page with profile widget on the top</w:t>
+      </w:r>
+    </w:p>
+    <w:p>
+      <w:pPr>
+        <w:pStyle w:val="Lijstalinea"/>
+        <w:numPr>
+          <w:ilvl w:val="1"/>
+          <w:numId w:val="5"/>
+        </w:numPr>
+        <w:rPr>
+          <w:lang w:val="en-GB"/>
+        </w:rPr>
+      </w:pPr>
+      <w:r>
+        <w:rPr>
+          <w:lang w:val="en-GB"/>
+        </w:rPr>
+        <w:t>The profile page which includes all the user information</w:t>
+      </w:r>
+    </w:p>
+    <w:p>
+      <w:pPr>
+        <w:pStyle w:val="Lijstalinea"/>
+        <w:numPr>
+          <w:ilvl w:val="1"/>
+          <w:numId w:val="5"/>
+        </w:numPr>
+        <w:rPr>
+          <w:lang w:val="en-GB"/>
+        </w:rPr>
+      </w:pPr>
+      <w:r>
+        <w:rPr>
+          <w:lang w:val="en-GB"/>
+        </w:rPr>
+        <w:t>Edit profile page (optional)</w:t>
+      </w:r>
+    </w:p>
+    <w:p>
+      <w:pPr>
+        <w:pStyle w:val="Lijstalinea"/>
+        <w:numPr>
+          <w:ilvl w:val="1"/>
+          <w:numId w:val="5"/>
+        </w:numPr>
+        <w:rPr>
+          <w:lang w:val="en-GB"/>
+        </w:rPr>
+      </w:pPr>
+      <w:r>
+        <w:rPr>
+          <w:lang w:val="en-GB"/>
+        </w:rPr>
+        <w:t>Leader boards (optional)</w:t>
+      </w:r>
     </w:p>
     <w:sectPr>
       <w:pgSz w:w="11906" w:h="16838"/>
@@ -3899,6 +4339,119 @@
     </w:lvl>
   </w:abstractNum>
   <w:abstractNum w:abstractNumId="2" w15:restartNumberingAfterBreak="0">
+    <w:nsid w:val="507138E2"/>
+    <w:multiLevelType w:val="hybridMultilevel"/>
+    <w:tmpl w:val="C784C57A"/>
+    <w:lvl w:ilvl="0" w:tplc="08090001">
+      <w:start w:val="1"/>
+      <w:numFmt w:val="bullet"/>
+      <w:lvlText w:val=""/>
+      <w:lvlJc w:val="left"/>
+      <w:pPr>
+        <w:ind w:left="720" w:hanging="360"/>
+      </w:pPr>
+      <w:rPr>
+        <w:rFonts w:ascii="Symbol" w:hAnsi="Symbol" w:hint="default"/>
+      </w:rPr>
+    </w:lvl>
+    <w:lvl w:ilvl="1" w:tplc="04130003">
+      <w:start w:val="1"/>
+      <w:numFmt w:val="bullet"/>
+      <w:lvlText w:val="o"/>
+      <w:lvlJc w:val="left"/>
+      <w:pPr>
+        <w:ind w:left="1440" w:hanging="360"/>
+      </w:pPr>
+      <w:rPr>
+        <w:rFonts w:ascii="Courier New" w:hAnsi="Courier New" w:cs="Courier New" w:hint="default"/>
+      </w:rPr>
+    </w:lvl>
+    <w:lvl w:ilvl="2" w:tplc="04130005" w:tentative="1">
+      <w:start w:val="1"/>
+      <w:numFmt w:val="bullet"/>
+      <w:lvlText w:val=""/>
+      <w:lvlJc w:val="left"/>
+      <w:pPr>
+        <w:ind w:left="2160" w:hanging="360"/>
+      </w:pPr>
+      <w:rPr>
+        <w:rFonts w:ascii="Wingdings" w:hAnsi="Wingdings" w:hint="default"/>
+      </w:rPr>
+    </w:lvl>
+    <w:lvl w:ilvl="3" w:tplc="04130001" w:tentative="1">
+      <w:start w:val="1"/>
+      <w:numFmt w:val="bullet"/>
+      <w:lvlText w:val=""/>
+      <w:lvlJc w:val="left"/>
+      <w:pPr>
+        <w:ind w:left="2880" w:hanging="360"/>
+      </w:pPr>
+      <w:rPr>
+        <w:rFonts w:ascii="Symbol" w:hAnsi="Symbol" w:hint="default"/>
+      </w:rPr>
+    </w:lvl>
+    <w:lvl w:ilvl="4" w:tplc="04130003" w:tentative="1">
+      <w:start w:val="1"/>
+      <w:numFmt w:val="bullet"/>
+      <w:lvlText w:val="o"/>
+      <w:lvlJc w:val="left"/>
+      <w:pPr>
+        <w:ind w:left="3600" w:hanging="360"/>
+      </w:pPr>
+      <w:rPr>
+        <w:rFonts w:ascii="Courier New" w:hAnsi="Courier New" w:cs="Courier New" w:hint="default"/>
+      </w:rPr>
+    </w:lvl>
+    <w:lvl w:ilvl="5" w:tplc="04130005" w:tentative="1">
+      <w:start w:val="1"/>
+      <w:numFmt w:val="bullet"/>
+      <w:lvlText w:val=""/>
+      <w:lvlJc w:val="left"/>
+      <w:pPr>
+        <w:ind w:left="4320" w:hanging="360"/>
+      </w:pPr>
+      <w:rPr>
+        <w:rFonts w:ascii="Wingdings" w:hAnsi="Wingdings" w:hint="default"/>
+      </w:rPr>
+    </w:lvl>
+    <w:lvl w:ilvl="6" w:tplc="04130001" w:tentative="1">
+      <w:start w:val="1"/>
+      <w:numFmt w:val="bullet"/>
+      <w:lvlText w:val=""/>
+      <w:lvlJc w:val="left"/>
+      <w:pPr>
+        <w:ind w:left="5040" w:hanging="360"/>
+      </w:pPr>
+      <w:rPr>
+        <w:rFonts w:ascii="Symbol" w:hAnsi="Symbol" w:hint="default"/>
+      </w:rPr>
+    </w:lvl>
+    <w:lvl w:ilvl="7" w:tplc="04130003" w:tentative="1">
+      <w:start w:val="1"/>
+      <w:numFmt w:val="bullet"/>
+      <w:lvlText w:val="o"/>
+      <w:lvlJc w:val="left"/>
+      <w:pPr>
+        <w:ind w:left="5760" w:hanging="360"/>
+      </w:pPr>
+      <w:rPr>
+        <w:rFonts w:ascii="Courier New" w:hAnsi="Courier New" w:cs="Courier New" w:hint="default"/>
+      </w:rPr>
+    </w:lvl>
+    <w:lvl w:ilvl="8" w:tplc="04130005" w:tentative="1">
+      <w:start w:val="1"/>
+      <w:numFmt w:val="bullet"/>
+      <w:lvlText w:val=""/>
+      <w:lvlJc w:val="left"/>
+      <w:pPr>
+        <w:ind w:left="6480" w:hanging="360"/>
+      </w:pPr>
+      <w:rPr>
+        <w:rFonts w:ascii="Wingdings" w:hAnsi="Wingdings" w:hint="default"/>
+      </w:rPr>
+    </w:lvl>
+  </w:abstractNum>
+  <w:abstractNum w:abstractNumId="3" w15:restartNumberingAfterBreak="0">
     <w:nsid w:val="7601475F"/>
     <w:multiLevelType w:val="multilevel"/>
     <w:tmpl w:val="749614FC"/>
@@ -4047,7 +4600,7 @@
       </w:rPr>
     </w:lvl>
   </w:abstractNum>
-  <w:abstractNum w:abstractNumId="3" w15:restartNumberingAfterBreak="0">
+  <w:abstractNum w:abstractNumId="4" w15:restartNumberingAfterBreak="0">
     <w:nsid w:val="7B931268"/>
     <w:multiLevelType w:val="hybridMultilevel"/>
     <w:tmpl w:val="B06EE0A2"/>
@@ -4161,16 +4714,19 @@
     </w:lvl>
   </w:abstractNum>
   <w:num w:numId="1">
-    <w:abstractNumId w:val="3"/>
+    <w:abstractNumId w:val="4"/>
   </w:num>
   <w:num w:numId="2">
-    <w:abstractNumId w:val="2"/>
+    <w:abstractNumId w:val="3"/>
   </w:num>
   <w:num w:numId="3">
     <w:abstractNumId w:val="0"/>
   </w:num>
   <w:num w:numId="4">
     <w:abstractNumId w:val="1"/>
+  </w:num>
+  <w:num w:numId="5">
+    <w:abstractNumId w:val="2"/>
   </w:num>
 </w:numbering>
 </file>
@@ -4815,6 +5371,17 @@
       <w:u w:val="single"/>
     </w:rPr>
   </w:style>
+  <w:style w:type="paragraph" w:styleId="Lijstalinea">
+    <w:name w:val="List Paragraph"/>
+    <w:basedOn w:val="Standaard"/>
+    <w:uiPriority w:val="34"/>
+    <w:qFormat/>
+    <w:rsid w:val="00DA14A4"/>
+    <w:pPr>
+      <w:ind w:left="720"/>
+      <w:contextualSpacing/>
+    </w:pPr>
+  </w:style>
 </w:styles>
 </file>
 
@@ -5084,7 +5651,7 @@
 </file>
 
 <file path=customXml/itemProps1.xml><?xml version="1.0" encoding="utf-8"?>
-<ds:datastoreItem xmlns:ds="http://schemas.openxmlformats.org/officeDocument/2006/customXml" ds:itemID="{D78B9BF1-69B0-4297-AC52-4451544B337D}">
+<ds:datastoreItem xmlns:ds="http://schemas.openxmlformats.org/officeDocument/2006/customXml" ds:itemID="{77BF39B6-191F-4064-AC1B-222FB1999643}">
   <ds:schemaRefs>
     <ds:schemaRef ds:uri="http://schemas.openxmlformats.org/officeDocument/2006/bibliography"/>
   </ds:schemaRefs>

</xml_diff>

<commit_message>
Added 1.2 to documentation
</commit_message>
<xml_diff>
--- a/Documenten/Documentatie.docx
+++ b/Documenten/Documentatie.docx
@@ -1,6 +1,6 @@
 
 <file path=word/document.xml><?xml version="1.0" encoding="utf-8"?>
-<w:document xmlns:wpc="http://schemas.microsoft.com/office/word/2010/wordprocessingCanvas" xmlns:cx="http://schemas.microsoft.com/office/drawing/2014/chartex" xmlns:cx1="http://schemas.microsoft.com/office/drawing/2015/9/8/chartex" xmlns:mc="http://schemas.openxmlformats.org/markup-compatibility/2006" xmlns:o="urn:schemas-microsoft-com:office:office" xmlns:r="http://schemas.openxmlformats.org/officeDocument/2006/relationships" xmlns:m="http://schemas.openxmlformats.org/officeDocument/2006/math" xmlns:v="urn:schemas-microsoft-com:vml" xmlns:wp14="http://schemas.microsoft.com/office/word/2010/wordprocessingDrawing" xmlns:wp="http://schemas.openxmlformats.org/drawingml/2006/wordprocessingDrawing" xmlns:w10="urn:schemas-microsoft-com:office:word" xmlns:w="http://schemas.openxmlformats.org/wordprocessingml/2006/main" xmlns:w14="http://schemas.microsoft.com/office/word/2010/wordml" xmlns:w15="http://schemas.microsoft.com/office/word/2012/wordml" xmlns:w16se="http://schemas.microsoft.com/office/word/2015/wordml/symex" xmlns:wpg="http://schemas.microsoft.com/office/word/2010/wordprocessingGroup" xmlns:wpi="http://schemas.microsoft.com/office/word/2010/wordprocessingInk" xmlns:wne="http://schemas.microsoft.com/office/word/2006/wordml" xmlns:wps="http://schemas.microsoft.com/office/word/2010/wordprocessingShape" mc:Ignorable="w14 w15 w16se wp14">
+<w:document xmlns:wpc="http://schemas.microsoft.com/office/word/2010/wordprocessingCanvas" xmlns:mc="http://schemas.openxmlformats.org/markup-compatibility/2006" xmlns:o="urn:schemas-microsoft-com:office:office" xmlns:r="http://schemas.openxmlformats.org/officeDocument/2006/relationships" xmlns:m="http://schemas.openxmlformats.org/officeDocument/2006/math" xmlns:v="urn:schemas-microsoft-com:vml" xmlns:wp14="http://schemas.microsoft.com/office/word/2010/wordprocessingDrawing" xmlns:wp="http://schemas.openxmlformats.org/drawingml/2006/wordprocessingDrawing" xmlns:w10="urn:schemas-microsoft-com:office:word" xmlns:w="http://schemas.openxmlformats.org/wordprocessingml/2006/main" xmlns:w14="http://schemas.microsoft.com/office/word/2010/wordml" xmlns:wpg="http://schemas.microsoft.com/office/word/2010/wordprocessingGroup" xmlns:wpi="http://schemas.microsoft.com/office/word/2010/wordprocessingInk" xmlns:wne="http://schemas.microsoft.com/office/word/2006/wordml" xmlns:wps="http://schemas.microsoft.com/office/word/2010/wordprocessingShape" mc:Ignorable="w14 wp14">
   <w:body>
     <w:sdt>
       <w:sdtPr>
@@ -304,7 +304,6 @@
                                           <w:lang w:val="en-GB"/>
                                         </w:rPr>
                                       </w:pPr>
-                                      <w:proofErr w:type="spellStart"/>
                                       <w:r>
                                         <w:rPr>
                                           <w:rFonts w:asciiTheme="majorHAnsi" w:eastAsiaTheme="majorEastAsia" w:hAnsiTheme="majorHAnsi" w:cstheme="majorBidi"/>
@@ -313,18 +312,7 @@
                                           <w:szCs w:val="108"/>
                                           <w:lang w:val="en-GB"/>
                                         </w:rPr>
-                                        <w:t>Scrummer</w:t>
-                                      </w:r>
-                                      <w:proofErr w:type="spellEnd"/>
-                                      <w:r>
-                                        <w:rPr>
-                                          <w:rFonts w:asciiTheme="majorHAnsi" w:eastAsiaTheme="majorEastAsia" w:hAnsiTheme="majorHAnsi" w:cstheme="majorBidi"/>
-                                          <w:color w:val="595959" w:themeColor="text1" w:themeTint="A6"/>
-                                          <w:sz w:val="108"/>
-                                          <w:szCs w:val="108"/>
-                                          <w:lang w:val="en-GB"/>
-                                        </w:rPr>
-                                        <w:t xml:space="preserve"> Mobile</w:t>
+                                        <w:t>Scrummer Mobile</w:t>
                                       </w:r>
                                     </w:p>
                                   </w:sdtContent>
@@ -395,8 +383,8 @@
               <mc:Fallback>
                 <w:pict>
                   <v:group id="Groep 119" o:spid="_x0000_s1026" style="position:absolute;margin-left:0;margin-top:0;width:539.6pt;height:719.9pt;z-index:-251657216;mso-width-percent:882;mso-height-percent:909;mso-position-horizontal:center;mso-position-horizontal-relative:page;mso-position-vertical:center;mso-position-vertical-relative:page;mso-width-percent:882;mso-height-percent:909" coordsize="68580,92717" o:gfxdata="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">
-                    <v:rect id="Rechthoek 120" o:spid="_x0000_s1027" style="position:absolute;top:73152;width:68580;height:1431;visibility:visible;mso-wrap-style:square;v-text-anchor:middle" o:gfxdata="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" fillcolor="#5b9bd5 [3204]" stroked="f" strokeweight="1pt"/>
-                    <v:rect id="Rechthoek 121" o:spid="_x0000_s1028" style="position:absolute;top:74390;width:68580;height:18327;visibility:visible;mso-wrap-style:square;v-text-anchor:bottom" o:gfxdata="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" fillcolor="#ed7d31 [3205]" stroked="f" strokeweight="1pt">
+                    <v:rect id="Rechthoek 120" o:spid="_x0000_s1027" style="position:absolute;top:73152;width:68580;height:1431;visibility:visible;mso-wrap-style:square;v-text-anchor:middle" o:gfxdata="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" fillcolor="#5b9bd5 [3204]" stroked="f" strokeweight="1pt"/>
+                    <v:rect id="Rechthoek 121" o:spid="_x0000_s1028" style="position:absolute;top:74390;width:68580;height:18327;visibility:visible;mso-wrap-style:square;v-text-anchor:bottom" o:gfxdata="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" fillcolor="#ed7d31 [3205]" stroked="f" strokeweight="1pt">
                       <v:textbox inset="36pt,14.4pt,36pt,36pt">
                         <w:txbxContent>
                           <w:sdt>
@@ -506,7 +494,7 @@
                       <v:stroke joinstyle="miter"/>
                       <v:path gradientshapeok="t" o:connecttype="rect"/>
                     </v:shapetype>
-                    <v:shape id="Tekstvak 122" o:spid="_x0000_s1029" type="#_x0000_t202" style="position:absolute;width:68580;height:73152;visibility:visible;mso-wrap-style:square;v-text-anchor:middle" o:gfxdata="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" filled="f" stroked="f" strokeweight=".5pt">
+                    <v:shape id="Tekstvak 122" o:spid="_x0000_s1029" type="#_x0000_t202" style="position:absolute;width:68580;height:73152;visibility:visible;mso-wrap-style:square;v-text-anchor:middle" o:gfxdata="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" filled="f" stroked="f" strokeweight=".5pt">
                       <v:textbox inset="36pt,36pt,36pt,36pt">
                         <w:txbxContent>
                           <w:sdt>
@@ -540,7 +528,6 @@
                                     <w:lang w:val="en-GB"/>
                                   </w:rPr>
                                 </w:pPr>
-                                <w:proofErr w:type="spellStart"/>
                                 <w:r>
                                   <w:rPr>
                                     <w:rFonts w:asciiTheme="majorHAnsi" w:eastAsiaTheme="majorEastAsia" w:hAnsiTheme="majorHAnsi" w:cstheme="majorBidi"/>
@@ -549,18 +536,7 @@
                                     <w:szCs w:val="108"/>
                                     <w:lang w:val="en-GB"/>
                                   </w:rPr>
-                                  <w:t>Scrummer</w:t>
-                                </w:r>
-                                <w:proofErr w:type="spellEnd"/>
-                                <w:r>
-                                  <w:rPr>
-                                    <w:rFonts w:asciiTheme="majorHAnsi" w:eastAsiaTheme="majorEastAsia" w:hAnsiTheme="majorHAnsi" w:cstheme="majorBidi"/>
-                                    <w:color w:val="595959" w:themeColor="text1" w:themeTint="A6"/>
-                                    <w:sz w:val="108"/>
-                                    <w:szCs w:val="108"/>
-                                    <w:lang w:val="en-GB"/>
-                                  </w:rPr>
-                                  <w:t xml:space="preserve"> Mobile</w:t>
+                                  <w:t>Scrummer Mobile</w:t>
                                 </w:r>
                               </w:p>
                             </w:sdtContent>
@@ -661,14 +637,12 @@
               <w:lang w:val="en-GB"/>
             </w:rPr>
           </w:pPr>
-          <w:proofErr w:type="spellStart"/>
           <w:r>
             <w:rPr>
               <w:lang w:val="en-GB"/>
             </w:rPr>
             <w:t>Inhoud</w:t>
           </w:r>
-          <w:proofErr w:type="spellEnd"/>
         </w:p>
         <w:p>
           <w:pPr>
@@ -2998,8 +2972,6 @@
             </w:rPr>
           </w:pPr>
         </w:p>
-        <w:bookmarkStart w:id="0" w:name="_GoBack" w:displacedByCustomXml="next"/>
-        <w:bookmarkEnd w:id="0" w:displacedByCustomXml="next"/>
       </w:sdtContent>
     </w:sdt>
     <w:p>
@@ -3011,7 +2983,7 @@
           <w:lang w:val="en-GB"/>
         </w:rPr>
       </w:pPr>
-      <w:bookmarkStart w:id="1" w:name="_Toc450742603"/>
+      <w:bookmarkStart w:id="0" w:name="_Toc450742603"/>
       <w:r>
         <w:rPr>
           <w:sz w:val="48"/>
@@ -3029,54 +3001,26 @@
         </w:rPr>
         <w:t>troduction</w:t>
       </w:r>
-      <w:bookmarkEnd w:id="1"/>
-    </w:p>
-    <w:p>
-      <w:pPr>
-        <w:rPr>
-          <w:lang w:val="en-GB"/>
-        </w:rPr>
-      </w:pPr>
-    </w:p>
-    <w:p>
-      <w:pPr>
-        <w:rPr>
-          <w:lang w:val="en-GB"/>
-        </w:rPr>
-      </w:pPr>
-      <w:r>
-        <w:rPr>
-          <w:lang w:val="en-GB"/>
-        </w:rPr>
-        <w:t xml:space="preserve">For a project in our education we are currently working on a </w:t>
-      </w:r>
-      <w:proofErr w:type="spellStart"/>
-      <w:r>
-        <w:rPr>
-          <w:lang w:val="en-GB"/>
-        </w:rPr>
-        <w:t>Scrumboard</w:t>
-      </w:r>
-      <w:proofErr w:type="spellEnd"/>
-      <w:r>
-        <w:rPr>
-          <w:lang w:val="en-GB"/>
-        </w:rPr>
-        <w:t xml:space="preserve"> Application. The name of the application is going to be </w:t>
-      </w:r>
-      <w:proofErr w:type="spellStart"/>
-      <w:r>
-        <w:rPr>
-          <w:lang w:val="en-GB"/>
-        </w:rPr>
-        <w:t>Scrummer</w:t>
-      </w:r>
-      <w:proofErr w:type="spellEnd"/>
-      <w:r>
-        <w:rPr>
-          <w:lang w:val="en-GB"/>
-        </w:rPr>
-        <w:t xml:space="preserve"> Space. The goal of the project is to create an application</w:t>
+      <w:bookmarkEnd w:id="0"/>
+    </w:p>
+    <w:p>
+      <w:pPr>
+        <w:rPr>
+          <w:lang w:val="en-GB"/>
+        </w:rPr>
+      </w:pPr>
+    </w:p>
+    <w:p>
+      <w:pPr>
+        <w:rPr>
+          <w:lang w:val="en-GB"/>
+        </w:rPr>
+      </w:pPr>
+      <w:r>
+        <w:rPr>
+          <w:lang w:val="en-GB"/>
+        </w:rPr>
+        <w:t>For a project in our education we are currently working on a Scrumboard Application. The name of the application is going to be Scrummer Space. The goal of the project is to create an application</w:t>
       </w:r>
       <w:r>
         <w:rPr>
@@ -3106,21 +3050,7 @@
         <w:rPr>
           <w:lang w:val="en-GB"/>
         </w:rPr>
-        <w:t xml:space="preserve"> In the application you will be able to work on a project with a group, and for these projects it will create a digital </w:t>
-      </w:r>
-      <w:proofErr w:type="spellStart"/>
-      <w:r>
-        <w:rPr>
-          <w:lang w:val="en-GB"/>
-        </w:rPr>
-        <w:t>scrumboard</w:t>
-      </w:r>
-      <w:proofErr w:type="spellEnd"/>
-      <w:r>
-        <w:rPr>
-          <w:lang w:val="en-GB"/>
-        </w:rPr>
-        <w:t>. Once you registered for the application you will receive your own profile and you will be able to join or create a project.</w:t>
+        <w:t xml:space="preserve"> In the application you will be able to work on a project with a group, and for these projects it will create a digital scrumboard. Once you registered for the application you will receive your own profile and you will be able to join or create a project.</w:t>
       </w:r>
     </w:p>
     <w:p>
@@ -3139,14 +3069,7 @@
         <w:rPr>
           <w:lang w:val="en-GB"/>
         </w:rPr>
-        <w:t xml:space="preserve"> working on the actual application which should include all of the features noted above. This is the application which will be used on a computer. There is also going to be a part of gamification built in the application. Once you finish certain task you receive experience points. Once you collect enough experience points you will level up. Each profile will have its own level. By </w:t>
-      </w:r>
-      <w:proofErr w:type="spellStart"/>
-      <w:r>
-        <w:rPr>
-          <w:lang w:val="en-GB"/>
-        </w:rPr>
-        <w:t>level</w:t>
+        <w:t xml:space="preserve"> working on the actual application which should include all of the features noted above. This is the application which will be used on a computer. There is also going to be a part of gamification built in the application. Once you finish certain task you receive experience points. Once you collect enough experience points you will level up. Each profile will have its own level. By level</w:t>
       </w:r>
       <w:r>
         <w:rPr>
@@ -3154,7 +3077,6 @@
         </w:rPr>
         <w:t>ing</w:t>
       </w:r>
-      <w:proofErr w:type="spellEnd"/>
       <w:r>
         <w:rPr>
           <w:lang w:val="en-GB"/>
@@ -3209,35 +3131,7 @@
         <w:rPr>
           <w:lang w:val="en-GB"/>
         </w:rPr>
-        <w:t xml:space="preserve">The mobile application of </w:t>
-      </w:r>
-      <w:proofErr w:type="spellStart"/>
-      <w:r>
-        <w:rPr>
-          <w:lang w:val="en-GB"/>
-        </w:rPr>
-        <w:t>Scrummer</w:t>
-      </w:r>
-      <w:proofErr w:type="spellEnd"/>
-      <w:r>
-        <w:rPr>
-          <w:lang w:val="en-GB"/>
-        </w:rPr>
-        <w:t xml:space="preserve"> Space doesn’t need the digital </w:t>
-      </w:r>
-      <w:proofErr w:type="spellStart"/>
-      <w:r>
-        <w:rPr>
-          <w:lang w:val="en-GB"/>
-        </w:rPr>
-        <w:t>scrumboard</w:t>
-      </w:r>
-      <w:proofErr w:type="spellEnd"/>
-      <w:r>
-        <w:rPr>
-          <w:lang w:val="en-GB"/>
-        </w:rPr>
-        <w:t>, since the screen of a mobile phone is way too small to show all this information. Instead we are going to build an application which will make it possible to see you profile, trophies and perks. It will also be possible to see the current projects you’re working om and we are going to make some kind of notification system. We’re not completely sure how we are going to implement this feature. In the end both applications, the pc one and the mobile one, should work as one and the mobile application should be a good addition to the normal web application.</w:t>
+        <w:t>The mobile application of Scrummer Space doesn’t need the digital scrumboard, since the screen of a mobile phone is way too small to show all this information. Instead we are going to build an application which will make it possible to see you profile, trophies and perks. It will also be possible to see the current projects you’re working om and we are going to make some kind of notification system. We’re not completely sure how we are going to implement this feature. In the end both applications, the pc one and the mobile one, should work as one and the mobile application should be a good addition to the normal web application.</w:t>
       </w:r>
     </w:p>
     <w:p>
@@ -3319,8 +3213,7 @@
           <w:lang w:val="en-GB"/>
         </w:rPr>
       </w:pPr>
-      <w:bookmarkStart w:id="2" w:name="_Toc450742604"/>
-      <w:proofErr w:type="spellStart"/>
+      <w:bookmarkStart w:id="1" w:name="_Toc450742604"/>
       <w:r>
         <w:rPr>
           <w:sz w:val="48"/>
@@ -3328,18 +3221,9 @@
           <w:lang w:val="en-GB"/>
         </w:rPr>
         <w:lastRenderedPageBreak/>
-        <w:t>Kerntaak</w:t>
-      </w:r>
-      <w:proofErr w:type="spellEnd"/>
-      <w:r>
-        <w:rPr>
-          <w:sz w:val="48"/>
-          <w:szCs w:val="48"/>
-          <w:lang w:val="en-GB"/>
-        </w:rPr>
-        <w:t xml:space="preserve"> 1</w:t>
-      </w:r>
-      <w:bookmarkEnd w:id="2"/>
+        <w:t>Kerntaak 1</w:t>
+      </w:r>
+      <w:bookmarkEnd w:id="1"/>
     </w:p>
     <w:p>
       <w:pPr>
@@ -3361,7 +3245,7 @@
           <w:szCs w:val="28"/>
         </w:rPr>
       </w:pPr>
-      <w:bookmarkStart w:id="3" w:name="_Toc450742605"/>
+      <w:bookmarkStart w:id="2" w:name="_Toc450742605"/>
       <w:r>
         <w:rPr>
           <w:sz w:val="28"/>
@@ -3369,7 +3253,7 @@
         </w:rPr>
         <w:t>Stel de informatie behoefte vast</w:t>
       </w:r>
-      <w:bookmarkEnd w:id="3"/>
+      <w:bookmarkEnd w:id="2"/>
     </w:p>
     <w:p/>
     <w:p>
@@ -3381,7 +3265,7 @@
           <w:lang w:val="en-GB"/>
         </w:rPr>
       </w:pPr>
-      <w:bookmarkStart w:id="4" w:name="_Toc450742606"/>
+      <w:bookmarkStart w:id="3" w:name="_Toc450742606"/>
       <w:r>
         <w:rPr>
           <w:sz w:val="26"/>
@@ -3390,7 +3274,7 @@
         </w:rPr>
         <w:t>5-6-2016 – First meeting with the group working on the web application</w:t>
       </w:r>
-      <w:bookmarkEnd w:id="4"/>
+      <w:bookmarkEnd w:id="3"/>
     </w:p>
     <w:p>
       <w:pPr>
@@ -3541,7 +3425,7 @@
           <w:lang w:val="en-GB"/>
         </w:rPr>
       </w:pPr>
-      <w:bookmarkStart w:id="5" w:name="_Toc450742607"/>
+      <w:bookmarkStart w:id="4" w:name="_Toc450742607"/>
       <w:r>
         <w:rPr>
           <w:sz w:val="26"/>
@@ -3551,7 +3435,7 @@
         <w:lastRenderedPageBreak/>
         <w:t>7-4-2016 – Our first meeting with Sander, our client for the project</w:t>
       </w:r>
-      <w:bookmarkEnd w:id="5"/>
+      <w:bookmarkEnd w:id="4"/>
     </w:p>
     <w:p>
       <w:pPr>
@@ -3596,21 +3480,7 @@
         <w:rPr>
           <w:lang w:val="en-GB"/>
         </w:rPr>
-        <w:t xml:space="preserve">Since we also wanted to have a login and maybe a register system of our mobile, we discussed about how we could implement this into our mobile application. Since the web application is going to work with sessions, this would be really difficult for us to implement into the mobile application. That’s why we decided to use a plugin called </w:t>
-      </w:r>
-      <w:proofErr w:type="spellStart"/>
-      <w:r>
-        <w:rPr>
-          <w:lang w:val="en-GB"/>
-        </w:rPr>
-        <w:t>Oauth</w:t>
-      </w:r>
-      <w:proofErr w:type="spellEnd"/>
-      <w:r>
-        <w:rPr>
-          <w:lang w:val="en-GB"/>
-        </w:rPr>
-        <w:t>, which makes it work like, for example, Facebook does on different sites than Facebook itself. Once the user starts the mobile application it’s going to be redirected to the web application to log in. After that the web application sends a token to the mobile application which logs the user in.</w:t>
+        <w:t>Since we also wanted to have a login and maybe a register system of our mobile, we discussed about how we could implement this into our mobile application. Since the web application is going to work with sessions, this would be really difficult for us to implement into the mobile application. That’s why we decided to use a plugin called Oauth, which makes it work like, for example, Facebook does on different sites than Facebook itself. Once the user starts the mobile application it’s going to be redirected to the web application to log in. After that the web application sends a token to the mobile application which logs the user in.</w:t>
       </w:r>
     </w:p>
     <w:p>
@@ -3744,7 +3614,7 @@
           <w:lang w:val="en-GB"/>
         </w:rPr>
       </w:pPr>
-      <w:bookmarkStart w:id="6" w:name="_Toc450742608"/>
+      <w:bookmarkStart w:id="5" w:name="_Toc450742608"/>
       <w:r>
         <w:rPr>
           <w:sz w:val="26"/>
@@ -3762,7 +3632,7 @@
         </w:rPr>
         <w:t>-2016 – Our second meeting with Sander</w:t>
       </w:r>
-      <w:bookmarkEnd w:id="6"/>
+      <w:bookmarkEnd w:id="5"/>
     </w:p>
     <w:p>
       <w:pPr>
@@ -4010,7 +3880,7 @@
           <w:lang w:val="en-GB"/>
         </w:rPr>
       </w:pPr>
-      <w:bookmarkStart w:id="7" w:name="_Toc450742609"/>
+      <w:bookmarkStart w:id="6" w:name="_Toc450742609"/>
       <w:r>
         <w:rPr>
           <w:sz w:val="26"/>
@@ -4028,7 +3898,7 @@
         </w:rPr>
         <w:t xml:space="preserve"> meeting with Sander</w:t>
       </w:r>
-      <w:bookmarkEnd w:id="7"/>
+      <w:bookmarkEnd w:id="6"/>
     </w:p>
     <w:p>
       <w:pPr>
@@ -4197,7 +4067,7 @@
           <w:lang w:val="en-GB"/>
         </w:rPr>
       </w:pPr>
-      <w:bookmarkStart w:id="8" w:name="_Toc450742610"/>
+      <w:bookmarkStart w:id="7" w:name="_Toc450742610"/>
       <w:r>
         <w:rPr>
           <w:lang w:val="en-GB"/>
@@ -4211,6 +4081,100 @@
         </w:rPr>
         <w:t>of the wishes and needs of the client</w:t>
       </w:r>
+      <w:bookmarkEnd w:id="7"/>
+    </w:p>
+    <w:p>
+      <w:pPr>
+        <w:rPr>
+          <w:lang w:val="en-GB"/>
+        </w:rPr>
+      </w:pPr>
+      <w:r>
+        <w:rPr>
+          <w:lang w:val="en-GB"/>
+        </w:rPr>
+        <w:br/>
+      </w:r>
+      <w:r>
+        <w:rPr>
+          <w:lang w:val="en-GB"/>
+        </w:rPr>
+        <w:t>Over the period of a month we had four meetings with our client, Sander. In these meetings we made sure that we got all the information we needed for starting up the project and that we are going to build exactly what our client wants.</w:t>
+      </w:r>
+    </w:p>
+    <w:p>
+      <w:pPr>
+        <w:rPr>
+          <w:lang w:val="en-GB"/>
+        </w:rPr>
+      </w:pPr>
+      <w:r>
+        <w:rPr>
+          <w:lang w:val="en-GB"/>
+        </w:rPr>
+        <w:t>Since our application is going to be an addition to the web application another project group is making, we also had to discuss our ideas and designs with them. Our client wants the designs to correspond with each other so we had to make sure we also planned a meeting with them regularly since it’s possible they’re also going to change their design.</w:t>
+      </w:r>
+    </w:p>
+    <w:p>
+      <w:pPr>
+        <w:rPr>
+          <w:lang w:val="en-GB"/>
+        </w:rPr>
+      </w:pPr>
+      <w:r>
+        <w:rPr>
+          <w:lang w:val="en-GB"/>
+        </w:rPr>
+        <w:t>In the first meetings we mostly discussed how we were going to design the application and what the main features would be. Our client wasn’t sure about the features himself yet in the beginning, but through the weeks we had the same ideas for the application and we made sure that our ideas corresponded with his.</w:t>
+      </w:r>
+    </w:p>
+    <w:p>
+      <w:pPr>
+        <w:rPr>
+          <w:lang w:val="en-GB"/>
+        </w:rPr>
+      </w:pPr>
+      <w:r>
+        <w:rPr>
+          <w:lang w:val="en-GB"/>
+        </w:rPr>
+        <w:t>In the later meetings we all made different mock-ups and designs to discuss with our client. Our client was very satisfied with the design we had in mind, but we were still discussing the main features. We also agreed on this in our latest meeting.</w:t>
+      </w:r>
+    </w:p>
+    <w:p>
+      <w:pPr>
+        <w:rPr>
+          <w:lang w:val="en-GB"/>
+        </w:rPr>
+      </w:pPr>
+      <w:r>
+        <w:rPr>
+          <w:lang w:val="en-GB"/>
+        </w:rPr>
+        <w:t>All our meetings are documented above.</w:t>
+      </w:r>
+    </w:p>
+    <w:p>
+      <w:pPr>
+        <w:rPr>
+          <w:lang w:val="en-GB"/>
+        </w:rPr>
+      </w:pPr>
+    </w:p>
+    <w:p>
+      <w:pPr>
+        <w:pStyle w:val="Kop3"/>
+        <w:rPr>
+          <w:lang w:val="en-GB"/>
+        </w:rPr>
+      </w:pPr>
+      <w:bookmarkStart w:id="8" w:name="_Toc450742611"/>
+      <w:r>
+        <w:rPr>
+          <w:lang w:val="en-GB"/>
+        </w:rPr>
+        <w:t>Collect data and information for the design of the application</w:t>
+      </w:r>
       <w:bookmarkEnd w:id="8"/>
     </w:p>
     <w:p>
@@ -4229,67 +4193,73 @@
         <w:rPr>
           <w:lang w:val="en-GB"/>
         </w:rPr>
-        <w:t>Over the period of a month we had four meetings with our client, Sander. In these meetings we made sure that we got all the information we needed for starting up the project and that we are going to build exactly what our client wants.</w:t>
-      </w:r>
-    </w:p>
-    <w:p>
-      <w:pPr>
-        <w:rPr>
-          <w:lang w:val="en-GB"/>
-        </w:rPr>
-      </w:pPr>
-      <w:r>
-        <w:rPr>
-          <w:lang w:val="en-GB"/>
-        </w:rPr>
-        <w:t>Since our application is going to be an addition to the web application another project group is making, we also had to discuss our ideas and designs with them. Our client wants the designs to correspond with each other so we had to make sure we also planned a meeting with them regularly since it’s possible they’re also going to change their design.</w:t>
-      </w:r>
-    </w:p>
-    <w:p>
-      <w:pPr>
-        <w:rPr>
-          <w:lang w:val="en-GB"/>
-        </w:rPr>
-      </w:pPr>
-      <w:r>
-        <w:rPr>
-          <w:lang w:val="en-GB"/>
-        </w:rPr>
-        <w:t>In the first meetings we mostly discussed how we were going to design the application and what the main features would be. Our client wasn’t sure about the features himself yet in the beginning, but through the weeks we had the same ideas for the application and we made sure that our ideas corresponded with his.</w:t>
-      </w:r>
-    </w:p>
-    <w:p>
-      <w:pPr>
-        <w:rPr>
-          <w:lang w:val="en-GB"/>
-        </w:rPr>
-      </w:pPr>
-      <w:r>
-        <w:rPr>
-          <w:lang w:val="en-GB"/>
-        </w:rPr>
-        <w:t>In the later meetings we all made different mock-ups and designs to discuss with our client. Our client was very satisfied with the design we had in mind, but we were still discussing the main features. We also agreed on this in our latest meeting.</w:t>
-      </w:r>
-    </w:p>
-    <w:p>
-      <w:pPr>
-        <w:rPr>
-          <w:lang w:val="en-GB"/>
-        </w:rPr>
-      </w:pPr>
-      <w:r>
-        <w:rPr>
-          <w:lang w:val="en-GB"/>
-        </w:rPr>
-        <w:t>All our meetings are documented above.</w:t>
-      </w:r>
-    </w:p>
-    <w:p>
-      <w:pPr>
-        <w:rPr>
-          <w:lang w:val="en-GB"/>
-        </w:rPr>
-      </w:pPr>
+        <w:t>Our client wants us to create a mobile application that is a worthy addition to the web application. We have to equate our design with the design of the web application so we decided to use the same colours for example. We will use the mock-ups of the web application to create our design for the mobile application.</w:t>
+      </w:r>
+    </w:p>
+    <w:p>
+      <w:pPr>
+        <w:rPr>
+          <w:lang w:val="en-GB"/>
+        </w:rPr>
+      </w:pPr>
+      <w:r>
+        <w:rPr>
+          <w:lang w:val="en-GB"/>
+        </w:rPr>
+        <w:t xml:space="preserve">He also wants to have several features of the web application build in to the mobile application. It should be possible to move cards from to do -&gt; doing -&gt; verify -&gt; done in the application and some cards should also be moved the other way around, so back from verify to doing. </w:t>
+      </w:r>
+    </w:p>
+    <w:p>
+      <w:pPr>
+        <w:rPr>
+          <w:lang w:val="en-GB"/>
+        </w:rPr>
+      </w:pPr>
+      <w:r>
+        <w:rPr>
+          <w:lang w:val="en-GB"/>
+        </w:rPr>
+        <w:t>The perk system is also really important for the mobile application, since you might want to use the perks before you enter the class room. This system should be one of the main focus points of the application and work easy and responsive.</w:t>
+      </w:r>
+    </w:p>
+    <w:p>
+      <w:pPr>
+        <w:rPr>
+          <w:lang w:val="en-GB"/>
+        </w:rPr>
+      </w:pPr>
+      <w:r>
+        <w:rPr>
+          <w:lang w:val="en-GB"/>
+        </w:rPr>
+        <w:t>It should also be possible to see all your cards that are verified, so you can see they are approved or disapproved even when you’re not making use of the web application. It should also be possible to see the reason why they are approved or disapproved. Also you should be able to see which cards need to be verified by you. Our client doesn’t think it’s necessary to be able to verify them in the mobile application, but you should be able to see which cards need your attention so you can start up the web application.</w:t>
+      </w:r>
+    </w:p>
+    <w:p>
+      <w:pPr>
+        <w:rPr>
+          <w:lang w:val="en-GB"/>
+        </w:rPr>
+      </w:pPr>
+      <w:r>
+        <w:rPr>
+          <w:lang w:val="en-GB"/>
+        </w:rPr>
+        <w:t>Our client also wants the user to be able to see their experience and level in different skills and powers in all the tabs of the application. We are going to build a small plugin for this that will be placed on the top. We are going to design this according to the web application.</w:t>
+      </w:r>
+    </w:p>
+    <w:p>
+      <w:pPr>
+        <w:rPr>
+          <w:lang w:val="en-GB"/>
+        </w:rPr>
+      </w:pPr>
+      <w:r>
+        <w:rPr>
+          <w:lang w:val="en-GB"/>
+        </w:rPr>
+        <w:t>The last part of the web application that should be implemented in the mobile application is the profile page. This is the page where you will be able to see as who you are logged in, and all your levels and experience for certain skills.</w:t>
+      </w:r>
     </w:p>
     <w:p>
       <w:pPr>
@@ -4298,121 +4268,15 @@
           <w:lang w:val="en-GB"/>
         </w:rPr>
       </w:pPr>
-      <w:bookmarkStart w:id="9" w:name="_Toc450742611"/>
-      <w:r>
-        <w:rPr>
-          <w:lang w:val="en-GB"/>
-        </w:rPr>
-        <w:t>Collect data and information for the design of the application</w:t>
+      <w:bookmarkStart w:id="9" w:name="_Toc450742612"/>
+      <w:r>
+        <w:rPr>
+          <w:lang w:val="en-GB"/>
+        </w:rPr>
+        <w:lastRenderedPageBreak/>
+        <w:t>Analyse the wishes and needs of the client to create a fitting design</w:t>
       </w:r>
       <w:bookmarkEnd w:id="9"/>
-    </w:p>
-    <w:p>
-      <w:pPr>
-        <w:rPr>
-          <w:lang w:val="en-GB"/>
-        </w:rPr>
-      </w:pPr>
-      <w:r>
-        <w:rPr>
-          <w:lang w:val="en-GB"/>
-        </w:rPr>
-        <w:br/>
-      </w:r>
-      <w:r>
-        <w:rPr>
-          <w:lang w:val="en-GB"/>
-        </w:rPr>
-        <w:t>Our client wants us to create a mobile application that is a worthy addition to the web application. We have to equate our design with the design of the web application so we decided to use the same colours for example. We will use the mock-ups of the web application to create our design for the mobile application.</w:t>
-      </w:r>
-    </w:p>
-    <w:p>
-      <w:pPr>
-        <w:rPr>
-          <w:lang w:val="en-GB"/>
-        </w:rPr>
-      </w:pPr>
-      <w:r>
-        <w:rPr>
-          <w:lang w:val="en-GB"/>
-        </w:rPr>
-        <w:t xml:space="preserve">He also wants to have several features of the web application build in to the mobile application. It should be possible to move cards from to do -&gt; doing -&gt; verify -&gt; done in the application and some cards should also be moved the other way around, so back from verify to doing. </w:t>
-      </w:r>
-    </w:p>
-    <w:p>
-      <w:pPr>
-        <w:rPr>
-          <w:lang w:val="en-GB"/>
-        </w:rPr>
-      </w:pPr>
-      <w:r>
-        <w:rPr>
-          <w:lang w:val="en-GB"/>
-        </w:rPr>
-        <w:t>The perk system is also really important for the mobile application, since you might want to use the perks before you enter the class room. This system should be one of the main focus points of the application and work easy and responsive.</w:t>
-      </w:r>
-    </w:p>
-    <w:p>
-      <w:pPr>
-        <w:rPr>
-          <w:lang w:val="en-GB"/>
-        </w:rPr>
-      </w:pPr>
-      <w:r>
-        <w:rPr>
-          <w:lang w:val="en-GB"/>
-        </w:rPr>
-        <w:t>It should also be possible to see all your cards that are verified, so you can see they are approved or disapproved even when you’re not making use of the web application. It should also be possible to see the reason why they are approved or disapproved. Also you should be able to see which cards need to be verified by you. Our client doesn’t think it’s necessary to be able to verify them in the mobile application, but you should be able to see which cards need your attention so you can start up the web application.</w:t>
-      </w:r>
-    </w:p>
-    <w:p>
-      <w:pPr>
-        <w:rPr>
-          <w:lang w:val="en-GB"/>
-        </w:rPr>
-      </w:pPr>
-      <w:r>
-        <w:rPr>
-          <w:lang w:val="en-GB"/>
-        </w:rPr>
-        <w:t>Our client also wants the user to be able to see their experience and level in different skills and powers in all the tabs of the application. We are going to build a small plugin for this that will be placed on the top. We are going to design this according to the web application.</w:t>
-      </w:r>
-    </w:p>
-    <w:p>
-      <w:pPr>
-        <w:rPr>
-          <w:lang w:val="en-GB"/>
-        </w:rPr>
-      </w:pPr>
-      <w:r>
-        <w:rPr>
-          <w:lang w:val="en-GB"/>
-        </w:rPr>
-        <w:t>The last part of the web application that should be implemented in the mobile application is the profile page. This is the page where you will be able to see as who you are logged in, and all your levels and experience for certain skills.</w:t>
-      </w:r>
-    </w:p>
-    <w:p>
-      <w:pPr>
-        <w:pStyle w:val="Kop3"/>
-        <w:rPr>
-          <w:lang w:val="en-GB"/>
-        </w:rPr>
-      </w:pPr>
-      <w:bookmarkStart w:id="10" w:name="_Toc450742612"/>
-      <w:r>
-        <w:rPr>
-          <w:lang w:val="en-GB"/>
-        </w:rPr>
-        <w:lastRenderedPageBreak/>
-        <w:t>Analyse</w:t>
-      </w:r>
-      <w:r>
-        <w:rPr>
-          <w:lang w:val="en-GB"/>
-        </w:rPr>
-        <w:t xml:space="preserve"> the wishes and needs of the client to create a fitting design</w:t>
-      </w:r>
-      <w:bookmarkEnd w:id="10"/>
     </w:p>
     <w:p>
       <w:pPr>
@@ -4566,7 +4430,7 @@
           <w:lang w:val="en-GB"/>
         </w:rPr>
       </w:pPr>
-      <w:bookmarkStart w:id="11" w:name="_Toc450742613"/>
+      <w:bookmarkStart w:id="10" w:name="_Toc450742613"/>
       <w:r>
         <w:rPr>
           <w:lang w:val="en-GB"/>
@@ -4591,7 +4455,7 @@
         </w:rPr>
         <w:t>ient and fit them in the design</w:t>
       </w:r>
-      <w:bookmarkEnd w:id="11"/>
+      <w:bookmarkEnd w:id="10"/>
     </w:p>
     <w:p>
       <w:pPr>
@@ -4649,35 +4513,7 @@
           <w:lang w:val="en-GB"/>
         </w:rPr>
         <w:lastRenderedPageBreak/>
-        <w:t xml:space="preserve">We also found out that the login system the web application uses wouldn’t really work for our own mobile application, since they work with sessions. After discussing with the other project group we decided to work with a system called </w:t>
-      </w:r>
-      <w:proofErr w:type="spellStart"/>
-      <w:r>
-        <w:rPr>
-          <w:lang w:val="en-GB"/>
-        </w:rPr>
-        <w:t>Oauth</w:t>
-      </w:r>
-      <w:proofErr w:type="spellEnd"/>
-      <w:r>
-        <w:rPr>
-          <w:lang w:val="en-GB"/>
-        </w:rPr>
-        <w:t xml:space="preserve">. This system makes it so a user has to login through the web application (either by Facebook, Google or </w:t>
-      </w:r>
-      <w:proofErr w:type="spellStart"/>
-      <w:r>
-        <w:rPr>
-          <w:lang w:val="en-GB"/>
-        </w:rPr>
-        <w:t>Scrummer</w:t>
-      </w:r>
-      <w:proofErr w:type="spellEnd"/>
-      <w:r>
-        <w:rPr>
-          <w:lang w:val="en-GB"/>
-        </w:rPr>
-        <w:t xml:space="preserve"> account) and once the user is logged in the web application gives a token to our mobile application to verify the user.</w:t>
+        <w:t>We also found out that the login system the web application uses wouldn’t really work for our own mobile application, since they work with sessions. After discussing with the other project group we decided to work with a system called Oauth. This system makes it so a user has to login through the web application (either by Facebook, Google or Scrummer account) and once the user is logged in the web application gives a token to our mobile application to verify the user.</w:t>
       </w:r>
     </w:p>
     <w:p>
@@ -4877,23 +4713,14 @@
           <w:szCs w:val="28"/>
         </w:rPr>
       </w:pPr>
-      <w:bookmarkStart w:id="12" w:name="_Toc450742614"/>
       <w:r>
         <w:rPr>
           <w:sz w:val="28"/>
           <w:szCs w:val="28"/>
         </w:rPr>
         <w:lastRenderedPageBreak/>
-        <w:t xml:space="preserve">1.2 </w:t>
-      </w:r>
-      <w:r>
-        <w:rPr>
-          <w:sz w:val="28"/>
-          <w:szCs w:val="28"/>
-        </w:rPr>
-        <w:t>Maak een plan van aanpak</w:t>
-      </w:r>
-      <w:bookmarkEnd w:id="12"/>
+        <w:t>1.2 Maak een plan van aanpak</w:t>
+      </w:r>
     </w:p>
     <w:p/>
     <w:p>
@@ -4902,18 +4729,165 @@
         <w:rPr>
           <w:sz w:val="26"/>
           <w:szCs w:val="26"/>
-          <w:lang w:val="en-GB"/>
-        </w:rPr>
-      </w:pPr>
-      <w:bookmarkStart w:id="13" w:name="_Toc450742615"/>
+        </w:rPr>
+      </w:pPr>
+      <w:bookmarkStart w:id="11" w:name="_Toc448831191"/>
       <w:r>
         <w:rPr>
           <w:sz w:val="26"/>
           <w:szCs w:val="26"/>
-          <w:lang w:val="en-GB"/>
         </w:rPr>
         <w:t>Our activities</w:t>
       </w:r>
+      <w:bookmarkEnd w:id="11"/>
+    </w:p>
+    <w:p>
+      <w:pPr>
+        <w:rPr>
+          <w:lang w:val="en-GB"/>
+        </w:rPr>
+      </w:pPr>
+      <w:r>
+        <w:rPr>
+          <w:lang w:val="en-GB"/>
+        </w:rPr>
+        <w:t xml:space="preserve">For this project we are going to start with having meetings each week so we know exactly what is necessary for the application. After the first meeting we are going to set up our first mock-ups to further discuss our design and to make sure we are building exactly what Sander wants us to build. </w:t>
+      </w:r>
+    </w:p>
+    <w:p>
+      <w:pPr>
+        <w:rPr>
+          <w:lang w:val="en-GB"/>
+        </w:rPr>
+      </w:pPr>
+      <w:r>
+        <w:rPr>
+          <w:lang w:val="en-GB"/>
+        </w:rPr>
+        <w:t>We have to set up a planning for the project and everyone has to set up its own timesheet so we know exactly how many hours everyone is working on certain parts of the project.</w:t>
+      </w:r>
+    </w:p>
+    <w:p>
+      <w:pPr>
+        <w:rPr>
+          <w:lang w:val="en-GB"/>
+        </w:rPr>
+      </w:pPr>
+      <w:r>
+        <w:rPr>
+          <w:lang w:val="en-GB"/>
+        </w:rPr>
+        <w:t>We are also going to plan meetings with the other project group. Since they are making the backend of the application and our styling in the design has to be mostly the same as theirs, this will be necessary.</w:t>
+      </w:r>
+    </w:p>
+    <w:p>
+      <w:pPr>
+        <w:rPr>
+          <w:lang w:val="en-GB"/>
+        </w:rPr>
+      </w:pPr>
+      <w:r>
+        <w:rPr>
+          <w:lang w:val="en-GB"/>
+        </w:rPr>
+        <w:t>After Sander approves of our mock-ups and we’re sure we know exactly what we are going to make, we can start building our technical design and writing out all of our features. These will be activities where everyone of the project is going to take part in.</w:t>
+      </w:r>
+    </w:p>
+    <w:p>
+      <w:pPr>
+        <w:rPr>
+          <w:lang w:val="en-GB"/>
+        </w:rPr>
+      </w:pPr>
+      <w:r>
+        <w:rPr>
+          <w:lang w:val="en-GB"/>
+        </w:rPr>
+        <w:t xml:space="preserve">Once we make sure everything is approved and ready we can move on to the next phase of the project. </w:t>
+      </w:r>
+    </w:p>
+    <w:p>
+      <w:pPr>
+        <w:rPr>
+          <w:lang w:val="en-GB"/>
+        </w:rPr>
+      </w:pPr>
+      <w:r>
+        <w:rPr>
+          <w:lang w:val="en-GB"/>
+        </w:rPr>
+        <w:t xml:space="preserve">We will implement the application when we are done with programming. This means that we will not only put it “live”, but we will also extensively test it. After the implementation is successful, it is close to done. The only thing left is to manage it when something goes wrong. </w:t>
+      </w:r>
+    </w:p>
+    <w:p>
+      <w:pPr>
+        <w:pStyle w:val="Kop4"/>
+        <w:rPr>
+          <w:lang w:val="en-GB"/>
+        </w:rPr>
+      </w:pPr>
+      <w:bookmarkStart w:id="12" w:name="_Toc448831192"/>
+      <w:r>
+        <w:rPr>
+          <w:lang w:val="en-GB"/>
+        </w:rPr>
+        <w:t>Scrum method</w:t>
+      </w:r>
+      <w:bookmarkEnd w:id="12"/>
+    </w:p>
+    <w:p>
+      <w:pPr>
+        <w:rPr>
+          <w:lang w:val="en-GB"/>
+        </w:rPr>
+      </w:pPr>
+      <w:r>
+        <w:rPr>
+          <w:lang w:val="en-GB"/>
+        </w:rPr>
+        <w:t xml:space="preserve">We are going to work in our project with the scrum method. This is the same method as the method we are developing the Scrummer Space application for. The application is going to make it easier to work with this method. </w:t>
+      </w:r>
+    </w:p>
+    <w:p>
+      <w:pPr>
+        <w:rPr>
+          <w:lang w:val="en-GB"/>
+        </w:rPr>
+      </w:pPr>
+      <w:r>
+        <w:rPr>
+          <w:lang w:val="en-GB"/>
+        </w:rPr>
+        <w:t>We have our own scrum board and every week is going to be a sprint of the application. Everyone gets a task at the beginning of the spring and by the end of the week (or sprint) this task has to be done. Each week we will discuss what everyone did and made and we will combine what everyone has made into our develop environment.</w:t>
+      </w:r>
+    </w:p>
+    <w:p>
+      <w:pPr>
+        <w:rPr>
+          <w:lang w:val="en-GB"/>
+        </w:rPr>
+      </w:pPr>
+      <w:r>
+        <w:rPr>
+          <w:lang w:val="en-GB"/>
+        </w:rPr>
+        <w:t>The first weeks the sprints will mostly be split up in creating the documentation and the mock-ups. Once we start developing and programming everyone will be focussing on a certain feature of the application.</w:t>
+      </w:r>
+    </w:p>
+    <w:p>
+      <w:pPr>
+        <w:pStyle w:val="Kop4"/>
+        <w:rPr>
+          <w:lang w:val="en-GB"/>
+        </w:rPr>
+      </w:pPr>
+      <w:bookmarkStart w:id="13" w:name="_Toc448831193"/>
+      <w:r>
+        <w:rPr>
+          <w:lang w:val="en-GB"/>
+        </w:rPr>
+        <w:t>Realisation</w:t>
+      </w:r>
       <w:bookmarkEnd w:id="13"/>
     </w:p>
     <w:p>
@@ -4926,90 +4900,49 @@
         <w:rPr>
           <w:lang w:val="en-GB"/>
         </w:rPr>
-        <w:t xml:space="preserve">For this project we are going to start with having meetings each week so we know exactly what is necessary for the application. After the first meeting we are going to set up our first mock-ups to further discuss our design and to make sure we are building exactly what Sander wants us to build. </w:t>
-      </w:r>
-    </w:p>
-    <w:p>
-      <w:pPr>
-        <w:rPr>
-          <w:lang w:val="en-GB"/>
-        </w:rPr>
-      </w:pPr>
-      <w:r>
-        <w:rPr>
-          <w:lang w:val="en-GB"/>
-        </w:rPr>
-        <w:t xml:space="preserve">We have to set up a planning for the project and </w:t>
-      </w:r>
-      <w:r>
-        <w:rPr>
-          <w:lang w:val="en-GB"/>
-        </w:rPr>
-        <w:t>everyone has to set up its own timesheet so we know exactly how many hours everyone is working on certain parts of the project.</w:t>
-      </w:r>
-    </w:p>
-    <w:p>
-      <w:pPr>
-        <w:rPr>
-          <w:lang w:val="en-GB"/>
-        </w:rPr>
-      </w:pPr>
-      <w:r>
-        <w:rPr>
-          <w:lang w:val="en-GB"/>
-        </w:rPr>
-        <w:t>We are also going to plan meetings with the other project group. Since they are making the backend of the application and our styling in the design has to be mostly the same as theirs, this will be necessary.</w:t>
-      </w:r>
-    </w:p>
-    <w:p>
-      <w:pPr>
-        <w:rPr>
-          <w:lang w:val="en-GB"/>
-        </w:rPr>
-      </w:pPr>
-      <w:r>
-        <w:rPr>
-          <w:lang w:val="en-GB"/>
-        </w:rPr>
-        <w:t xml:space="preserve">After </w:t>
-      </w:r>
-      <w:r>
-        <w:rPr>
-          <w:lang w:val="en-GB"/>
-        </w:rPr>
-        <w:t>Sander approves of our mock-ups and we’re sure we know exactly what we are going to make, we can start building our technical design and writing out all of our features. These will be activities where everyone of the project is going to take part in.</w:t>
-      </w:r>
-    </w:p>
-    <w:p>
-      <w:pPr>
-        <w:rPr>
-          <w:lang w:val="en-GB"/>
-        </w:rPr>
-      </w:pPr>
-      <w:r>
-        <w:rPr>
-          <w:lang w:val="en-GB"/>
-        </w:rPr>
-        <w:t>Once we make sure everything is approved and ready we can move on to the next phase of the project. For now, this is what we have planned.</w:t>
-      </w:r>
-    </w:p>
-    <w:p>
-      <w:pPr>
-        <w:pStyle w:val="Kop3"/>
-        <w:rPr>
-          <w:sz w:val="26"/>
-          <w:szCs w:val="26"/>
-          <w:lang w:val="en-GB"/>
-        </w:rPr>
-      </w:pPr>
-      <w:bookmarkStart w:id="14" w:name="_Toc450742616"/>
-      <w:r>
-        <w:rPr>
-          <w:sz w:val="26"/>
-          <w:szCs w:val="26"/>
-          <w:lang w:val="en-GB"/>
-        </w:rPr>
-        <w:t>Scrum method</w:t>
+        <w:t>Our design and mock-ups will be made in Axure Pro 8. This program will make it easy for us to create a functional design. In this design you will be able to see how each feature of the application works.</w:t>
+      </w:r>
+    </w:p>
+    <w:p>
+      <w:pPr>
+        <w:rPr>
+          <w:lang w:val="en-GB"/>
+        </w:rPr>
+      </w:pPr>
+      <w:r>
+        <w:rPr>
+          <w:lang w:val="en-GB"/>
+        </w:rPr>
+        <w:t>We are going to build the application with visual studio. This program has a component for mobile development which we are going to use. We are planning to make the application in HTML5 and JavaScript and after we finished it we are going to wrap it up into a mobile application.</w:t>
+      </w:r>
+    </w:p>
+    <w:p>
+      <w:pPr>
+        <w:rPr>
+          <w:lang w:val="en-GB"/>
+        </w:rPr>
+      </w:pPr>
+      <w:r>
+        <w:rPr>
+          <w:lang w:val="en-GB"/>
+        </w:rPr>
+        <w:t>The other project group is developing the core of the application, which is going to be in Python with the framework Django. This core is going to be the backend which we will also use for out mobile application.</w:t>
+      </w:r>
+    </w:p>
+    <w:p>
+      <w:pPr>
+        <w:pStyle w:val="Kop4"/>
+        <w:rPr>
+          <w:lang w:val="en-GB"/>
+        </w:rPr>
+      </w:pPr>
+      <w:bookmarkStart w:id="14" w:name="_Toc448831194"/>
+      <w:r>
+        <w:rPr>
+          <w:lang w:val="en-GB"/>
+        </w:rPr>
+        <w:lastRenderedPageBreak/>
+        <w:t>Requirements</w:t>
       </w:r>
       <w:bookmarkEnd w:id="14"/>
     </w:p>
@@ -5023,72 +4956,22 @@
         <w:rPr>
           <w:lang w:val="en-GB"/>
         </w:rPr>
-        <w:t xml:space="preserve">We are going to work in our project with the scrum method. This is the same method as the method we are developing the </w:t>
-      </w:r>
-      <w:proofErr w:type="spellStart"/>
-      <w:r>
-        <w:rPr>
-          <w:lang w:val="en-GB"/>
-        </w:rPr>
-        <w:t>Scrummer</w:t>
-      </w:r>
-      <w:proofErr w:type="spellEnd"/>
-      <w:r>
-        <w:rPr>
-          <w:lang w:val="en-GB"/>
-        </w:rPr>
-        <w:t xml:space="preserve"> Space application for. The application is going to make it easier to work with this method. </w:t>
-      </w:r>
-    </w:p>
-    <w:p>
-      <w:pPr>
-        <w:rPr>
-          <w:lang w:val="en-GB"/>
-        </w:rPr>
-      </w:pPr>
-      <w:r>
-        <w:rPr>
-          <w:lang w:val="en-GB"/>
-        </w:rPr>
-        <w:t>We have our own scrum board and every week is going to be a sprint of the application. Everyone gets a task at the beginning of the spring and by the end of the week (or sprint) this task has to be done. Each week we will discuss what everyone did and made and we will combine what everyone has made into our develop environment.</w:t>
-      </w:r>
-    </w:p>
-    <w:p>
-      <w:pPr>
-        <w:rPr>
-          <w:lang w:val="en-GB"/>
-        </w:rPr>
-      </w:pPr>
-      <w:r>
-        <w:rPr>
-          <w:lang w:val="en-GB"/>
-        </w:rPr>
-        <w:t>The first weeks the sprints will mostly be split up in creating the documentation and the mock-ups. Once we start</w:t>
-      </w:r>
-      <w:r>
-        <w:rPr>
-          <w:lang w:val="en-GB"/>
-        </w:rPr>
-        <w:t xml:space="preserve"> developing and programming everyone will be focussing on a certain feature of the application.</w:t>
-      </w:r>
-    </w:p>
-    <w:p>
-      <w:pPr>
-        <w:pStyle w:val="Kop3"/>
-        <w:rPr>
-          <w:sz w:val="26"/>
-          <w:szCs w:val="26"/>
-          <w:lang w:val="en-GB"/>
-        </w:rPr>
-      </w:pPr>
-      <w:bookmarkStart w:id="15" w:name="_Toc450742617"/>
-      <w:r>
-        <w:rPr>
-          <w:sz w:val="26"/>
-          <w:szCs w:val="26"/>
-          <w:lang w:val="en-GB"/>
-        </w:rPr>
-        <w:t>Realisation</w:t>
+        <w:t>Everyone has to set up their own test environment which we will go in deeper later in the documentation. We are going to work with GitHub to share our code and publish each new change to our develop environment.</w:t>
+      </w:r>
+    </w:p>
+    <w:p>
+      <w:pPr>
+        <w:pStyle w:val="Kop4"/>
+        <w:rPr>
+          <w:lang w:val="en-GB"/>
+        </w:rPr>
+      </w:pPr>
+      <w:bookmarkStart w:id="15" w:name="_Toc448831195"/>
+      <w:r>
+        <w:rPr>
+          <w:lang w:val="en-GB"/>
+        </w:rPr>
+        <w:t>Role distribution</w:t>
       </w:r>
       <w:bookmarkEnd w:id="15"/>
     </w:p>
@@ -5102,184 +4985,30 @@
         <w:rPr>
           <w:lang w:val="en-GB"/>
         </w:rPr>
-        <w:t xml:space="preserve">Our design and mock-ups will be made in </w:t>
-      </w:r>
-      <w:proofErr w:type="spellStart"/>
-      <w:r>
-        <w:rPr>
-          <w:lang w:val="en-GB"/>
-        </w:rPr>
-        <w:t>Axure</w:t>
-      </w:r>
-      <w:proofErr w:type="spellEnd"/>
-      <w:r>
-        <w:rPr>
-          <w:lang w:val="en-GB"/>
-        </w:rPr>
-        <w:t xml:space="preserve"> Pro 8. This program will make it easy for us to create a functional design. In this design you will be able to see how each feature of the application works.</w:t>
-      </w:r>
-    </w:p>
-    <w:p>
-      <w:pPr>
-        <w:rPr>
-          <w:lang w:val="en-GB"/>
-        </w:rPr>
-      </w:pPr>
-      <w:r>
-        <w:rPr>
-          <w:lang w:val="en-GB"/>
-        </w:rPr>
-        <w:t>We are going to build the application with visual studio. This program has a component for mobile development which we are going to use. We are planning to make the application in HTML5 and JavaScript and after we finished it we are going to wrap it up into a mobile application.</w:t>
-      </w:r>
-    </w:p>
-    <w:p>
-      <w:pPr>
-        <w:rPr>
-          <w:lang w:val="en-GB"/>
-        </w:rPr>
-      </w:pPr>
-      <w:r>
-        <w:rPr>
-          <w:lang w:val="en-GB"/>
-        </w:rPr>
-        <w:t>The other project group is developing the core of the application, which is going to be in Python with the framework Django. This core is going to be the backend which we will also use for out mobile application.</w:t>
-      </w:r>
-    </w:p>
-    <w:p>
-      <w:pPr>
-        <w:pStyle w:val="Kop3"/>
-        <w:rPr>
-          <w:sz w:val="26"/>
-          <w:szCs w:val="26"/>
-          <w:lang w:val="en-GB"/>
-        </w:rPr>
-      </w:pPr>
-      <w:bookmarkStart w:id="16" w:name="_Toc450742618"/>
-      <w:r>
-        <w:rPr>
-          <w:sz w:val="26"/>
-          <w:szCs w:val="26"/>
-          <w:lang w:val="en-GB"/>
-        </w:rPr>
-        <w:t>Requirements</w:t>
+        <w:t xml:space="preserve">Since Tom has the most </w:t>
+      </w:r>
+      <w:r>
+        <w:rPr>
+          <w:lang w:val="en-GB"/>
+        </w:rPr>
+        <w:t>experience in programming, he is going to be the lead programmer. The backend of the application will be provided by the other project group, so most of it is going to be front end developing. Erik is also going to focus on programming and writing the documentation. Davy will also pick up some programming, but since he is still learning JavaScript he will mostly be focussing on the design and the documentation.</w:t>
+      </w:r>
+    </w:p>
+    <w:p>
+      <w:pPr>
+        <w:pStyle w:val="Kop4"/>
+        <w:rPr>
+          <w:lang w:val="en-GB"/>
+        </w:rPr>
+      </w:pPr>
+      <w:bookmarkStart w:id="16" w:name="_Toc450742620"/>
+      <w:r>
+        <w:rPr>
+          <w:lang w:val="en-GB"/>
+        </w:rPr>
+        <w:t>Costs</w:t>
       </w:r>
       <w:bookmarkEnd w:id="16"/>
-    </w:p>
-    <w:p>
-      <w:pPr>
-        <w:rPr>
-          <w:lang w:val="en-GB"/>
-        </w:rPr>
-      </w:pPr>
-      <w:r>
-        <w:rPr>
-          <w:lang w:val="en-GB"/>
-        </w:rPr>
-        <w:t>Everyone has to set up their own test environment which we will go in deeper later in the documentation. We are going to work with GitHub to share our code and publish each new change to our develop environment.</w:t>
-      </w:r>
-    </w:p>
-    <w:p>
-      <w:pPr>
-        <w:pStyle w:val="Kop3"/>
-        <w:rPr>
-          <w:sz w:val="26"/>
-          <w:szCs w:val="26"/>
-          <w:lang w:val="en-GB"/>
-        </w:rPr>
-      </w:pPr>
-      <w:bookmarkStart w:id="17" w:name="_Toc450742619"/>
-      <w:r>
-        <w:rPr>
-          <w:sz w:val="26"/>
-          <w:szCs w:val="26"/>
-          <w:lang w:val="en-GB"/>
-        </w:rPr>
-        <w:lastRenderedPageBreak/>
-        <w:t>Role distribution</w:t>
-      </w:r>
-      <w:bookmarkEnd w:id="17"/>
-    </w:p>
-    <w:p>
-      <w:pPr>
-        <w:rPr>
-          <w:lang w:val="en-GB"/>
-        </w:rPr>
-      </w:pPr>
-      <w:r>
-        <w:rPr>
-          <w:lang w:val="en-GB"/>
-        </w:rPr>
-        <w:t xml:space="preserve">Since Tom has the most </w:t>
-      </w:r>
-      <w:r>
-        <w:rPr>
-          <w:lang w:val="en-GB"/>
-        </w:rPr>
-        <w:t>experience in programming, he is going to be the lead programmer. T</w:t>
-      </w:r>
-      <w:r>
-        <w:rPr>
-          <w:lang w:val="en-GB"/>
-        </w:rPr>
-        <w:t>he</w:t>
-      </w:r>
-      <w:r>
-        <w:rPr>
-          <w:lang w:val="en-GB"/>
-        </w:rPr>
-        <w:t xml:space="preserve"> backend of the application will be provided by the other project group, so most of it is going to be front end developing. Erik is also going to focus on programming and writing the documentation. Davy will also pick up some programming, but since he is still learning JavaScript he will mostly be focussing on the design and the documentation. </w:t>
-      </w:r>
-    </w:p>
-    <w:p>
-      <w:pPr>
-        <w:rPr>
-          <w:lang w:val="en-GB"/>
-        </w:rPr>
-      </w:pPr>
-    </w:p>
-    <w:p>
-      <w:pPr>
-        <w:pStyle w:val="Kop3"/>
-        <w:rPr>
-          <w:sz w:val="26"/>
-          <w:szCs w:val="26"/>
-          <w:lang w:val="en-GB"/>
-        </w:rPr>
-      </w:pPr>
-      <w:bookmarkStart w:id="18" w:name="_Toc450742620"/>
-      <w:r>
-        <w:rPr>
-          <w:sz w:val="26"/>
-          <w:szCs w:val="26"/>
-          <w:lang w:val="en-GB"/>
-        </w:rPr>
-        <w:t>Costs</w:t>
-      </w:r>
-      <w:bookmarkEnd w:id="18"/>
-    </w:p>
-    <w:p>
-      <w:pPr>
-        <w:rPr>
-          <w:lang w:val="en-GB"/>
-        </w:rPr>
-      </w:pPr>
-    </w:p>
-    <w:p>
-      <w:pPr>
-        <w:rPr>
-          <w:b/>
-          <w:bCs/>
-          <w:lang w:val="en-GB"/>
-        </w:rPr>
-      </w:pPr>
-      <w:r>
-        <w:rPr>
-          <w:b/>
-          <w:bCs/>
-          <w:lang w:val="en-GB"/>
-        </w:rPr>
-        <w:t>General costs</w:t>
-      </w:r>
     </w:p>
     <w:tbl>
       <w:tblPr>
@@ -5722,35 +5451,42 @@
     </w:p>
     <w:p>
       <w:pPr>
+        <w:pStyle w:val="Kop3"/>
+        <w:rPr>
+          <w:lang w:val="en-GB"/>
+        </w:rPr>
+      </w:pPr>
+      <w:r>
+        <w:rPr>
+          <w:lang w:val="en-GB"/>
+        </w:rPr>
+        <w:t>Planning</w:t>
+      </w:r>
+    </w:p>
+    <w:p>
+      <w:pPr>
+        <w:rPr>
+          <w:lang w:val="en-GB"/>
+        </w:rPr>
+      </w:pPr>
+      <w:r>
+        <w:rPr>
+          <w:lang w:val="en-GB"/>
+        </w:rPr>
+        <w:t xml:space="preserve">The planning is located in a different excel file. This file describes on what activities we are going to work on, the starting and end date of that certain activity, the amount of progress made in that certain activity, the amount of hours a person has worked on it and how hours there where planned. </w:t>
+      </w:r>
+      <w:r>
+        <w:rPr>
+          <w:lang w:val="en-GB"/>
+        </w:rPr>
+        <w:t>The file is called: Planning General.</w:t>
+      </w:r>
+      <w:bookmarkStart w:id="17" w:name="_GoBack"/>
+      <w:bookmarkEnd w:id="17"/>
+    </w:p>
+    <w:p>
+      <w:pPr>
         <w:pStyle w:val="Geenafstand"/>
-        <w:rPr>
-          <w:lang w:val="en-GB"/>
-        </w:rPr>
-      </w:pPr>
-    </w:p>
-    <w:p>
-      <w:pPr>
-        <w:rPr>
-          <w:lang w:val="en-GB"/>
-        </w:rPr>
-      </w:pPr>
-    </w:p>
-    <w:p>
-      <w:pPr>
-        <w:rPr>
-          <w:lang w:val="en-GB"/>
-        </w:rPr>
-      </w:pPr>
-    </w:p>
-    <w:p>
-      <w:pPr>
-        <w:rPr>
-          <w:lang w:val="en-GB"/>
-        </w:rPr>
-      </w:pPr>
-    </w:p>
-    <w:p>
-      <w:pPr>
         <w:rPr>
           <w:lang w:val="en-GB"/>
         </w:rPr>
@@ -5863,45 +5599,35 @@
           <w:lang w:val="en-GB"/>
         </w:rPr>
       </w:pPr>
-      <w:bookmarkStart w:id="19" w:name="_Toc450742621"/>
+      <w:bookmarkStart w:id="18" w:name="_Toc450742621"/>
       <w:r>
         <w:rPr>
           <w:sz w:val="28"/>
           <w:szCs w:val="28"/>
           <w:lang w:val="en-GB"/>
         </w:rPr>
+        <w:t>1.3 Mockups</w:t>
+      </w:r>
+      <w:bookmarkEnd w:id="18"/>
+    </w:p>
+    <w:p>
+      <w:pPr>
+        <w:rPr>
+          <w:lang w:val="en-GB"/>
+        </w:rPr>
+      </w:pPr>
+    </w:p>
+    <w:p>
+      <w:pPr>
+        <w:rPr>
+          <w:lang w:val="en-GB"/>
+        </w:rPr>
+      </w:pPr>
+      <w:r>
+        <w:rPr>
+          <w:lang w:val="en-GB"/>
+        </w:rPr>
         <w:lastRenderedPageBreak/>
-        <w:t xml:space="preserve">1.3 </w:t>
-      </w:r>
-      <w:proofErr w:type="spellStart"/>
-      <w:r>
-        <w:rPr>
-          <w:sz w:val="28"/>
-          <w:szCs w:val="28"/>
-          <w:lang w:val="en-GB"/>
-        </w:rPr>
-        <w:t>Mockups</w:t>
-      </w:r>
-      <w:bookmarkEnd w:id="19"/>
-      <w:proofErr w:type="spellEnd"/>
-    </w:p>
-    <w:p>
-      <w:pPr>
-        <w:rPr>
-          <w:lang w:val="en-GB"/>
-        </w:rPr>
-      </w:pPr>
-    </w:p>
-    <w:p>
-      <w:pPr>
-        <w:rPr>
-          <w:lang w:val="en-GB"/>
-        </w:rPr>
-      </w:pPr>
-      <w:r>
-        <w:rPr>
-          <w:lang w:val="en-GB"/>
-        </w:rPr>
         <w:t>After we discussed our design in the meetings and we knew what the main features of the application would be we started making our mock-ups for the application. We will show them below and give some explanation to the corresponding images.</w:t>
       </w:r>
       <w:r>
@@ -5939,7 +5665,7 @@
           <w:lang w:val="en-GB"/>
         </w:rPr>
       </w:pPr>
-      <w:bookmarkStart w:id="20" w:name="_Toc450742622"/>
+      <w:bookmarkStart w:id="19" w:name="_Toc450742622"/>
       <w:r>
         <w:rPr>
           <w:sz w:val="26"/>
@@ -5948,7 +5674,7 @@
         </w:rPr>
         <w:t>Colours</w:t>
       </w:r>
-      <w:bookmarkEnd w:id="20"/>
+      <w:bookmarkEnd w:id="19"/>
     </w:p>
     <w:p>
       <w:pPr>
@@ -6040,7 +5766,7 @@
               </wp:inline>
             </w:drawing>
           </mc:Choice>
-          <mc:Fallback>
+          <mc:Fallback xmlns:cx="http://schemas.microsoft.com/office/drawing/2014/chartex" xmlns:cx1="http://schemas.microsoft.com/office/drawing/2015/9/8/chartex" xmlns:w15="http://schemas.microsoft.com/office/word/2012/wordml" xmlns:w16se="http://schemas.microsoft.com/office/word/2015/wordml/symex">
             <w:pict>
               <v:rect w14:anchorId="4F87B347" id="Rechthoek 5" o:spid="_x0000_s1026" style="width:72.55pt;height:15.8pt;visibility:visible;mso-wrap-style:square;mso-left-percent:-10001;mso-top-percent:-10001;mso-position-horizontal:absolute;mso-position-horizontal-relative:char;mso-position-vertical:absolute;mso-position-vertical-relative:line;mso-left-percent:-10001;mso-top-percent:-10001;v-text-anchor:middle" o:gfxdata="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" fillcolor="#0c9" strokecolor="black [3213]" strokeweight="1pt">
                 <w10:anchorlock/>
@@ -6128,7 +5854,7 @@
               </wp:inline>
             </w:drawing>
           </mc:Choice>
-          <mc:Fallback>
+          <mc:Fallback xmlns:cx="http://schemas.microsoft.com/office/drawing/2014/chartex" xmlns:cx1="http://schemas.microsoft.com/office/drawing/2015/9/8/chartex" xmlns:w15="http://schemas.microsoft.com/office/word/2012/wordml" xmlns:w16se="http://schemas.microsoft.com/office/word/2015/wordml/symex">
             <w:pict>
               <v:rect w14:anchorId="046BCFE8" id="Rechthoek 3" o:spid="_x0000_s1026" style="width:1in;height:16.35pt;visibility:visible;mso-wrap-style:square;mso-left-percent:-10001;mso-top-percent:-10001;mso-position-horizontal:absolute;mso-position-horizontal-relative:char;mso-position-vertical:absolute;mso-position-vertical-relative:line;mso-left-percent:-10001;mso-top-percent:-10001;v-text-anchor:middle" o:gfxdata="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" fillcolor="#f2f2f2" strokecolor="black [3213]" strokeweight="1pt">
                 <w10:anchorlock/>
@@ -6216,7 +5942,7 @@
               </wp:inline>
             </w:drawing>
           </mc:Choice>
-          <mc:Fallback>
+          <mc:Fallback xmlns:cx="http://schemas.microsoft.com/office/drawing/2014/chartex" xmlns:cx1="http://schemas.microsoft.com/office/drawing/2015/9/8/chartex" xmlns:w15="http://schemas.microsoft.com/office/word/2012/wordml" xmlns:w16se="http://schemas.microsoft.com/office/word/2015/wordml/symex">
             <w:pict>
               <v:rect w14:anchorId="3D5D9E60" id="Rechthoek 20" o:spid="_x0000_s1026" style="width:1in;height:16.9pt;visibility:visible;mso-wrap-style:square;mso-left-percent:-10001;mso-top-percent:-10001;mso-position-horizontal:absolute;mso-position-horizontal-relative:char;mso-position-vertical:absolute;mso-position-vertical-relative:line;mso-left-percent:-10001;mso-top-percent:-10001;v-text-anchor:middle" o:gfxdata="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" fillcolor="#666" strokecolor="black [3213]" strokeweight="1pt">
                 <w10:anchorlock/>
@@ -6313,7 +6039,7 @@
               </wp:inline>
             </w:drawing>
           </mc:Choice>
-          <mc:Fallback>
+          <mc:Fallback xmlns:cx="http://schemas.microsoft.com/office/drawing/2014/chartex" xmlns:cx1="http://schemas.microsoft.com/office/drawing/2015/9/8/chartex" xmlns:w15="http://schemas.microsoft.com/office/word/2012/wordml" xmlns:w16se="http://schemas.microsoft.com/office/word/2015/wordml/symex">
             <w:pict>
               <v:rect w14:anchorId="7B3714F7" id="Rechthoek 6" o:spid="_x0000_s1026" style="width:1in;height:15.25pt;visibility:visible;mso-wrap-style:square;mso-left-percent:-10001;mso-top-percent:-10001;mso-position-horizontal:absolute;mso-position-horizontal-relative:char;mso-position-vertical:absolute;mso-position-vertical-relative:line;mso-left-percent:-10001;mso-top-percent:-10001;v-text-anchor:middle" o:gfxdata="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" fillcolor="#555" strokecolor="black [3213]" strokeweight="1pt">
                 <v:fill color2="#666" rotate="t" focus="100%" type="gradient"/>
@@ -6425,7 +6151,7 @@
               </wp:inline>
             </w:drawing>
           </mc:Choice>
-          <mc:Fallback>
+          <mc:Fallback xmlns:cx="http://schemas.microsoft.com/office/drawing/2014/chartex" xmlns:cx1="http://schemas.microsoft.com/office/drawing/2015/9/8/chartex" xmlns:w15="http://schemas.microsoft.com/office/word/2012/wordml" xmlns:w16se="http://schemas.microsoft.com/office/word/2015/wordml/symex">
             <w:pict>
               <v:rect w14:anchorId="159F35A4" id="Rechthoek 10" o:spid="_x0000_s1026" style="width:1in;height:15.25pt;visibility:visible;mso-wrap-style:square;mso-left-percent:-10001;mso-top-percent:-10001;mso-position-horizontal:absolute;mso-position-horizontal-relative:char;mso-position-vertical:absolute;mso-position-vertical-relative:line;mso-left-percent:-10001;mso-top-percent:-10001;v-text-anchor:middle" o:gfxdata="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" fillcolor="#69f" strokecolor="black [3213]" strokeweight="1pt">
                 <w10:anchorlock/>
@@ -6513,7 +6239,7 @@
               </wp:inline>
             </w:drawing>
           </mc:Choice>
-          <mc:Fallback>
+          <mc:Fallback xmlns:cx="http://schemas.microsoft.com/office/drawing/2014/chartex" xmlns:cx1="http://schemas.microsoft.com/office/drawing/2015/9/8/chartex" xmlns:w15="http://schemas.microsoft.com/office/word/2012/wordml" xmlns:w16se="http://schemas.microsoft.com/office/word/2015/wordml/symex">
             <w:pict>
               <v:rect w14:anchorId="05EE11F7" id="Rechthoek 8" o:spid="_x0000_s1026" style="width:1in;height:16.35pt;visibility:visible;mso-wrap-style:square;mso-left-percent:-10001;mso-top-percent:-10001;mso-position-horizontal:absolute;mso-position-horizontal-relative:char;mso-position-vertical:absolute;mso-position-vertical-relative:line;mso-left-percent:-10001;mso-top-percent:-10001;v-text-anchor:middle" o:gfxdata="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" fillcolor="#999" strokecolor="black [3213]" strokeweight="1pt">
                 <w10:anchorlock/>
@@ -6601,7 +6327,7 @@
               </wp:inline>
             </w:drawing>
           </mc:Choice>
-          <mc:Fallback>
+          <mc:Fallback xmlns:cx="http://schemas.microsoft.com/office/drawing/2014/chartex" xmlns:cx1="http://schemas.microsoft.com/office/drawing/2015/9/8/chartex" xmlns:w15="http://schemas.microsoft.com/office/word/2012/wordml" xmlns:w16se="http://schemas.microsoft.com/office/word/2015/wordml/symex">
             <w:pict>
               <v:rect w14:anchorId="665A5E20" id="Rechthoek 14" o:spid="_x0000_s1026" style="width:1in;height:15.8pt;visibility:visible;mso-wrap-style:square;mso-left-percent:-10001;mso-top-percent:-10001;mso-position-horizontal:absolute;mso-position-horizontal-relative:char;mso-position-vertical:absolute;mso-position-vertical-relative:line;mso-left-percent:-10001;mso-top-percent:-10001;v-text-anchor:middle" o:gfxdata="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" fillcolor="#90f" strokecolor="black [3213]" strokeweight="1pt">
                 <w10:anchorlock/>
@@ -6689,7 +6415,7 @@
               </wp:inline>
             </w:drawing>
           </mc:Choice>
-          <mc:Fallback>
+          <mc:Fallback xmlns:cx="http://schemas.microsoft.com/office/drawing/2014/chartex" xmlns:cx1="http://schemas.microsoft.com/office/drawing/2015/9/8/chartex" xmlns:w15="http://schemas.microsoft.com/office/word/2012/wordml" xmlns:w16se="http://schemas.microsoft.com/office/word/2015/wordml/symex">
             <w:pict>
               <v:rect w14:anchorId="426FC7B0" id="Rechthoek 19" o:spid="_x0000_s1026" style="width:1in;height:15.25pt;visibility:visible;mso-wrap-style:square;mso-left-percent:-10001;mso-top-percent:-10001;mso-position-horizontal:absolute;mso-position-horizontal-relative:char;mso-position-vertical:absolute;mso-position-vertical-relative:line;mso-left-percent:-10001;mso-top-percent:-10001;v-text-anchor:middle" o:gfxdata="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" fillcolor="#f90" strokecolor="black [3213]" strokeweight="1pt">
                 <w10:anchorlock/>
@@ -6777,7 +6503,7 @@
               </wp:inline>
             </w:drawing>
           </mc:Choice>
-          <mc:Fallback>
+          <mc:Fallback xmlns:cx="http://schemas.microsoft.com/office/drawing/2014/chartex" xmlns:cx1="http://schemas.microsoft.com/office/drawing/2015/9/8/chartex" xmlns:w15="http://schemas.microsoft.com/office/word/2012/wordml" xmlns:w16se="http://schemas.microsoft.com/office/word/2015/wordml/symex">
             <w:pict>
               <v:rect w14:anchorId="0B57B867" id="Rechthoek 21" o:spid="_x0000_s1026" style="width:1in;height:16.35pt;visibility:visible;mso-wrap-style:square;mso-left-percent:-10001;mso-top-percent:-10001;mso-position-horizontal:absolute;mso-position-horizontal-relative:char;mso-position-vertical:absolute;mso-position-vertical-relative:line;mso-left-percent:-10001;mso-top-percent:-10001;v-text-anchor:middle" o:gfxdata="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" fillcolor="#0c9" strokecolor="black [3213]" strokeweight="1pt">
                 <w10:anchorlock/>
@@ -6891,7 +6617,7 @@
               </wp:inline>
             </w:drawing>
           </mc:Choice>
-          <mc:Fallback>
+          <mc:Fallback xmlns:cx="http://schemas.microsoft.com/office/drawing/2014/chartex" xmlns:cx1="http://schemas.microsoft.com/office/drawing/2015/9/8/chartex" xmlns:w15="http://schemas.microsoft.com/office/word/2012/wordml" xmlns:w16se="http://schemas.microsoft.com/office/word/2015/wordml/symex">
             <w:pict>
               <v:rect w14:anchorId="79711D41" id="Rechthoek 22" o:spid="_x0000_s1026" style="width:1in;height:15.8pt;visibility:visible;mso-wrap-style:square;mso-left-percent:-10001;mso-top-percent:-10001;mso-position-horizontal:absolute;mso-position-horizontal-relative:char;mso-position-vertical:absolute;mso-position-vertical-relative:line;mso-left-percent:-10001;mso-top-percent:-10001;v-text-anchor:middle" o:gfxdata="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" fillcolor="#f2f2f2" strokecolor="black [3213]" strokeweight="1pt">
                 <w10:anchorlock/>
@@ -6979,7 +6705,7 @@
               </wp:inline>
             </w:drawing>
           </mc:Choice>
-          <mc:Fallback>
+          <mc:Fallback xmlns:cx="http://schemas.microsoft.com/office/drawing/2014/chartex" xmlns:cx1="http://schemas.microsoft.com/office/drawing/2015/9/8/chartex" xmlns:w15="http://schemas.microsoft.com/office/word/2012/wordml" xmlns:w16se="http://schemas.microsoft.com/office/word/2015/wordml/symex">
             <w:pict>
               <v:rect w14:anchorId="7627AB7B" id="Rechthoek 23" o:spid="_x0000_s1026" style="width:1in;height:16.9pt;visibility:visible;mso-wrap-style:square;mso-left-percent:-10001;mso-top-percent:-10001;mso-position-horizontal:absolute;mso-position-horizontal-relative:char;mso-position-vertical:absolute;mso-position-vertical-relative:line;mso-left-percent:-10001;mso-top-percent:-10001;v-text-anchor:middle" o:gfxdata="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" fillcolor="#e9f0ff" strokecolor="black [3213]" strokeweight="1pt">
                 <w10:anchorlock/>
@@ -7067,7 +6793,7 @@
               </wp:inline>
             </w:drawing>
           </mc:Choice>
-          <mc:Fallback>
+          <mc:Fallback xmlns:cx="http://schemas.microsoft.com/office/drawing/2014/chartex" xmlns:cx1="http://schemas.microsoft.com/office/drawing/2015/9/8/chartex" xmlns:w15="http://schemas.microsoft.com/office/word/2012/wordml" xmlns:w16se="http://schemas.microsoft.com/office/word/2015/wordml/symex">
             <w:pict>
               <v:rect w14:anchorId="40E97D5A" id="Rechthoek 24" o:spid="_x0000_s1026" style="width:1in;height:16.35pt;visibility:visible;mso-wrap-style:square;mso-left-percent:-10001;mso-top-percent:-10001;mso-position-horizontal:absolute;mso-position-horizontal-relative:char;mso-position-vertical:absolute;mso-position-vertical-relative:line;mso-left-percent:-10001;mso-top-percent:-10001;v-text-anchor:middle" o:gfxdata="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" fillcolor="#f0dbff" strokecolor="black [3213]" strokeweight="1pt">
                 <w10:anchorlock/>
@@ -7155,7 +6881,7 @@
               </wp:inline>
             </w:drawing>
           </mc:Choice>
-          <mc:Fallback>
+          <mc:Fallback xmlns:cx="http://schemas.microsoft.com/office/drawing/2014/chartex" xmlns:cx1="http://schemas.microsoft.com/office/drawing/2015/9/8/chartex" xmlns:w15="http://schemas.microsoft.com/office/word/2012/wordml" xmlns:w16se="http://schemas.microsoft.com/office/word/2015/wordml/symex">
             <w:pict>
               <v:rect w14:anchorId="198CE71A" id="Rechthoek 25" o:spid="_x0000_s1026" style="width:1in;height:16.35pt;visibility:visible;mso-wrap-style:square;mso-left-percent:-10001;mso-top-percent:-10001;mso-position-horizontal:absolute;mso-position-horizontal-relative:char;mso-position-vertical:absolute;mso-position-vertical-relative:line;mso-left-percent:-10001;mso-top-percent:-10001;v-text-anchor:middle" o:gfxdata="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" fillcolor="#dbfff6" strokecolor="black [3213]" strokeweight="1pt">
                 <w10:anchorlock/>
@@ -7178,7 +6904,7 @@
           <w:lang w:val="en-GB"/>
         </w:rPr>
       </w:pPr>
-      <w:bookmarkStart w:id="21" w:name="_Toc450742623"/>
+      <w:bookmarkStart w:id="20" w:name="_Toc450742623"/>
       <w:r>
         <w:rPr>
           <w:noProof/>
@@ -7209,7 +6935,7 @@
                     <pic:cNvPicPr/>
                   </pic:nvPicPr>
                   <pic:blipFill>
-                    <a:blip r:embed="rId6">
+                    <a:blip r:embed="rId7">
                       <a:extLst>
                         <a:ext uri="{28A0092B-C50C-407E-A947-70E740481C1C}">
                           <a14:useLocalDpi xmlns:a14="http://schemas.microsoft.com/office/drawing/2010/main" val="0"/>
@@ -7247,7 +6973,7 @@
         </w:rPr>
         <w:t>The login page</w:t>
       </w:r>
-      <w:bookmarkEnd w:id="21"/>
+      <w:bookmarkEnd w:id="20"/>
     </w:p>
     <w:p>
       <w:pPr>
@@ -7284,7 +7010,7 @@
                     <pic:cNvPicPr/>
                   </pic:nvPicPr>
                   <pic:blipFill>
-                    <a:blip r:embed="rId7">
+                    <a:blip r:embed="rId8">
                       <a:extLst>
                         <a:ext uri="{28A0092B-C50C-407E-A947-70E740481C1C}">
                           <a14:useLocalDpi xmlns:a14="http://schemas.microsoft.com/office/drawing/2010/main" val="0"/>
@@ -7327,21 +7053,7 @@
         <w:rPr>
           <w:lang w:val="en-GB"/>
         </w:rPr>
-        <w:t xml:space="preserve">The login page speaks mostly for itself. The page has got a button which will redirect you to the login page of the web application.  In the web application you can login through your Facebook, Google or </w:t>
-      </w:r>
-      <w:proofErr w:type="spellStart"/>
-      <w:r>
-        <w:rPr>
-          <w:lang w:val="en-GB"/>
-        </w:rPr>
-        <w:t>Scrummer</w:t>
-      </w:r>
-      <w:proofErr w:type="spellEnd"/>
-      <w:r>
-        <w:rPr>
-          <w:lang w:val="en-GB"/>
-        </w:rPr>
-        <w:t xml:space="preserve"> account and after that you will be redirected to the mobile application.</w:t>
+        <w:t>The login page speaks mostly for itself. The page has got a button which will redirect you to the login page of the web application.  In the web application you can login through your Facebook, Google or Scrummer account and after that you will be redirected to the mobile application.</w:t>
       </w:r>
     </w:p>
     <w:p>
@@ -7370,14 +7082,14 @@
           <w:lang w:val="en-GB"/>
         </w:rPr>
       </w:pPr>
-      <w:bookmarkStart w:id="22" w:name="_Toc450742624"/>
+      <w:bookmarkStart w:id="21" w:name="_Toc450742624"/>
       <w:r>
         <w:rPr>
           <w:lang w:val="en-GB"/>
         </w:rPr>
         <w:t>Notifications</w:t>
       </w:r>
-      <w:bookmarkEnd w:id="22"/>
+      <w:bookmarkEnd w:id="21"/>
     </w:p>
     <w:p>
       <w:pPr>
@@ -7415,7 +7127,7 @@
                     <pic:cNvPicPr/>
                   </pic:nvPicPr>
                   <pic:blipFill>
-                    <a:blip r:embed="rId8" cstate="print">
+                    <a:blip r:embed="rId9" cstate="print">
                       <a:extLst>
                         <a:ext uri="{28A0092B-C50C-407E-A947-70E740481C1C}">
                           <a14:useLocalDpi xmlns:a14="http://schemas.microsoft.com/office/drawing/2010/main" val="0"/>
@@ -7577,7 +7289,7 @@
                     <pic:cNvPicPr/>
                   </pic:nvPicPr>
                   <pic:blipFill>
-                    <a:blip r:embed="rId7">
+                    <a:blip r:embed="rId8">
                       <a:extLst>
                         <a:ext uri="{28A0092B-C50C-407E-A947-70E740481C1C}">
                           <a14:useLocalDpi xmlns:a14="http://schemas.microsoft.com/office/drawing/2010/main" val="0"/>
@@ -7746,7 +7458,7 @@
                     <pic:cNvPicPr/>
                   </pic:nvPicPr>
                   <pic:blipFill>
-                    <a:blip r:embed="rId9">
+                    <a:blip r:embed="rId10">
                       <a:extLst>
                         <a:ext uri="{28A0092B-C50C-407E-A947-70E740481C1C}">
                           <a14:useLocalDpi xmlns:a14="http://schemas.microsoft.com/office/drawing/2010/main" val="0"/>
@@ -7873,7 +7585,7 @@
           <w:lang w:val="en-GB"/>
         </w:rPr>
       </w:pPr>
-      <w:bookmarkStart w:id="23" w:name="_Toc450742625"/>
+      <w:bookmarkStart w:id="22" w:name="_Toc450742625"/>
       <w:r>
         <w:rPr>
           <w:lang w:val="en-GB"/>
@@ -7881,7 +7593,7 @@
         <w:lastRenderedPageBreak/>
         <w:t>Perks / trophies</w:t>
       </w:r>
-      <w:bookmarkEnd w:id="23"/>
+      <w:bookmarkEnd w:id="22"/>
     </w:p>
     <w:p>
       <w:pPr>
@@ -7918,7 +7630,7 @@
                     <pic:cNvPicPr/>
                   </pic:nvPicPr>
                   <pic:blipFill>
-                    <a:blip r:embed="rId10">
+                    <a:blip r:embed="rId11">
                       <a:extLst>
                         <a:ext uri="{28A0092B-C50C-407E-A947-70E740481C1C}">
                           <a14:useLocalDpi xmlns:a14="http://schemas.microsoft.com/office/drawing/2010/main" val="0"/>
@@ -8051,14 +7763,14 @@
           <w:lang w:val="en-GB"/>
         </w:rPr>
       </w:pPr>
-      <w:bookmarkStart w:id="24" w:name="_Toc450742626"/>
+      <w:bookmarkStart w:id="23" w:name="_Toc450742626"/>
       <w:r>
         <w:rPr>
           <w:lang w:val="en-GB"/>
         </w:rPr>
         <w:t>Profile</w:t>
       </w:r>
-      <w:bookmarkEnd w:id="24"/>
+      <w:bookmarkEnd w:id="23"/>
     </w:p>
     <w:p>
       <w:pPr>
@@ -8095,7 +7807,7 @@
                     <pic:cNvPicPr/>
                   </pic:nvPicPr>
                   <pic:blipFill>
-                    <a:blip r:embed="rId11" cstate="print">
+                    <a:blip r:embed="rId12" cstate="print">
                       <a:extLst>
                         <a:ext uri="{28A0092B-C50C-407E-A947-70E740481C1C}">
                           <a14:useLocalDpi xmlns:a14="http://schemas.microsoft.com/office/drawing/2010/main" val="0"/>
@@ -8189,7 +7901,7 @@
           <w:lang w:val="en-GB"/>
         </w:rPr>
       </w:pPr>
-      <w:bookmarkStart w:id="25" w:name="_Toc450742627"/>
+      <w:bookmarkStart w:id="24" w:name="_Toc450742627"/>
       <w:r>
         <w:rPr>
           <w:sz w:val="28"/>
@@ -8197,44 +7909,116 @@
           <w:lang w:val="en-GB"/>
         </w:rPr>
         <w:lastRenderedPageBreak/>
-        <w:t xml:space="preserve">1.4 – Het </w:t>
-      </w:r>
-      <w:proofErr w:type="spellStart"/>
-      <w:r>
-        <w:rPr>
-          <w:sz w:val="28"/>
-          <w:szCs w:val="28"/>
-          <w:lang w:val="en-GB"/>
-        </w:rPr>
-        <w:t>technische</w:t>
-      </w:r>
-      <w:proofErr w:type="spellEnd"/>
-      <w:r>
-        <w:rPr>
-          <w:sz w:val="28"/>
-          <w:szCs w:val="28"/>
-          <w:lang w:val="en-GB"/>
-        </w:rPr>
-        <w:t xml:space="preserve"> </w:t>
-      </w:r>
-      <w:proofErr w:type="spellStart"/>
-      <w:r>
-        <w:rPr>
-          <w:sz w:val="28"/>
-          <w:szCs w:val="28"/>
-          <w:lang w:val="en-GB"/>
-        </w:rPr>
-        <w:t>ontwerp</w:t>
+        <w:t>1.4 – Het technische ontwerp</w:t>
+      </w:r>
+      <w:bookmarkEnd w:id="24"/>
+    </w:p>
+    <w:p>
+      <w:pPr>
+        <w:rPr>
+          <w:lang w:val="en-GB"/>
+        </w:rPr>
+      </w:pPr>
+    </w:p>
+    <w:p>
+      <w:pPr>
+        <w:pStyle w:val="Kop2"/>
+        <w:rPr>
+          <w:lang w:val="en-GB"/>
+        </w:rPr>
+      </w:pPr>
+      <w:bookmarkStart w:id="25" w:name="_Toc450742628"/>
+      <w:r>
+        <w:rPr>
+          <w:lang w:val="en-GB"/>
+        </w:rPr>
+        <w:t>What are we going to build?</w:t>
       </w:r>
       <w:bookmarkEnd w:id="25"/>
-      <w:proofErr w:type="spellEnd"/>
-    </w:p>
-    <w:p>
-      <w:pPr>
-        <w:rPr>
-          <w:lang w:val="en-GB"/>
-        </w:rPr>
-      </w:pPr>
+    </w:p>
+    <w:p>
+      <w:pPr>
+        <w:rPr>
+          <w:lang w:val="en-GB"/>
+        </w:rPr>
+      </w:pPr>
+      <w:r>
+        <w:rPr>
+          <w:lang w:val="en-GB"/>
+        </w:rPr>
+        <w:t>We are going to build a mobile application as an addition to the Scrummer / Scrum board application a group in our class is making. The web application is going to be called Scrummer Space. Our version of the application is going to be called Scrummer Space Mobile.</w:t>
+      </w:r>
+    </w:p>
+    <w:p>
+      <w:pPr>
+        <w:rPr>
+          <w:lang w:val="en-GB"/>
+        </w:rPr>
+      </w:pPr>
+      <w:r>
+        <w:rPr>
+          <w:lang w:val="en-GB"/>
+        </w:rPr>
+        <w:t>The web application makes it possible to work with the scrum method in projects all with a digital scrum board. Each user which is going to make use of the application gets a profile, which has certain information and statistics, like a level. You can level up those statistics and your level and unlock certain perks or trophies you can later use in the application.</w:t>
+      </w:r>
+    </w:p>
+    <w:p>
+      <w:pPr>
+        <w:rPr>
+          <w:lang w:val="en-GB"/>
+        </w:rPr>
+      </w:pPr>
+      <w:r>
+        <w:rPr>
+          <w:lang w:val="en-GB"/>
+        </w:rPr>
+        <w:t>These perks or trophies will be an important part of the application. These will be unlocked like achievements and some of them can be used to get certain privileges, like arriving at school 5 minutes late without the teachers noticing this.</w:t>
+      </w:r>
+    </w:p>
+    <w:p>
+      <w:pPr>
+        <w:rPr>
+          <w:lang w:val="en-GB"/>
+        </w:rPr>
+      </w:pPr>
+      <w:r>
+        <w:rPr>
+          <w:lang w:val="en-GB"/>
+        </w:rPr>
+        <w:t>Each user can take part in a project, or create a project themselves. Each project will have its own scrum board on which the project group can work. In each project you can create user stories. Each user story will have its own scrum board, split in: to-do, doing, verify and done. Once you’re done with your task and you want to move it to verify, it needs to be verified by the person you select. Each team is split up in a scum master (the project leader) and the rest of the team.</w:t>
+      </w:r>
+    </w:p>
+    <w:p>
+      <w:pPr>
+        <w:rPr>
+          <w:lang w:val="en-GB"/>
+        </w:rPr>
+      </w:pPr>
+      <w:r>
+        <w:rPr>
+          <w:lang w:val="en-GB"/>
+        </w:rPr>
+        <w:t xml:space="preserve">We are going to build a mobile application which is going to be an addition to the application noted above. The mobile application isn’t going to contain all of the features of the web application. We’re only going to include some of its core features. </w:t>
+      </w:r>
+    </w:p>
+    <w:p>
+      <w:pPr>
+        <w:rPr>
+          <w:lang w:val="en-GB"/>
+        </w:rPr>
+      </w:pPr>
+      <w:r>
+        <w:rPr>
+          <w:lang w:val="en-GB"/>
+        </w:rPr>
+        <w:t>One of the important things of the application is going to be the verify section of the scrum board. In the mobile application you should get notifications of the cards that you have to verify. The perk system is also going to be one of the important features, since you might want to activate one of these perks before you get into class. The last core feature is going to be the profile page, since a user should be able to see all of its information.</w:t>
+      </w:r>
+      <w:r>
+        <w:rPr>
+          <w:lang w:val="en-GB"/>
+        </w:rPr>
+        <w:br/>
+      </w:r>
     </w:p>
     <w:p>
       <w:pPr>
@@ -8243,12 +8027,12 @@
           <w:lang w:val="en-GB"/>
         </w:rPr>
       </w:pPr>
-      <w:bookmarkStart w:id="26" w:name="_Toc450742628"/>
-      <w:r>
-        <w:rPr>
-          <w:lang w:val="en-GB"/>
-        </w:rPr>
-        <w:t>What are we going to build?</w:t>
+      <w:bookmarkStart w:id="26" w:name="_Toc450742629"/>
+      <w:r>
+        <w:rPr>
+          <w:lang w:val="en-GB"/>
+        </w:rPr>
+        <w:t>The workflow</w:t>
       </w:r>
       <w:bookmarkEnd w:id="26"/>
     </w:p>
@@ -8262,163 +8046,7 @@
         <w:rPr>
           <w:lang w:val="en-GB"/>
         </w:rPr>
-        <w:t xml:space="preserve">We are going to build a mobile application as an addition to the </w:t>
-      </w:r>
-      <w:proofErr w:type="spellStart"/>
-      <w:r>
-        <w:rPr>
-          <w:lang w:val="en-GB"/>
-        </w:rPr>
-        <w:t>Scrummer</w:t>
-      </w:r>
-      <w:proofErr w:type="spellEnd"/>
-      <w:r>
-        <w:rPr>
-          <w:lang w:val="en-GB"/>
-        </w:rPr>
-        <w:t xml:space="preserve"> / Scrum board application a group in our class is making. The web application is going to be called </w:t>
-      </w:r>
-      <w:proofErr w:type="spellStart"/>
-      <w:r>
-        <w:rPr>
-          <w:lang w:val="en-GB"/>
-        </w:rPr>
-        <w:t>Scrummer</w:t>
-      </w:r>
-      <w:proofErr w:type="spellEnd"/>
-      <w:r>
-        <w:rPr>
-          <w:lang w:val="en-GB"/>
-        </w:rPr>
-        <w:t xml:space="preserve"> Space. Our version of the application is going to be called </w:t>
-      </w:r>
-      <w:proofErr w:type="spellStart"/>
-      <w:r>
-        <w:rPr>
-          <w:lang w:val="en-GB"/>
-        </w:rPr>
-        <w:t>Scrummer</w:t>
-      </w:r>
-      <w:proofErr w:type="spellEnd"/>
-      <w:r>
-        <w:rPr>
-          <w:lang w:val="en-GB"/>
-        </w:rPr>
-        <w:t xml:space="preserve"> Space Mobile.</w:t>
-      </w:r>
-    </w:p>
-    <w:p>
-      <w:pPr>
-        <w:rPr>
-          <w:lang w:val="en-GB"/>
-        </w:rPr>
-      </w:pPr>
-      <w:r>
-        <w:rPr>
-          <w:lang w:val="en-GB"/>
-        </w:rPr>
-        <w:t>The web application makes it possible to work with the scrum method in projects all with a digital scrum board. Each user which is going to make use of the application gets a profile, which has certain information and statistics, like a level. You can level up those statistics and your level and unlock certain perks or trophies you can later use in the application.</w:t>
-      </w:r>
-    </w:p>
-    <w:p>
-      <w:pPr>
-        <w:rPr>
-          <w:lang w:val="en-GB"/>
-        </w:rPr>
-      </w:pPr>
-      <w:r>
-        <w:rPr>
-          <w:lang w:val="en-GB"/>
-        </w:rPr>
-        <w:t>These perks or trophies will be an important part of the application. These will be unlocked like achievements and some of them can be used to get certain privileges, like arriving at school 5 minutes late without the teachers noticing this.</w:t>
-      </w:r>
-    </w:p>
-    <w:p>
-      <w:pPr>
-        <w:rPr>
-          <w:lang w:val="en-GB"/>
-        </w:rPr>
-      </w:pPr>
-      <w:r>
-        <w:rPr>
-          <w:lang w:val="en-GB"/>
-        </w:rPr>
-        <w:t>Each user can take part in a project, or create a project themselves. Each project will have its own scrum board on which the project group can work. In each project you can create user stories. Each user story will have its own scrum board, split in: to-do, doing, verify and done. Once you’re done with your task and you want to move it to verify, it needs to be verified by the person you select. Each team is split up in a scum master (the project leader) and the rest of the team.</w:t>
-      </w:r>
-    </w:p>
-    <w:p>
-      <w:pPr>
-        <w:rPr>
-          <w:lang w:val="en-GB"/>
-        </w:rPr>
-      </w:pPr>
-      <w:r>
-        <w:rPr>
-          <w:lang w:val="en-GB"/>
-        </w:rPr>
-        <w:t xml:space="preserve">We are going to build a mobile application which is going to be an addition to the application noted above. The mobile application isn’t going to contain all of the features of the web application. We’re only going to include some of its core features. </w:t>
-      </w:r>
-    </w:p>
-    <w:p>
-      <w:pPr>
-        <w:rPr>
-          <w:lang w:val="en-GB"/>
-        </w:rPr>
-      </w:pPr>
-      <w:r>
-        <w:rPr>
-          <w:lang w:val="en-GB"/>
-        </w:rPr>
-        <w:t>One of the important things of the application is going to be the verify section of the scrum board. In the mobile application you should get notifications of the cards that you have to verify. The perk system is also going to be one of the important features, since you might want to activate one of these perks before you get into class. The last core feature is going to be the profile page, since a user should be able to see all of its information.</w:t>
-      </w:r>
-      <w:r>
-        <w:rPr>
-          <w:lang w:val="en-GB"/>
-        </w:rPr>
-        <w:br/>
-      </w:r>
-    </w:p>
-    <w:p>
-      <w:pPr>
-        <w:pStyle w:val="Kop2"/>
-        <w:rPr>
-          <w:lang w:val="en-GB"/>
-        </w:rPr>
-      </w:pPr>
-      <w:bookmarkStart w:id="27" w:name="_Toc450742629"/>
-      <w:r>
-        <w:rPr>
-          <w:lang w:val="en-GB"/>
-        </w:rPr>
-        <w:t>The workflow</w:t>
-      </w:r>
-      <w:bookmarkEnd w:id="27"/>
-    </w:p>
-    <w:p>
-      <w:pPr>
-        <w:rPr>
-          <w:lang w:val="en-GB"/>
-        </w:rPr>
-      </w:pPr>
-      <w:r>
-        <w:rPr>
-          <w:lang w:val="en-GB"/>
-        </w:rPr>
-        <w:t xml:space="preserve">Once you start the application you will begin at the login page. We decided to work with </w:t>
-      </w:r>
-      <w:proofErr w:type="spellStart"/>
-      <w:r>
-        <w:rPr>
-          <w:lang w:val="en-GB"/>
-        </w:rPr>
-        <w:t>Oauth</w:t>
-      </w:r>
-      <w:proofErr w:type="spellEnd"/>
-      <w:r>
-        <w:rPr>
-          <w:lang w:val="en-GB"/>
-        </w:rPr>
-        <w:t xml:space="preserve"> 2.0, which lets you log in through the regular web application. After you login through the web application you will be redirected and logged in to the mobile application. The web application gives a token which will be verified by the mobile application.</w:t>
+        <w:t>Once you start the application you will begin at the login page. We decided to work with Oauth 2.0, which lets you log in through the regular web application. After you login through the web application you will be redirected and logged in to the mobile application. The web application gives a token which will be verified by the mobile application.</w:t>
       </w:r>
     </w:p>
     <w:p>
@@ -8502,21 +8130,7 @@
         <w:rPr>
           <w:lang w:val="en-GB"/>
         </w:rPr>
-        <w:t xml:space="preserve">Login screen (through the web application with </w:t>
-      </w:r>
-      <w:proofErr w:type="spellStart"/>
-      <w:r>
-        <w:rPr>
-          <w:lang w:val="en-GB"/>
-        </w:rPr>
-        <w:t>Oauth</w:t>
-      </w:r>
-      <w:proofErr w:type="spellEnd"/>
-      <w:r>
-        <w:rPr>
-          <w:lang w:val="en-GB"/>
-        </w:rPr>
-        <w:t xml:space="preserve"> 2.0)</w:t>
+        <w:t>Login screen (through the web application with Oauth 2.0)</w:t>
       </w:r>
     </w:p>
     <w:p>
@@ -8834,8 +8448,8 @@
           <w:lang w:val="en-GB"/>
         </w:rPr>
       </w:pPr>
-      <w:bookmarkStart w:id="28" w:name="_Toc447022661"/>
-      <w:bookmarkStart w:id="29" w:name="_Toc450742630"/>
+      <w:bookmarkStart w:id="27" w:name="_Toc447022661"/>
+      <w:bookmarkStart w:id="28" w:name="_Toc450742630"/>
       <w:r>
         <w:rPr>
           <w:sz w:val="28"/>
@@ -8845,7 +8459,28 @@
         <w:lastRenderedPageBreak/>
         <w:t>Style definition</w:t>
       </w:r>
+      <w:bookmarkEnd w:id="27"/>
       <w:bookmarkEnd w:id="28"/>
+    </w:p>
+    <w:p>
+      <w:pPr>
+        <w:rPr>
+          <w:lang w:val="en-GB"/>
+        </w:rPr>
+      </w:pPr>
+      <w:bookmarkStart w:id="29" w:name="_Toc447022662"/>
+      <w:r>
+        <w:rPr>
+          <w:lang w:val="en-GB"/>
+        </w:rPr>
+        <w:br/>
+      </w:r>
+      <w:r>
+        <w:rPr>
+          <w:lang w:val="en-GB"/>
+        </w:rPr>
+        <w:t>This describes the basic style of the application.</w:t>
+      </w:r>
       <w:bookmarkEnd w:id="29"/>
     </w:p>
     <w:p>
@@ -8854,42 +8489,21 @@
           <w:lang w:val="en-GB"/>
         </w:rPr>
       </w:pPr>
-      <w:bookmarkStart w:id="30" w:name="_Toc447022662"/>
-      <w:r>
-        <w:rPr>
-          <w:lang w:val="en-GB"/>
-        </w:rPr>
-        <w:br/>
-      </w:r>
-      <w:r>
-        <w:rPr>
-          <w:lang w:val="en-GB"/>
-        </w:rPr>
-        <w:t>This describes the basic style of the application.</w:t>
-      </w:r>
-      <w:bookmarkEnd w:id="30"/>
-    </w:p>
-    <w:p>
-      <w:pPr>
-        <w:rPr>
-          <w:lang w:val="en-GB"/>
-        </w:rPr>
-      </w:pPr>
-    </w:p>
-    <w:p>
-      <w:pPr>
-        <w:rPr>
-          <w:lang w:val="en-GB"/>
-        </w:rPr>
-      </w:pPr>
-    </w:p>
-    <w:p>
-      <w:pPr>
-        <w:rPr>
-          <w:lang w:val="en-GB"/>
-        </w:rPr>
-      </w:pPr>
-      <w:bookmarkStart w:id="31" w:name="_Toc447022664"/>
+    </w:p>
+    <w:p>
+      <w:pPr>
+        <w:rPr>
+          <w:lang w:val="en-GB"/>
+        </w:rPr>
+      </w:pPr>
+    </w:p>
+    <w:p>
+      <w:pPr>
+        <w:rPr>
+          <w:lang w:val="en-GB"/>
+        </w:rPr>
+      </w:pPr>
+      <w:bookmarkStart w:id="30" w:name="_Toc447022664"/>
     </w:p>
     <w:p>
       <w:pPr>
@@ -8900,7 +8514,7 @@
           <w:lang w:val="en-GB"/>
         </w:rPr>
       </w:pPr>
-      <w:bookmarkStart w:id="32" w:name="_Toc450742631"/>
+      <w:bookmarkStart w:id="31" w:name="_Toc450742631"/>
       <w:r>
         <w:rPr>
           <w:sz w:val="26"/>
@@ -8909,8 +8523,8 @@
         </w:rPr>
         <w:t>Whitespace</w:t>
       </w:r>
+      <w:bookmarkEnd w:id="30"/>
       <w:bookmarkEnd w:id="31"/>
-      <w:bookmarkEnd w:id="32"/>
     </w:p>
     <w:p>
       <w:pPr>
@@ -8951,14 +8565,14 @@
           <w:lang w:val="en-GB"/>
         </w:rPr>
       </w:pPr>
-      <w:bookmarkStart w:id="33" w:name="_Toc447022665"/>
+      <w:bookmarkStart w:id="32" w:name="_Toc447022665"/>
       <w:r>
         <w:rPr>
           <w:lang w:val="en-GB"/>
         </w:rPr>
         <w:t>Rounded corners</w:t>
       </w:r>
-      <w:bookmarkEnd w:id="33"/>
+      <w:bookmarkEnd w:id="32"/>
       <w:r>
         <w:rPr>
           <w:lang w:val="en-GB"/>
@@ -8983,8 +8597,8 @@
           <w:lang w:val="en-GB"/>
         </w:rPr>
       </w:pPr>
-      <w:bookmarkStart w:id="34" w:name="_Toc447022666"/>
-      <w:bookmarkStart w:id="35" w:name="_Toc450742632"/>
+      <w:bookmarkStart w:id="33" w:name="_Toc447022666"/>
+      <w:bookmarkStart w:id="34" w:name="_Toc450742632"/>
       <w:r>
         <w:rPr>
           <w:sz w:val="26"/>
@@ -8993,8 +8607,8 @@
         </w:rPr>
         <w:t>Typography</w:t>
       </w:r>
+      <w:bookmarkEnd w:id="33"/>
       <w:bookmarkEnd w:id="34"/>
-      <w:bookmarkEnd w:id="35"/>
       <w:r>
         <w:rPr>
           <w:sz w:val="26"/>
@@ -9011,7 +8625,7 @@
           <w:lang w:val="en-GB"/>
         </w:rPr>
       </w:pPr>
-      <w:bookmarkStart w:id="36" w:name="_Toc447022667"/>
+      <w:bookmarkStart w:id="35" w:name="_Toc447022667"/>
       <w:r>
         <w:rPr>
           <w:b/>
@@ -9019,7 +8633,7 @@
         </w:rPr>
         <w:t>All text</w:t>
       </w:r>
-      <w:bookmarkEnd w:id="36"/>
+      <w:bookmarkEnd w:id="35"/>
     </w:p>
     <w:p>
       <w:pPr>
@@ -9054,7 +8668,7 @@
           <w:lang w:val="en-GB"/>
         </w:rPr>
       </w:pPr>
-      <w:bookmarkStart w:id="37" w:name="_Toc447022670"/>
+      <w:bookmarkStart w:id="36" w:name="_Toc447022670"/>
       <w:r>
         <w:rPr>
           <w:b/>
@@ -9062,7 +8676,7 @@
         </w:rPr>
         <w:t>Icons</w:t>
       </w:r>
-      <w:bookmarkEnd w:id="37"/>
+      <w:bookmarkEnd w:id="36"/>
     </w:p>
     <w:p>
       <w:pPr>
@@ -9219,7 +8833,7 @@
           <w:lang w:val="en-GB"/>
         </w:rPr>
       </w:pPr>
-      <w:bookmarkStart w:id="38" w:name="_Toc450742633"/>
+      <w:bookmarkStart w:id="37" w:name="_Toc450742633"/>
       <w:r>
         <w:rPr>
           <w:sz w:val="28"/>
@@ -9228,7 +8842,7 @@
         </w:rPr>
         <w:t>Feature list</w:t>
       </w:r>
-      <w:bookmarkEnd w:id="38"/>
+      <w:bookmarkEnd w:id="37"/>
     </w:p>
     <w:p>
       <w:pPr>
@@ -9246,7 +8860,7 @@
           <w:lang w:val="en-GB"/>
         </w:rPr>
       </w:pPr>
-      <w:bookmarkStart w:id="39" w:name="_Toc450742634"/>
+      <w:bookmarkStart w:id="38" w:name="_Toc450742634"/>
       <w:r>
         <w:rPr>
           <w:sz w:val="26"/>
@@ -9255,7 +8869,7 @@
         </w:rPr>
         <w:t>Login</w:t>
       </w:r>
-      <w:bookmarkEnd w:id="39"/>
+      <w:bookmarkEnd w:id="38"/>
     </w:p>
     <w:p>
       <w:pPr>
@@ -9284,8 +8898,8 @@
 </file>
 
 <file path=word/numbering.xml><?xml version="1.0" encoding="utf-8"?>
-<w:numbering xmlns:wpc="http://schemas.microsoft.com/office/word/2010/wordprocessingCanvas" xmlns:cx="http://schemas.microsoft.com/office/drawing/2014/chartex" xmlns:cx1="http://schemas.microsoft.com/office/drawing/2015/9/8/chartex" xmlns:mc="http://schemas.openxmlformats.org/markup-compatibility/2006" xmlns:o="urn:schemas-microsoft-com:office:office" xmlns:r="http://schemas.openxmlformats.org/officeDocument/2006/relationships" xmlns:m="http://schemas.openxmlformats.org/officeDocument/2006/math" xmlns:v="urn:schemas-microsoft-com:vml" xmlns:wp14="http://schemas.microsoft.com/office/word/2010/wordprocessingDrawing" xmlns:wp="http://schemas.openxmlformats.org/drawingml/2006/wordprocessingDrawing" xmlns:w10="urn:schemas-microsoft-com:office:word" xmlns:w="http://schemas.openxmlformats.org/wordprocessingml/2006/main" xmlns:w14="http://schemas.microsoft.com/office/word/2010/wordml" xmlns:w15="http://schemas.microsoft.com/office/word/2012/wordml" xmlns:w16se="http://schemas.microsoft.com/office/word/2015/wordml/symex" xmlns:wpg="http://schemas.microsoft.com/office/word/2010/wordprocessingGroup" xmlns:wpi="http://schemas.microsoft.com/office/word/2010/wordprocessingInk" xmlns:wne="http://schemas.microsoft.com/office/word/2006/wordml" xmlns:wps="http://schemas.microsoft.com/office/word/2010/wordprocessingShape" mc:Ignorable="w14 w15 w16se wp14">
-  <w:abstractNum w:abstractNumId="0" w15:restartNumberingAfterBreak="0">
+<w:numbering xmlns:wpc="http://schemas.microsoft.com/office/word/2010/wordprocessingCanvas" xmlns:mc="http://schemas.openxmlformats.org/markup-compatibility/2006" xmlns:o="urn:schemas-microsoft-com:office:office" xmlns:r="http://schemas.openxmlformats.org/officeDocument/2006/relationships" xmlns:m="http://schemas.openxmlformats.org/officeDocument/2006/math" xmlns:v="urn:schemas-microsoft-com:vml" xmlns:wp14="http://schemas.microsoft.com/office/word/2010/wordprocessingDrawing" xmlns:wp="http://schemas.openxmlformats.org/drawingml/2006/wordprocessingDrawing" xmlns:w10="urn:schemas-microsoft-com:office:word" xmlns:w="http://schemas.openxmlformats.org/wordprocessingml/2006/main" xmlns:w14="http://schemas.microsoft.com/office/word/2010/wordml" xmlns:wpg="http://schemas.microsoft.com/office/word/2010/wordprocessingGroup" xmlns:wpi="http://schemas.microsoft.com/office/word/2010/wordprocessingInk" xmlns:wne="http://schemas.microsoft.com/office/word/2006/wordml" xmlns:wps="http://schemas.microsoft.com/office/word/2010/wordprocessingShape" mc:Ignorable="w14 wp14">
+  <w:abstractNum w:abstractNumId="0">
     <w:nsid w:val="00560E02"/>
     <w:multiLevelType w:val="hybridMultilevel"/>
     <w:tmpl w:val="229C41B6"/>
@@ -9398,7 +9012,7 @@
       </w:rPr>
     </w:lvl>
   </w:abstractNum>
-  <w:abstractNum w:abstractNumId="1" w15:restartNumberingAfterBreak="0">
+  <w:abstractNum w:abstractNumId="1">
     <w:nsid w:val="08030973"/>
     <w:multiLevelType w:val="multilevel"/>
     <w:tmpl w:val="7CCC1E0E"/>
@@ -9511,7 +9125,7 @@
       </w:rPr>
     </w:lvl>
   </w:abstractNum>
-  <w:abstractNum w:abstractNumId="2" w15:restartNumberingAfterBreak="0">
+  <w:abstractNum w:abstractNumId="2">
     <w:nsid w:val="3B503914"/>
     <w:multiLevelType w:val="multilevel"/>
     <w:tmpl w:val="0C6A8C8E"/>
@@ -9660,7 +9274,7 @@
       </w:rPr>
     </w:lvl>
   </w:abstractNum>
-  <w:abstractNum w:abstractNumId="3" w15:restartNumberingAfterBreak="0">
+  <w:abstractNum w:abstractNumId="3">
     <w:nsid w:val="4EE73678"/>
     <w:multiLevelType w:val="multilevel"/>
     <w:tmpl w:val="C02AA2B2"/>
@@ -9809,7 +9423,7 @@
       </w:rPr>
     </w:lvl>
   </w:abstractNum>
-  <w:abstractNum w:abstractNumId="4" w15:restartNumberingAfterBreak="0">
+  <w:abstractNum w:abstractNumId="4">
     <w:nsid w:val="507138E2"/>
     <w:multiLevelType w:val="hybridMultilevel"/>
     <w:tmpl w:val="C784C57A"/>
@@ -9922,7 +9536,7 @@
       </w:rPr>
     </w:lvl>
   </w:abstractNum>
-  <w:abstractNum w:abstractNumId="5" w15:restartNumberingAfterBreak="0">
+  <w:abstractNum w:abstractNumId="5">
     <w:nsid w:val="7601475F"/>
     <w:multiLevelType w:val="multilevel"/>
     <w:tmpl w:val="749614FC"/>
@@ -10071,7 +9685,7 @@
       </w:rPr>
     </w:lvl>
   </w:abstractNum>
-  <w:abstractNum w:abstractNumId="6" w15:restartNumberingAfterBreak="0">
+  <w:abstractNum w:abstractNumId="6">
     <w:nsid w:val="7B931268"/>
     <w:multiLevelType w:val="hybridMultilevel"/>
     <w:tmpl w:val="B06EE0A2"/>
@@ -10209,7 +9823,7 @@
 </file>
 
 <file path=word/styles.xml><?xml version="1.0" encoding="utf-8"?>
-<w:styles xmlns:mc="http://schemas.openxmlformats.org/markup-compatibility/2006" xmlns:r="http://schemas.openxmlformats.org/officeDocument/2006/relationships" xmlns:w="http://schemas.openxmlformats.org/wordprocessingml/2006/main" xmlns:w14="http://schemas.microsoft.com/office/word/2010/wordml" xmlns:w15="http://schemas.microsoft.com/office/word/2012/wordml" xmlns:w16se="http://schemas.microsoft.com/office/word/2015/wordml/symex" mc:Ignorable="w14 w15 w16se">
+<w:styles xmlns:mc="http://schemas.openxmlformats.org/markup-compatibility/2006" xmlns:r="http://schemas.openxmlformats.org/officeDocument/2006/relationships" xmlns:w="http://schemas.openxmlformats.org/wordprocessingml/2006/main" xmlns:w14="http://schemas.microsoft.com/office/word/2010/wordml" mc:Ignorable="w14">
   <w:docDefaults>
     <w:rPrDefault>
       <w:rPr>
@@ -10225,378 +9839,623 @@
       </w:pPr>
     </w:pPrDefault>
   </w:docDefaults>
-  <w:latentStyles w:defLockedState="0" w:defUIPriority="99" w:defSemiHidden="0" w:defUnhideWhenUsed="0" w:defQFormat="0" w:count="371">
-    <w:lsdException w:name="Normal" w:uiPriority="0" w:qFormat="1"/>
-    <w:lsdException w:name="heading 1" w:uiPriority="9" w:qFormat="1"/>
-    <w:lsdException w:name="heading 2" w:semiHidden="1" w:uiPriority="9" w:unhideWhenUsed="1" w:qFormat="1"/>
-    <w:lsdException w:name="heading 3" w:semiHidden="1" w:uiPriority="9" w:unhideWhenUsed="1" w:qFormat="1"/>
-    <w:lsdException w:name="heading 4" w:semiHidden="1" w:uiPriority="9" w:unhideWhenUsed="1" w:qFormat="1"/>
-    <w:lsdException w:name="heading 5" w:semiHidden="1" w:uiPriority="9" w:unhideWhenUsed="1" w:qFormat="1"/>
-    <w:lsdException w:name="heading 6" w:semiHidden="1" w:uiPriority="9" w:unhideWhenUsed="1" w:qFormat="1"/>
-    <w:lsdException w:name="heading 7" w:semiHidden="1" w:uiPriority="9" w:unhideWhenUsed="1" w:qFormat="1"/>
-    <w:lsdException w:name="heading 8" w:semiHidden="1" w:uiPriority="9" w:unhideWhenUsed="1" w:qFormat="1"/>
-    <w:lsdException w:name="heading 9" w:semiHidden="1" w:uiPriority="9" w:unhideWhenUsed="1" w:qFormat="1"/>
-    <w:lsdException w:name="index 1" w:semiHidden="1" w:unhideWhenUsed="1"/>
-    <w:lsdException w:name="index 2" w:semiHidden="1" w:unhideWhenUsed="1"/>
-    <w:lsdException w:name="index 3" w:semiHidden="1" w:unhideWhenUsed="1"/>
-    <w:lsdException w:name="index 4" w:semiHidden="1" w:unhideWhenUsed="1"/>
-    <w:lsdException w:name="index 5" w:semiHidden="1" w:unhideWhenUsed="1"/>
-    <w:lsdException w:name="index 6" w:semiHidden="1" w:unhideWhenUsed="1"/>
-    <w:lsdException w:name="index 7" w:semiHidden="1" w:unhideWhenUsed="1"/>
-    <w:lsdException w:name="index 8" w:semiHidden="1" w:unhideWhenUsed="1"/>
-    <w:lsdException w:name="index 9" w:semiHidden="1" w:unhideWhenUsed="1"/>
-    <w:lsdException w:name="toc 1" w:semiHidden="1" w:uiPriority="39" w:unhideWhenUsed="1"/>
-    <w:lsdException w:name="toc 2" w:semiHidden="1" w:uiPriority="39" w:unhideWhenUsed="1"/>
-    <w:lsdException w:name="toc 3" w:semiHidden="1" w:uiPriority="39" w:unhideWhenUsed="1"/>
-    <w:lsdException w:name="toc 4" w:semiHidden="1" w:uiPriority="39" w:unhideWhenUsed="1"/>
-    <w:lsdException w:name="toc 5" w:semiHidden="1" w:uiPriority="39" w:unhideWhenUsed="1"/>
-    <w:lsdException w:name="toc 6" w:semiHidden="1" w:uiPriority="39" w:unhideWhenUsed="1"/>
-    <w:lsdException w:name="toc 7" w:semiHidden="1" w:uiPriority="39" w:unhideWhenUsed="1"/>
-    <w:lsdException w:name="toc 8" w:semiHidden="1" w:uiPriority="39" w:unhideWhenUsed="1"/>
-    <w:lsdException w:name="toc 9" w:semiHidden="1" w:uiPriority="39" w:unhideWhenUsed="1"/>
-    <w:lsdException w:name="Normal Indent" w:semiHidden="1" w:unhideWhenUsed="1"/>
-    <w:lsdException w:name="footnote text" w:semiHidden="1" w:unhideWhenUsed="1"/>
-    <w:lsdException w:name="annotation text" w:semiHidden="1" w:unhideWhenUsed="1"/>
-    <w:lsdException w:name="header" w:semiHidden="1" w:unhideWhenUsed="1"/>
-    <w:lsdException w:name="footer" w:semiHidden="1" w:unhideWhenUsed="1"/>
-    <w:lsdException w:name="index heading" w:semiHidden="1" w:unhideWhenUsed="1"/>
-    <w:lsdException w:name="caption" w:semiHidden="1" w:uiPriority="35" w:unhideWhenUsed="1" w:qFormat="1"/>
-    <w:lsdException w:name="table of figures" w:semiHidden="1" w:unhideWhenUsed="1"/>
-    <w:lsdException w:name="envelope address" w:semiHidden="1" w:unhideWhenUsed="1"/>
-    <w:lsdException w:name="envelope return" w:semiHidden="1" w:unhideWhenUsed="1"/>
-    <w:lsdException w:name="footnote reference" w:semiHidden="1" w:unhideWhenUsed="1"/>
-    <w:lsdException w:name="annotation reference" w:semiHidden="1" w:unhideWhenUsed="1"/>
-    <w:lsdException w:name="line number" w:semiHidden="1" w:unhideWhenUsed="1"/>
-    <w:lsdException w:name="page number" w:semiHidden="1" w:unhideWhenUsed="1"/>
-    <w:lsdException w:name="endnote reference" w:semiHidden="1" w:unhideWhenUsed="1"/>
-    <w:lsdException w:name="endnote text" w:semiHidden="1" w:unhideWhenUsed="1"/>
-    <w:lsdException w:name="table of authorities" w:semiHidden="1" w:unhideWhenUsed="1"/>
-    <w:lsdException w:name="macro" w:semiHidden="1" w:unhideWhenUsed="1"/>
-    <w:lsdException w:name="toa heading" w:semiHidden="1" w:unhideWhenUsed="1"/>
-    <w:lsdException w:name="List" w:semiHidden="1" w:unhideWhenUsed="1"/>
-    <w:lsdException w:name="List Bullet" w:semiHidden="1" w:unhideWhenUsed="1"/>
-    <w:lsdException w:name="List Number" w:semiHidden="1" w:unhideWhenUsed="1"/>
-    <w:lsdException w:name="List 2" w:semiHidden="1" w:unhideWhenUsed="1"/>
-    <w:lsdException w:name="List 3" w:semiHidden="1" w:unhideWhenUsed="1"/>
-    <w:lsdException w:name="List 4" w:semiHidden="1" w:unhideWhenUsed="1"/>
-    <w:lsdException w:name="List 5" w:semiHidden="1" w:unhideWhenUsed="1"/>
-    <w:lsdException w:name="List Bullet 2" w:semiHidden="1" w:unhideWhenUsed="1"/>
-    <w:lsdException w:name="List Bullet 3" w:semiHidden="1" w:unhideWhenUsed="1"/>
-    <w:lsdException w:name="List Bullet 4" w:semiHidden="1" w:unhideWhenUsed="1"/>
-    <w:lsdException w:name="List Bullet 5" w:semiHidden="1" w:unhideWhenUsed="1"/>
-    <w:lsdException w:name="List Number 2" w:semiHidden="1" w:unhideWhenUsed="1"/>
-    <w:lsdException w:name="List Number 3" w:semiHidden="1" w:unhideWhenUsed="1"/>
-    <w:lsdException w:name="List Number 4" w:semiHidden="1" w:unhideWhenUsed="1"/>
-    <w:lsdException w:name="List Number 5" w:semiHidden="1" w:unhideWhenUsed="1"/>
-    <w:lsdException w:name="Title" w:uiPriority="10" w:qFormat="1"/>
-    <w:lsdException w:name="Closing" w:semiHidden="1" w:unhideWhenUsed="1"/>
-    <w:lsdException w:name="Signature" w:semiHidden="1" w:unhideWhenUsed="1"/>
-    <w:lsdException w:name="Default Paragraph Font" w:semiHidden="1" w:uiPriority="1" w:unhideWhenUsed="1"/>
-    <w:lsdException w:name="Body Text" w:semiHidden="1" w:unhideWhenUsed="1"/>
-    <w:lsdException w:name="Body Text Indent" w:semiHidden="1" w:unhideWhenUsed="1"/>
-    <w:lsdException w:name="List Continue" w:semiHidden="1" w:unhideWhenUsed="1"/>
-    <w:lsdException w:name="List Continue 2" w:semiHidden="1" w:unhideWhenUsed="1"/>
-    <w:lsdException w:name="List Continue 3" w:semiHidden="1" w:unhideWhenUsed="1"/>
-    <w:lsdException w:name="List Continue 4" w:semiHidden="1" w:unhideWhenUsed="1"/>
-    <w:lsdException w:name="List Continue 5" w:semiHidden="1" w:unhideWhenUsed="1"/>
-    <w:lsdException w:name="Message Header" w:semiHidden="1" w:unhideWhenUsed="1"/>
-    <w:lsdException w:name="Subtitle" w:uiPriority="11" w:qFormat="1"/>
-    <w:lsdException w:name="Salutation" w:semiHidden="1" w:unhideWhenUsed="1"/>
-    <w:lsdException w:name="Date" w:semiHidden="1" w:unhideWhenUsed="1"/>
-    <w:lsdException w:name="Body Text First Indent" w:semiHidden="1" w:unhideWhenUsed="1"/>
-    <w:lsdException w:name="Body Text First Indent 2" w:semiHidden="1" w:unhideWhenUsed="1"/>
-    <w:lsdException w:name="Note Heading" w:semiHidden="1" w:unhideWhenUsed="1"/>
-    <w:lsdException w:name="Body Text 2" w:semiHidden="1" w:unhideWhenUsed="1"/>
-    <w:lsdException w:name="Body Text 3" w:semiHidden="1" w:unhideWhenUsed="1"/>
-    <w:lsdException w:name="Body Text Indent 2" w:semiHidden="1" w:unhideWhenUsed="1"/>
-    <w:lsdException w:name="Body Text Indent 3" w:semiHidden="1" w:unhideWhenUsed="1"/>
-    <w:lsdException w:name="Block Text" w:semiHidden="1" w:unhideWhenUsed="1"/>
-    <w:lsdException w:name="Hyperlink" w:semiHidden="1" w:unhideWhenUsed="1"/>
-    <w:lsdException w:name="FollowedHyperlink" w:semiHidden="1" w:unhideWhenUsed="1"/>
-    <w:lsdException w:name="Strong" w:uiPriority="22" w:qFormat="1"/>
-    <w:lsdException w:name="Emphasis" w:uiPriority="20" w:qFormat="1"/>
-    <w:lsdException w:name="Document Map" w:semiHidden="1" w:unhideWhenUsed="1"/>
-    <w:lsdException w:name="Plain Text" w:semiHidden="1" w:unhideWhenUsed="1"/>
-    <w:lsdException w:name="E-mail Signature" w:semiHidden="1" w:unhideWhenUsed="1"/>
-    <w:lsdException w:name="HTML Top of Form" w:semiHidden="1" w:unhideWhenUsed="1"/>
-    <w:lsdException w:name="HTML Bottom of Form" w:semiHidden="1" w:unhideWhenUsed="1"/>
-    <w:lsdException w:name="Normal (Web)" w:semiHidden="1" w:unhideWhenUsed="1"/>
-    <w:lsdException w:name="HTML Acronym" w:semiHidden="1" w:unhideWhenUsed="1"/>
-    <w:lsdException w:name="HTML Address" w:semiHidden="1" w:unhideWhenUsed="1"/>
-    <w:lsdException w:name="HTML Cite" w:semiHidden="1" w:unhideWhenUsed="1"/>
-    <w:lsdException w:name="HTML Code" w:semiHidden="1" w:unhideWhenUsed="1"/>
-    <w:lsdException w:name="HTML Definition" w:semiHidden="1" w:unhideWhenUsed="1"/>
-    <w:lsdException w:name="HTML Keyboard" w:semiHidden="1" w:unhideWhenUsed="1"/>
-    <w:lsdException w:name="HTML Preformatted" w:semiHidden="1" w:unhideWhenUsed="1"/>
-    <w:lsdException w:name="HTML Sample" w:semiHidden="1" w:unhideWhenUsed="1"/>
-    <w:lsdException w:name="HTML Typewriter" w:semiHidden="1" w:unhideWhenUsed="1"/>
-    <w:lsdException w:name="HTML Variable" w:semiHidden="1" w:unhideWhenUsed="1"/>
-    <w:lsdException w:name="Normal Table" w:semiHidden="1" w:unhideWhenUsed="1"/>
-    <w:lsdException w:name="annotation subject" w:semiHidden="1" w:unhideWhenUsed="1"/>
-    <w:lsdException w:name="No List" w:semiHidden="1" w:unhideWhenUsed="1"/>
-    <w:lsdException w:name="Outline List 1" w:semiHidden="1" w:unhideWhenUsed="1"/>
-    <w:lsdException w:name="Outline List 2" w:semiHidden="1" w:unhideWhenUsed="1"/>
-    <w:lsdException w:name="Outline List 3" w:semiHidden="1" w:unhideWhenUsed="1"/>
-    <w:lsdException w:name="Table Simple 1" w:semiHidden="1" w:unhideWhenUsed="1"/>
-    <w:lsdException w:name="Table Simple 2" w:semiHidden="1" w:unhideWhenUsed="1"/>
-    <w:lsdException w:name="Table Simple 3" w:semiHidden="1" w:unhideWhenUsed="1"/>
-    <w:lsdException w:name="Table Classic 1" w:semiHidden="1" w:unhideWhenUsed="1"/>
-    <w:lsdException w:name="Table Classic 2" w:semiHidden="1" w:unhideWhenUsed="1"/>
-    <w:lsdException w:name="Table Classic 3" w:semiHidden="1" w:unhideWhenUsed="1"/>
-    <w:lsdException w:name="Table Classic 4" w:semiHidden="1" w:unhideWhenUsed="1"/>
-    <w:lsdException w:name="Table Colorful 1" w:semiHidden="1" w:unhideWhenUsed="1"/>
-    <w:lsdException w:name="Table Colorful 2" w:semiHidden="1" w:unhideWhenUsed="1"/>
-    <w:lsdException w:name="Table Colorful 3" w:semiHidden="1" w:unhideWhenUsed="1"/>
-    <w:lsdException w:name="Table Columns 1" w:semiHidden="1" w:unhideWhenUsed="1"/>
-    <w:lsdException w:name="Table Columns 2" w:semiHidden="1" w:unhideWhenUsed="1"/>
-    <w:lsdException w:name="Table Columns 3" w:semiHidden="1" w:unhideWhenUsed="1"/>
-    <w:lsdException w:name="Table Columns 4" w:semiHidden="1" w:unhideWhenUsed="1"/>
-    <w:lsdException w:name="Table Columns 5" w:semiHidden="1" w:unhideWhenUsed="1"/>
-    <w:lsdException w:name="Table Grid 1" w:semiHidden="1" w:unhideWhenUsed="1"/>
-    <w:lsdException w:name="Table Grid 2" w:semiHidden="1" w:unhideWhenUsed="1"/>
-    <w:lsdException w:name="Table Grid 3" w:semiHidden="1" w:unhideWhenUsed="1"/>
-    <w:lsdException w:name="Table Grid 4" w:semiHidden="1" w:unhideWhenUsed="1"/>
-    <w:lsdException w:name="Table Grid 5" w:semiHidden="1" w:unhideWhenUsed="1"/>
-    <w:lsdException w:name="Table Grid 6" w:semiHidden="1" w:unhideWhenUsed="1"/>
-    <w:lsdException w:name="Table Grid 7" w:semiHidden="1" w:unhideWhenUsed="1"/>
-    <w:lsdException w:name="Table Grid 8" w:semiHidden="1" w:unhideWhenUsed="1"/>
-    <w:lsdException w:name="Table List 1" w:semiHidden="1" w:unhideWhenUsed="1"/>
-    <w:lsdException w:name="Table List 2" w:semiHidden="1" w:unhideWhenUsed="1"/>
-    <w:lsdException w:name="Table List 3" w:semiHidden="1" w:unhideWhenUsed="1"/>
-    <w:lsdException w:name="Table List 4" w:semiHidden="1" w:unhideWhenUsed="1"/>
-    <w:lsdException w:name="Table List 5" w:semiHidden="1" w:unhideWhenUsed="1"/>
-    <w:lsdException w:name="Table List 6" w:semiHidden="1" w:unhideWhenUsed="1"/>
-    <w:lsdException w:name="Table List 7" w:semiHidden="1" w:unhideWhenUsed="1"/>
-    <w:lsdException w:name="Table List 8" w:semiHidden="1" w:unhideWhenUsed="1"/>
-    <w:lsdException w:name="Table 3D effects 1" w:semiHidden="1" w:unhideWhenUsed="1"/>
-    <w:lsdException w:name="Table 3D effects 2" w:semiHidden="1" w:unhideWhenUsed="1"/>
-    <w:lsdException w:name="Table 3D effects 3" w:semiHidden="1" w:unhideWhenUsed="1"/>
-    <w:lsdException w:name="Table Contemporary" w:semiHidden="1" w:unhideWhenUsed="1"/>
-    <w:lsdException w:name="Table Elegant" w:semiHidden="1" w:unhideWhenUsed="1"/>
-    <w:lsdException w:name="Table Professional" w:semiHidden="1" w:unhideWhenUsed="1"/>
-    <w:lsdException w:name="Table Subtle 1" w:semiHidden="1" w:unhideWhenUsed="1"/>
-    <w:lsdException w:name="Table Subtle 2" w:semiHidden="1" w:unhideWhenUsed="1"/>
-    <w:lsdException w:name="Table Web 1" w:semiHidden="1" w:unhideWhenUsed="1"/>
-    <w:lsdException w:name="Table Web 2" w:semiHidden="1" w:unhideWhenUsed="1"/>
-    <w:lsdException w:name="Table Web 3" w:semiHidden="1" w:unhideWhenUsed="1"/>
-    <w:lsdException w:name="Balloon Text" w:semiHidden="1" w:unhideWhenUsed="1"/>
-    <w:lsdException w:name="Table Grid" w:uiPriority="59"/>
-    <w:lsdException w:name="Table Theme" w:semiHidden="1" w:unhideWhenUsed="1"/>
-    <w:lsdException w:name="Placeholder Text" w:semiHidden="1"/>
-    <w:lsdException w:name="No Spacing" w:uiPriority="1" w:qFormat="1"/>
-    <w:lsdException w:name="Light Shading" w:uiPriority="60"/>
-    <w:lsdException w:name="Light List" w:uiPriority="61"/>
-    <w:lsdException w:name="Light Grid" w:uiPriority="62"/>
-    <w:lsdException w:name="Medium Shading 1" w:uiPriority="63"/>
-    <w:lsdException w:name="Medium Shading 2" w:uiPriority="64"/>
-    <w:lsdException w:name="Medium List 1" w:uiPriority="65"/>
-    <w:lsdException w:name="Medium List 2" w:uiPriority="66"/>
-    <w:lsdException w:name="Medium Grid 1" w:uiPriority="67"/>
-    <w:lsdException w:name="Medium Grid 2" w:uiPriority="68"/>
-    <w:lsdException w:name="Medium Grid 3" w:uiPriority="69"/>
-    <w:lsdException w:name="Dark List" w:uiPriority="70"/>
-    <w:lsdException w:name="Colorful Shading" w:uiPriority="71"/>
-    <w:lsdException w:name="Colorful List" w:uiPriority="72"/>
-    <w:lsdException w:name="Colorful Grid" w:uiPriority="73"/>
-    <w:lsdException w:name="Light Shading Accent 1" w:uiPriority="60"/>
-    <w:lsdException w:name="Light List Accent 1" w:uiPriority="61"/>
-    <w:lsdException w:name="Light Grid Accent 1" w:uiPriority="62"/>
-    <w:lsdException w:name="Medium Shading 1 Accent 1" w:uiPriority="63"/>
-    <w:lsdException w:name="Medium Shading 2 Accent 1" w:uiPriority="64"/>
-    <w:lsdException w:name="Medium List 1 Accent 1" w:uiPriority="65"/>
-    <w:lsdException w:name="Revision" w:semiHidden="1"/>
-    <w:lsdException w:name="List Paragraph" w:uiPriority="34" w:qFormat="1"/>
-    <w:lsdException w:name="Quote" w:uiPriority="29" w:qFormat="1"/>
-    <w:lsdException w:name="Intense Quote" w:uiPriority="30" w:qFormat="1"/>
-    <w:lsdException w:name="Medium List 2 Accent 1" w:uiPriority="66"/>
-    <w:lsdException w:name="Medium Grid 1 Accent 1" w:uiPriority="67"/>
-    <w:lsdException w:name="Medium Grid 2 Accent 1" w:uiPriority="68"/>
-    <w:lsdException w:name="Medium Grid 3 Accent 1" w:uiPriority="69"/>
-    <w:lsdException w:name="Dark List Accent 1" w:uiPriority="70"/>
-    <w:lsdException w:name="Colorful Shading Accent 1" w:uiPriority="71"/>
-    <w:lsdException w:name="Colorful List Accent 1" w:uiPriority="72"/>
-    <w:lsdException w:name="Colorful Grid Accent 1" w:uiPriority="73"/>
-    <w:lsdException w:name="Light Shading Accent 2" w:uiPriority="60"/>
-    <w:lsdException w:name="Light List Accent 2" w:uiPriority="61"/>
-    <w:lsdException w:name="Light Grid Accent 2" w:uiPriority="62"/>
-    <w:lsdException w:name="Medium Shading 1 Accent 2" w:uiPriority="63"/>
-    <w:lsdException w:name="Medium Shading 2 Accent 2" w:uiPriority="64"/>
-    <w:lsdException w:name="Medium List 1 Accent 2" w:uiPriority="65"/>
-    <w:lsdException w:name="Medium List 2 Accent 2" w:uiPriority="66"/>
-    <w:lsdException w:name="Medium Grid 1 Accent 2" w:uiPriority="67"/>
-    <w:lsdException w:name="Medium Grid 2 Accent 2" w:uiPriority="68"/>
-    <w:lsdException w:name="Medium Grid 3 Accent 2" w:uiPriority="69"/>
-    <w:lsdException w:name="Dark List Accent 2" w:uiPriority="70"/>
-    <w:lsdException w:name="Colorful Shading Accent 2" w:uiPriority="71"/>
-    <w:lsdException w:name="Colorful List Accent 2" w:uiPriority="72"/>
-    <w:lsdException w:name="Colorful Grid Accent 2" w:uiPriority="73"/>
-    <w:lsdException w:name="Light Shading Accent 3" w:uiPriority="60"/>
-    <w:lsdException w:name="Light List Accent 3" w:uiPriority="61"/>
-    <w:lsdException w:name="Light Grid Accent 3" w:uiPriority="62"/>
-    <w:lsdException w:name="Medium Shading 1 Accent 3" w:uiPriority="63"/>
-    <w:lsdException w:name="Medium Shading 2 Accent 3" w:uiPriority="64"/>
-    <w:lsdException w:name="Medium List 1 Accent 3" w:uiPriority="65"/>
-    <w:lsdException w:name="Medium List 2 Accent 3" w:uiPriority="66"/>
-    <w:lsdException w:name="Medium Grid 1 Accent 3" w:uiPriority="67"/>
-    <w:lsdException w:name="Medium Grid 2 Accent 3" w:uiPriority="68"/>
-    <w:lsdException w:name="Medium Grid 3 Accent 3" w:uiPriority="69"/>
-    <w:lsdException w:name="Dark List Accent 3" w:uiPriority="70"/>
-    <w:lsdException w:name="Colorful Shading Accent 3" w:uiPriority="71"/>
-    <w:lsdException w:name="Colorful List Accent 3" w:uiPriority="72"/>
-    <w:lsdException w:name="Colorful Grid Accent 3" w:uiPriority="73"/>
-    <w:lsdException w:name="Light Shading Accent 4" w:uiPriority="60"/>
-    <w:lsdException w:name="Light List Accent 4" w:uiPriority="61"/>
-    <w:lsdException w:name="Light Grid Accent 4" w:uiPriority="62"/>
-    <w:lsdException w:name="Medium Shading 1 Accent 4" w:uiPriority="63"/>
-    <w:lsdException w:name="Medium Shading 2 Accent 4" w:uiPriority="64"/>
-    <w:lsdException w:name="Medium List 1 Accent 4" w:uiPriority="65"/>
-    <w:lsdException w:name="Medium List 2 Accent 4" w:uiPriority="66"/>
-    <w:lsdException w:name="Medium Grid 1 Accent 4" w:uiPriority="67"/>
-    <w:lsdException w:name="Medium Grid 2 Accent 4" w:uiPriority="68"/>
-    <w:lsdException w:name="Medium Grid 3 Accent 4" w:uiPriority="69"/>
-    <w:lsdException w:name="Dark List Accent 4" w:uiPriority="70"/>
-    <w:lsdException w:name="Colorful Shading Accent 4" w:uiPriority="71"/>
-    <w:lsdException w:name="Colorful List Accent 4" w:uiPriority="72"/>
-    <w:lsdException w:name="Colorful Grid Accent 4" w:uiPriority="73"/>
-    <w:lsdException w:name="Light Shading Accent 5" w:uiPriority="60"/>
-    <w:lsdException w:name="Light List Accent 5" w:uiPriority="61"/>
-    <w:lsdException w:name="Light Grid Accent 5" w:uiPriority="62"/>
-    <w:lsdException w:name="Medium Shading 1 Accent 5" w:uiPriority="63"/>
-    <w:lsdException w:name="Medium Shading 2 Accent 5" w:uiPriority="64"/>
-    <w:lsdException w:name="Medium List 1 Accent 5" w:uiPriority="65"/>
-    <w:lsdException w:name="Medium List 2 Accent 5" w:uiPriority="66"/>
-    <w:lsdException w:name="Medium Grid 1 Accent 5" w:uiPriority="67"/>
-    <w:lsdException w:name="Medium Grid 2 Accent 5" w:uiPriority="68"/>
-    <w:lsdException w:name="Medium Grid 3 Accent 5" w:uiPriority="69"/>
-    <w:lsdException w:name="Dark List Accent 5" w:uiPriority="70"/>
-    <w:lsdException w:name="Colorful Shading Accent 5" w:uiPriority="71"/>
-    <w:lsdException w:name="Colorful List Accent 5" w:uiPriority="72"/>
-    <w:lsdException w:name="Colorful Grid Accent 5" w:uiPriority="73"/>
-    <w:lsdException w:name="Light Shading Accent 6" w:uiPriority="60"/>
-    <w:lsdException w:name="Light List Accent 6" w:uiPriority="61"/>
-    <w:lsdException w:name="Light Grid Accent 6" w:uiPriority="62"/>
-    <w:lsdException w:name="Medium Shading 1 Accent 6" w:uiPriority="63"/>
-    <w:lsdException w:name="Medium Shading 2 Accent 6" w:uiPriority="64"/>
-    <w:lsdException w:name="Medium List 1 Accent 6" w:uiPriority="65"/>
-    <w:lsdException w:name="Medium List 2 Accent 6" w:uiPriority="66"/>
-    <w:lsdException w:name="Medium Grid 1 Accent 6" w:uiPriority="67"/>
-    <w:lsdException w:name="Medium Grid 2 Accent 6" w:uiPriority="68"/>
-    <w:lsdException w:name="Medium Grid 3 Accent 6" w:uiPriority="69"/>
-    <w:lsdException w:name="Dark List Accent 6" w:uiPriority="70"/>
-    <w:lsdException w:name="Colorful Shading Accent 6" w:uiPriority="71"/>
-    <w:lsdException w:name="Colorful List Accent 6" w:uiPriority="72"/>
-    <w:lsdException w:name="Colorful Grid Accent 6" w:uiPriority="73"/>
-    <w:lsdException w:name="Subtle Emphasis" w:uiPriority="19" w:qFormat="1"/>
-    <w:lsdException w:name="Intense Emphasis" w:uiPriority="21" w:qFormat="1"/>
-    <w:lsdException w:name="Subtle Reference" w:uiPriority="31" w:qFormat="1"/>
-    <w:lsdException w:name="Intense Reference" w:uiPriority="32" w:qFormat="1"/>
-    <w:lsdException w:name="Book Title" w:uiPriority="33" w:qFormat="1"/>
-    <w:lsdException w:name="Bibliography" w:semiHidden="1" w:uiPriority="37" w:unhideWhenUsed="1"/>
-    <w:lsdException w:name="TOC Heading" w:semiHidden="1" w:uiPriority="39" w:unhideWhenUsed="1" w:qFormat="1"/>
-    <w:lsdException w:name="Plain Table 1" w:uiPriority="41"/>
-    <w:lsdException w:name="Plain Table 2" w:uiPriority="42"/>
-    <w:lsdException w:name="Plain Table 3" w:uiPriority="43"/>
-    <w:lsdException w:name="Plain Table 4" w:uiPriority="44"/>
-    <w:lsdException w:name="Plain Table 5" w:uiPriority="45"/>
-    <w:lsdException w:name="Grid Table Light" w:uiPriority="40"/>
-    <w:lsdException w:name="Grid Table 1 Light" w:uiPriority="46"/>
-    <w:lsdException w:name="Grid Table 2" w:uiPriority="47"/>
-    <w:lsdException w:name="Grid Table 3" w:uiPriority="48"/>
-    <w:lsdException w:name="Grid Table 4" w:uiPriority="49"/>
-    <w:lsdException w:name="Grid Table 5 Dark" w:uiPriority="50"/>
-    <w:lsdException w:name="Grid Table 6 Colorful" w:uiPriority="51"/>
-    <w:lsdException w:name="Grid Table 7 Colorful" w:uiPriority="52"/>
-    <w:lsdException w:name="Grid Table 1 Light Accent 1" w:uiPriority="46"/>
-    <w:lsdException w:name="Grid Table 2 Accent 1" w:uiPriority="47"/>
-    <w:lsdException w:name="Grid Table 3 Accent 1" w:uiPriority="48"/>
-    <w:lsdException w:name="Grid Table 4 Accent 1" w:uiPriority="49"/>
-    <w:lsdException w:name="Grid Table 5 Dark Accent 1" w:uiPriority="50"/>
-    <w:lsdException w:name="Grid Table 6 Colorful Accent 1" w:uiPriority="51"/>
-    <w:lsdException w:name="Grid Table 7 Colorful Accent 1" w:uiPriority="52"/>
-    <w:lsdException w:name="Grid Table 1 Light Accent 2" w:uiPriority="46"/>
-    <w:lsdException w:name="Grid Table 2 Accent 2" w:uiPriority="47"/>
-    <w:lsdException w:name="Grid Table 3 Accent 2" w:uiPriority="48"/>
-    <w:lsdException w:name="Grid Table 4 Accent 2" w:uiPriority="49"/>
-    <w:lsdException w:name="Grid Table 5 Dark Accent 2" w:uiPriority="50"/>
-    <w:lsdException w:name="Grid Table 6 Colorful Accent 2" w:uiPriority="51"/>
-    <w:lsdException w:name="Grid Table 7 Colorful Accent 2" w:uiPriority="52"/>
-    <w:lsdException w:name="Grid Table 1 Light Accent 3" w:uiPriority="46"/>
-    <w:lsdException w:name="Grid Table 2 Accent 3" w:uiPriority="47"/>
-    <w:lsdException w:name="Grid Table 3 Accent 3" w:uiPriority="48"/>
-    <w:lsdException w:name="Grid Table 4 Accent 3" w:uiPriority="49"/>
-    <w:lsdException w:name="Grid Table 5 Dark Accent 3" w:uiPriority="50"/>
-    <w:lsdException w:name="Grid Table 6 Colorful Accent 3" w:uiPriority="51"/>
-    <w:lsdException w:name="Grid Table 7 Colorful Accent 3" w:uiPriority="52"/>
-    <w:lsdException w:name="Grid Table 1 Light Accent 4" w:uiPriority="46"/>
-    <w:lsdException w:name="Grid Table 2 Accent 4" w:uiPriority="47"/>
-    <w:lsdException w:name="Grid Table 3 Accent 4" w:uiPriority="48"/>
-    <w:lsdException w:name="Grid Table 4 Accent 4" w:uiPriority="49"/>
-    <w:lsdException w:name="Grid Table 5 Dark Accent 4" w:uiPriority="50"/>
-    <w:lsdException w:name="Grid Table 6 Colorful Accent 4" w:uiPriority="51"/>
-    <w:lsdException w:name="Grid Table 7 Colorful Accent 4" w:uiPriority="52"/>
-    <w:lsdException w:name="Grid Table 1 Light Accent 5" w:uiPriority="46"/>
-    <w:lsdException w:name="Grid Table 2 Accent 5" w:uiPriority="47"/>
-    <w:lsdException w:name="Grid Table 3 Accent 5" w:uiPriority="48"/>
-    <w:lsdException w:name="Grid Table 4 Accent 5" w:uiPriority="49"/>
-    <w:lsdException w:name="Grid Table 5 Dark Accent 5" w:uiPriority="50"/>
-    <w:lsdException w:name="Grid Table 6 Colorful Accent 5" w:uiPriority="51"/>
-    <w:lsdException w:name="Grid Table 7 Colorful Accent 5" w:uiPriority="52"/>
-    <w:lsdException w:name="Grid Table 1 Light Accent 6" w:uiPriority="46"/>
-    <w:lsdException w:name="Grid Table 2 Accent 6" w:uiPriority="47"/>
-    <w:lsdException w:name="Grid Table 3 Accent 6" w:uiPriority="48"/>
-    <w:lsdException w:name="Grid Table 4 Accent 6" w:uiPriority="49"/>
-    <w:lsdException w:name="Grid Table 5 Dark Accent 6" w:uiPriority="50"/>
-    <w:lsdException w:name="Grid Table 6 Colorful Accent 6" w:uiPriority="51"/>
-    <w:lsdException w:name="Grid Table 7 Colorful Accent 6" w:uiPriority="52"/>
-    <w:lsdException w:name="List Table 1 Light" w:uiPriority="46"/>
-    <w:lsdException w:name="List Table 2" w:uiPriority="47"/>
-    <w:lsdException w:name="List Table 3" w:uiPriority="48"/>
-    <w:lsdException w:name="List Table 4" w:uiPriority="49"/>
-    <w:lsdException w:name="List Table 5 Dark" w:uiPriority="50"/>
-    <w:lsdException w:name="List Table 6 Colorful" w:uiPriority="51"/>
-    <w:lsdException w:name="List Table 7 Colorful" w:uiPriority="52"/>
-    <w:lsdException w:name="List Table 1 Light Accent 1" w:uiPriority="46"/>
-    <w:lsdException w:name="List Table 2 Accent 1" w:uiPriority="47"/>
-    <w:lsdException w:name="List Table 3 Accent 1" w:uiPriority="48"/>
-    <w:lsdException w:name="List Table 4 Accent 1" w:uiPriority="49"/>
-    <w:lsdException w:name="List Table 5 Dark Accent 1" w:uiPriority="50"/>
-    <w:lsdException w:name="List Table 6 Colorful Accent 1" w:uiPriority="51"/>
-    <w:lsdException w:name="List Table 7 Colorful Accent 1" w:uiPriority="52"/>
-    <w:lsdException w:name="List Table 1 Light Accent 2" w:uiPriority="46"/>
-    <w:lsdException w:name="List Table 2 Accent 2" w:uiPriority="47"/>
-    <w:lsdException w:name="List Table 3 Accent 2" w:uiPriority="48"/>
-    <w:lsdException w:name="List Table 4 Accent 2" w:uiPriority="49"/>
-    <w:lsdException w:name="List Table 5 Dark Accent 2" w:uiPriority="50"/>
-    <w:lsdException w:name="List Table 6 Colorful Accent 2" w:uiPriority="51"/>
-    <w:lsdException w:name="List Table 7 Colorful Accent 2" w:uiPriority="52"/>
-    <w:lsdException w:name="List Table 1 Light Accent 3" w:uiPriority="46"/>
-    <w:lsdException w:name="List Table 2 Accent 3" w:uiPriority="47"/>
-    <w:lsdException w:name="List Table 3 Accent 3" w:uiPriority="48"/>
-    <w:lsdException w:name="List Table 4 Accent 3" w:uiPriority="49"/>
-    <w:lsdException w:name="List Table 5 Dark Accent 3" w:uiPriority="50"/>
-    <w:lsdException w:name="List Table 6 Colorful Accent 3" w:uiPriority="51"/>
-    <w:lsdException w:name="List Table 7 Colorful Accent 3" w:uiPriority="52"/>
-    <w:lsdException w:name="List Table 1 Light Accent 4" w:uiPriority="46"/>
-    <w:lsdException w:name="List Table 2 Accent 4" w:uiPriority="47"/>
-    <w:lsdException w:name="List Table 3 Accent 4" w:uiPriority="48"/>
-    <w:lsdException w:name="List Table 4 Accent 4" w:uiPriority="49"/>
-    <w:lsdException w:name="List Table 5 Dark Accent 4" w:uiPriority="50"/>
-    <w:lsdException w:name="List Table 6 Colorful Accent 4" w:uiPriority="51"/>
-    <w:lsdException w:name="List Table 7 Colorful Accent 4" w:uiPriority="52"/>
-    <w:lsdException w:name="List Table 1 Light Accent 5" w:uiPriority="46"/>
-    <w:lsdException w:name="List Table 2 Accent 5" w:uiPriority="47"/>
-    <w:lsdException w:name="List Table 3 Accent 5" w:uiPriority="48"/>
-    <w:lsdException w:name="List Table 4 Accent 5" w:uiPriority="49"/>
-    <w:lsdException w:name="List Table 5 Dark Accent 5" w:uiPriority="50"/>
-    <w:lsdException w:name="List Table 6 Colorful Accent 5" w:uiPriority="51"/>
-    <w:lsdException w:name="List Table 7 Colorful Accent 5" w:uiPriority="52"/>
-    <w:lsdException w:name="List Table 1 Light Accent 6" w:uiPriority="46"/>
-    <w:lsdException w:name="List Table 2 Accent 6" w:uiPriority="47"/>
-    <w:lsdException w:name="List Table 3 Accent 6" w:uiPriority="48"/>
-    <w:lsdException w:name="List Table 4 Accent 6" w:uiPriority="49"/>
-    <w:lsdException w:name="List Table 5 Dark Accent 6" w:uiPriority="50"/>
-    <w:lsdException w:name="List Table 6 Colorful Accent 6" w:uiPriority="51"/>
-    <w:lsdException w:name="List Table 7 Colorful Accent 6" w:uiPriority="52"/>
+  <w:latentStyles w:defLockedState="0" w:defUIPriority="99" w:defSemiHidden="1" w:defUnhideWhenUsed="1" w:defQFormat="0" w:count="267">
+    <w:lsdException w:name="Normal" w:semiHidden="0" w:uiPriority="0" w:unhideWhenUsed="0" w:qFormat="1"/>
+    <w:lsdException w:name="heading 1" w:semiHidden="0" w:uiPriority="9" w:unhideWhenUsed="0" w:qFormat="1"/>
+    <w:lsdException w:name="heading 2" w:uiPriority="9" w:qFormat="1"/>
+    <w:lsdException w:name="heading 3" w:uiPriority="9" w:qFormat="1"/>
+    <w:lsdException w:name="heading 4" w:uiPriority="9" w:qFormat="1"/>
+    <w:lsdException w:name="heading 5" w:uiPriority="9" w:qFormat="1"/>
+    <w:lsdException w:name="heading 6" w:uiPriority="9" w:qFormat="1"/>
+    <w:lsdException w:name="heading 7" w:uiPriority="9" w:qFormat="1"/>
+    <w:lsdException w:name="heading 8" w:uiPriority="9" w:qFormat="1"/>
+    <w:lsdException w:name="heading 9" w:uiPriority="9" w:qFormat="1"/>
+    <w:lsdException w:name="toc 1" w:uiPriority="39"/>
+    <w:lsdException w:name="toc 2" w:uiPriority="39"/>
+    <w:lsdException w:name="toc 3" w:uiPriority="39"/>
+    <w:lsdException w:name="toc 4" w:uiPriority="39"/>
+    <w:lsdException w:name="toc 5" w:uiPriority="39"/>
+    <w:lsdException w:name="toc 6" w:uiPriority="39"/>
+    <w:lsdException w:name="toc 7" w:uiPriority="39"/>
+    <w:lsdException w:name="toc 8" w:uiPriority="39"/>
+    <w:lsdException w:name="toc 9" w:uiPriority="39"/>
+    <w:lsdException w:name="caption" w:uiPriority="35" w:qFormat="1"/>
+    <w:lsdException w:name="Title" w:semiHidden="0" w:uiPriority="10" w:unhideWhenUsed="0" w:qFormat="1"/>
+    <w:lsdException w:name="Default Paragraph Font" w:uiPriority="1"/>
+    <w:lsdException w:name="Subtitle" w:semiHidden="0" w:uiPriority="11" w:unhideWhenUsed="0" w:qFormat="1"/>
+    <w:lsdException w:name="Strong" w:semiHidden="0" w:uiPriority="22" w:unhideWhenUsed="0" w:qFormat="1"/>
+    <w:lsdException w:name="Emphasis" w:semiHidden="0" w:uiPriority="20" w:unhideWhenUsed="0" w:qFormat="1"/>
+    <w:lsdException w:name="Table Grid" w:semiHidden="0" w:uiPriority="59" w:unhideWhenUsed="0"/>
+    <w:lsdException w:name="Placeholder Text" w:unhideWhenUsed="0"/>
+    <w:lsdException w:name="No Spacing" w:semiHidden="0" w:uiPriority="1" w:unhideWhenUsed="0" w:qFormat="1"/>
+    <w:lsdException w:name="Light Shading" w:semiHidden="0" w:uiPriority="60" w:unhideWhenUsed="0"/>
+    <w:lsdException w:name="Light List" w:semiHidden="0" w:uiPriority="61" w:unhideWhenUsed="0"/>
+    <w:lsdException w:name="Light Grid" w:semiHidden="0" w:uiPriority="62" w:unhideWhenUsed="0"/>
+    <w:lsdException w:name="Medium Shading 1" w:semiHidden="0" w:uiPriority="63" w:unhideWhenUsed="0"/>
+    <w:lsdException w:name="Medium Shading 2" w:semiHidden="0" w:uiPriority="64" w:unhideWhenUsed="0"/>
+    <w:lsdException w:name="Medium List 1" w:semiHidden="0" w:uiPriority="65" w:unhideWhenUsed="0"/>
+    <w:lsdException w:name="Medium List 2" w:semiHidden="0" w:uiPriority="66" w:unhideWhenUsed="0"/>
+    <w:lsdException w:name="Medium Grid 1" w:semiHidden="0" w:uiPriority="67" w:unhideWhenUsed="0"/>
+    <w:lsdException w:name="Medium Grid 2" w:semiHidden="0" w:uiPriority="68" w:unhideWhenUsed="0"/>
+    <w:lsdException w:name="Medium Grid 3" w:semiHidden="0" w:uiPriority="69" w:unhideWhenUsed="0"/>
+    <w:lsdException w:name="Dark List" w:semiHidden="0" w:uiPriority="70" w:unhideWhenUsed="0"/>
+    <w:lsdException w:name="Colorful Shading" w:semiHidden="0" w:uiPriority="71" w:unhideWhenUsed="0"/>
+    <w:lsdException w:name="Colorful List" w:semiHidden="0" w:uiPriority="72" w:unhideWhenUsed="0"/>
+    <w:lsdException w:name="Colorful Grid" w:semiHidden="0" w:uiPriority="73" w:unhideWhenUsed="0"/>
+    <w:lsdException w:name="Light Shading Accent 1" w:semiHidden="0" w:uiPriority="60" w:unhideWhenUsed="0"/>
+    <w:lsdException w:name="Light List Accent 1" w:semiHidden="0" w:uiPriority="61" w:unhideWhenUsed="0"/>
+    <w:lsdException w:name="Light Grid Accent 1" w:semiHidden="0" w:uiPriority="62" w:unhideWhenUsed="0"/>
+    <w:lsdException w:name="Medium Shading 1 Accent 1" w:semiHidden="0" w:uiPriority="63" w:unhideWhenUsed="0"/>
+    <w:lsdException w:name="Medium Shading 2 Accent 1" w:semiHidden="0" w:uiPriority="64" w:unhideWhenUsed="0"/>
+    <w:lsdException w:name="Medium List 1 Accent 1" w:semiHidden="0" w:uiPriority="65" w:unhideWhenUsed="0"/>
+    <w:lsdException w:name="Revision" w:unhideWhenUsed="0"/>
+    <w:lsdException w:name="List Paragraph" w:semiHidden="0" w:uiPriority="34" w:unhideWhenUsed="0" w:qFormat="1"/>
+    <w:lsdException w:name="Quote" w:semiHidden="0" w:uiPriority="29" w:unhideWhenUsed="0" w:qFormat="1"/>
+    <w:lsdException w:name="Intense Quote" w:semiHidden="0" w:uiPriority="30" w:unhideWhenUsed="0" w:qFormat="1"/>
+    <w:lsdException w:name="Medium List 2 Accent 1" w:semiHidden="0" w:uiPriority="66" w:unhideWhenUsed="0"/>
+    <w:lsdException w:name="Medium Grid 1 Accent 1" w:semiHidden="0" w:uiPriority="67" w:unhideWhenUsed="0"/>
+    <w:lsdException w:name="Medium Grid 2 Accent 1" w:semiHidden="0" w:uiPriority="68" w:unhideWhenUsed="0"/>
+    <w:lsdException w:name="Medium Grid 3 Accent 1" w:semiHidden="0" w:uiPriority="69" w:unhideWhenUsed="0"/>
+    <w:lsdException w:name="Dark List Accent 1" w:semiHidden="0" w:uiPriority="70" w:unhideWhenUsed="0"/>
+    <w:lsdException w:name="Colorful Shading Accent 1" w:semiHidden="0" w:uiPriority="71" w:unhideWhenUsed="0"/>
+    <w:lsdException w:name="Colorful List Accent 1" w:semiHidden="0" w:uiPriority="72" w:unhideWhenUsed="0"/>
+    <w:lsdException w:name="Colorful Grid Accent 1" w:semiHidden="0" w:uiPriority="73" w:unhideWhenUsed="0"/>
+    <w:lsdException w:name="Light Shading Accent 2" w:semiHidden="0" w:uiPriority="60" w:unhideWhenUsed="0"/>
+    <w:lsdException w:name="Light List Accent 2" w:semiHidden="0" w:uiPriority="61" w:unhideWhenUsed="0"/>
+    <w:lsdException w:name="Light Grid Accent 2" w:semiHidden="0" w:uiPriority="62" w:unhideWhenUsed="0"/>
+    <w:lsdException w:name="Medium Shading 1 Accent 2" w:semiHidden="0" w:uiPriority="63" w:unhideWhenUsed="0"/>
+    <w:lsdException w:name="Medium Shading 2 Accent 2" w:semiHidden="0" w:uiPriority="64" w:unhideWhenUsed="0"/>
+    <w:lsdException w:name="Medium List 1 Accent 2" w:semiHidden="0" w:uiPriority="65" w:unhideWhenUsed="0"/>
+    <w:lsdException w:name="Medium List 2 Accent 2" w:semiHidden="0" w:uiPriority="66" w:unhideWhenUsed="0"/>
+    <w:lsdException w:name="Medium Grid 1 Accent 2" w:semiHidden="0" w:uiPriority="67" w:unhideWhenUsed="0"/>
+    <w:lsdException w:name="Medium Grid 2 Accent 2" w:semiHidden="0" w:uiPriority="68" w:unhideWhenUsed="0"/>
+    <w:lsdException w:name="Medium Grid 3 Accent 2" w:semiHidden="0" w:uiPriority="69" w:unhideWhenUsed="0"/>
+    <w:lsdException w:name="Dark List Accent 2" w:semiHidden="0" w:uiPriority="70" w:unhideWhenUsed="0"/>
+    <w:lsdException w:name="Colorful Shading Accent 2" w:semiHidden="0" w:uiPriority="71" w:unhideWhenUsed="0"/>
+    <w:lsdException w:name="Colorful List Accent 2" w:semiHidden="0" w:uiPriority="72" w:unhideWhenUsed="0"/>
+    <w:lsdException w:name="Colorful Grid Accent 2" w:semiHidden="0" w:uiPriority="73" w:unhideWhenUsed="0"/>
+    <w:lsdException w:name="Light Shading Accent 3" w:semiHidden="0" w:uiPriority="60" w:unhideWhenUsed="0"/>
+    <w:lsdException w:name="Light List Accent 3" w:semiHidden="0" w:uiPriority="61" w:unhideWhenUsed="0"/>
+    <w:lsdException w:name="Light Grid Accent 3" w:semiHidden="0" w:uiPriority="62" w:unhideWhenUsed="0"/>
+    <w:lsdException w:name="Medium Shading 1 Accent 3" w:semiHidden="0" w:uiPriority="63" w:unhideWhenUsed="0"/>
+    <w:lsdException w:name="Medium Shading 2 Accent 3" w:semiHidden="0" w:uiPriority="64" w:unhideWhenUsed="0"/>
+    <w:lsdException w:name="Medium List 1 Accent 3" w:semiHidden="0" w:uiPriority="65" w:unhideWhenUsed="0"/>
+    <w:lsdException w:name="Medium List 2 Accent 3" w:semiHidden="0" w:uiPriority="66" w:unhideWhenUsed="0"/>
+    <w:lsdException w:name="Medium Grid 1 Accent 3" w:semiHidden="0" w:uiPriority="67" w:unhideWhenUsed="0"/>
+    <w:lsdException w:name="Medium Grid 2 Accent 3" w:semiHidden="0" w:uiPriority="68" w:unhideWhenUsed="0"/>
+    <w:lsdException w:name="Medium Grid 3 Accent 3" w:semiHidden="0" w:uiPriority="69" w:unhideWhenUsed="0"/>
+    <w:lsdException w:name="Dark List Accent 3" w:semiHidden="0" w:uiPriority="70" w:unhideWhenUsed="0"/>
+    <w:lsdException w:name="Colorful Shading Accent 3" w:semiHidden="0" w:uiPriority="71" w:unhideWhenUsed="0"/>
+    <w:lsdException w:name="Colorful List Accent 3" w:semiHidden="0" w:uiPriority="72" w:unhideWhenUsed="0"/>
+    <w:lsdException w:name="Colorful Grid Accent 3" w:semiHidden="0" w:uiPriority="73" w:unhideWhenUsed="0"/>
+    <w:lsdException w:name="Light Shading Accent 4" w:semiHidden="0" w:uiPriority="60" w:unhideWhenUsed="0"/>
+    <w:lsdException w:name="Light List Accent 4" w:semiHidden="0" w:uiPriority="61" w:unhideWhenUsed="0"/>
+    <w:lsdException w:name="Light Grid Accent 4" w:semiHidden="0" w:uiPriority="62" w:unhideWhenUsed="0"/>
+    <w:lsdException w:name="Medium Shading 1 Accent 4" w:semiHidden="0" w:uiPriority="63" w:unhideWhenUsed="0"/>
+    <w:lsdException w:name="Medium Shading 2 Accent 4" w:semiHidden="0" w:uiPriority="64" w:unhideWhenUsed="0"/>
+    <w:lsdException w:name="Medium List 1 Accent 4" w:semiHidden="0" w:uiPriority="65" w:unhideWhenUsed="0"/>
+    <w:lsdException w:name="Medium List 2 Accent 4" w:semiHidden="0" w:uiPriority="66" w:unhideWhenUsed="0"/>
+    <w:lsdException w:name="Medium Grid 1 Accent 4" w:semiHidden="0" w:uiPriority="67" w:unhideWhenUsed="0"/>
+    <w:lsdException w:name="Medium Grid 2 Accent 4" w:semiHidden="0" w:uiPriority="68" w:unhideWhenUsed="0"/>
+    <w:lsdException w:name="Medium Grid 3 Accent 4" w:semiHidden="0" w:uiPriority="69" w:unhideWhenUsed="0"/>
+    <w:lsdException w:name="Dark List Accent 4" w:semiHidden="0" w:uiPriority="70" w:unhideWhenUsed="0"/>
+    <w:lsdException w:name="Colorful Shading Accent 4" w:semiHidden="0" w:uiPriority="71" w:unhideWhenUsed="0"/>
+    <w:lsdException w:name="Colorful List Accent 4" w:semiHidden="0" w:uiPriority="72" w:unhideWhenUsed="0"/>
+    <w:lsdException w:name="Colorful Grid Accent 4" w:semiHidden="0" w:uiPriority="73" w:unhideWhenUsed="0"/>
+    <w:lsdException w:name="Light Shading Accent 5" w:semiHidden="0" w:uiPriority="60" w:unhideWhenUsed="0"/>
+    <w:lsdException w:name="Light List Accent 5" w:semiHidden="0" w:uiPriority="61" w:unhideWhenUsed="0"/>
+    <w:lsdException w:name="Light Grid Accent 5" w:semiHidden="0" w:uiPriority="62" w:unhideWhenUsed="0"/>
+    <w:lsdException w:name="Medium Shading 1 Accent 5" w:semiHidden="0" w:uiPriority="63" w:unhideWhenUsed="0"/>
+    <w:lsdException w:name="Medium Shading 2 Accent 5" w:semiHidden="0" w:uiPriority="64" w:unhideWhenUsed="0"/>
+    <w:lsdException w:name="Medium List 1 Accent 5" w:semiHidden="0" w:uiPriority="65" w:unhideWhenUsed="0"/>
+    <w:lsdException w:name="Medium List 2 Accent 5" w:semiHidden="0" w:uiPriority="66" w:unhideWhenUsed="0"/>
+    <w:lsdException w:name="Medium Grid 1 Accent 5" w:semiHidden="0" w:uiPriority="67" w:unhideWhenUsed="0"/>
+    <w:lsdException w:name="Medium Grid 2 Accent 5" w:semiHidden="0" w:uiPriority="68" w:unhideWhenUsed="0"/>
+    <w:lsdException w:name="Medium Grid 3 Accent 5" w:semiHidden="0" w:uiPriority="69" w:unhideWhenUsed="0"/>
+    <w:lsdException w:name="Dark List Accent 5" w:semiHidden="0" w:uiPriority="70" w:unhideWhenUsed="0"/>
+    <w:lsdException w:name="Colorful Shading Accent 5" w:semiHidden="0" w:uiPriority="71" w:unhideWhenUsed="0"/>
+    <w:lsdException w:name="Colorful List Accent 5" w:semiHidden="0" w:uiPriority="72" w:unhideWhenUsed="0"/>
+    <w:lsdException w:name="Colorful Grid Accent 5" w:semiHidden="0" w:uiPriority="73" w:unhideWhenUsed="0"/>
+    <w:lsdException w:name="Light Shading Accent 6" w:semiHidden="0" w:uiPriority="60" w:unhideWhenUsed="0"/>
+    <w:lsdException w:name="Light List Accent 6" w:semiHidden="0" w:uiPriority="61" w:unhideWhenUsed="0"/>
+    <w:lsdException w:name="Light Grid Accent 6" w:semiHidden="0" w:uiPriority="62" w:unhideWhenUsed="0"/>
+    <w:lsdException w:name="Medium Shading 1 Accent 6" w:semiHidden="0" w:uiPriority="63" w:unhideWhenUsed="0"/>
+    <w:lsdException w:name="Medium Shading 2 Accent 6" w:semiHidden="0" w:uiPriority="64" w:unhideWhenUsed="0"/>
+    <w:lsdException w:name="Medium List 1 Accent 6" w:semiHidden="0" w:uiPriority="65" w:unhideWhenUsed="0"/>
+    <w:lsdException w:name="Medium List 2 Accent 6" w:semiHidden="0" w:uiPriority="66" w:unhideWhenUsed="0"/>
+    <w:lsdException w:name="Medium Grid 1 Accent 6" w:semiHidden="0" w:uiPriority="67" w:unhideWhenUsed="0"/>
+    <w:lsdException w:name="Medium Grid 2 Accent 6" w:semiHidden="0" w:uiPriority="68" w:unhideWhenUsed="0"/>
+    <w:lsdException w:name="Medium Grid 3 Accent 6" w:semiHidden="0" w:uiPriority="69" w:unhideWhenUsed="0"/>
+    <w:lsdException w:name="Dark List Accent 6" w:semiHidden="0" w:uiPriority="70" w:unhideWhenUsed="0"/>
+    <w:lsdException w:name="Colorful Shading Accent 6" w:semiHidden="0" w:uiPriority="71" w:unhideWhenUsed="0"/>
+    <w:lsdException w:name="Colorful List Accent 6" w:semiHidden="0" w:uiPriority="72" w:unhideWhenUsed="0"/>
+    <w:lsdException w:name="Colorful Grid Accent 6" w:semiHidden="0" w:uiPriority="73" w:unhideWhenUsed="0"/>
+    <w:lsdException w:name="Subtle Emphasis" w:semiHidden="0" w:uiPriority="19" w:unhideWhenUsed="0" w:qFormat="1"/>
+    <w:lsdException w:name="Intense Emphasis" w:semiHidden="0" w:uiPriority="21" w:unhideWhenUsed="0" w:qFormat="1"/>
+    <w:lsdException w:name="Subtle Reference" w:semiHidden="0" w:uiPriority="31" w:unhideWhenUsed="0" w:qFormat="1"/>
+    <w:lsdException w:name="Intense Reference" w:semiHidden="0" w:uiPriority="32" w:unhideWhenUsed="0" w:qFormat="1"/>
+    <w:lsdException w:name="Book Title" w:semiHidden="0" w:uiPriority="33" w:unhideWhenUsed="0" w:qFormat="1"/>
+    <w:lsdException w:name="Bibliography" w:uiPriority="37"/>
+    <w:lsdException w:name="TOC Heading" w:uiPriority="39" w:qFormat="1"/>
+  </w:latentStyles>
+  <w:style w:type="paragraph" w:default="1" w:styleId="Standaard">
+    <w:name w:val="Normal"/>
+    <w:qFormat/>
+  </w:style>
+  <w:style w:type="paragraph" w:styleId="Kop1">
+    <w:name w:val="heading 1"/>
+    <w:basedOn w:val="Standaard"/>
+    <w:next w:val="Standaard"/>
+    <w:link w:val="Kop1Char"/>
+    <w:uiPriority w:val="9"/>
+    <w:qFormat/>
+    <w:rsid w:val="003F080E"/>
+    <w:pPr>
+      <w:keepNext/>
+      <w:keepLines/>
+      <w:spacing w:before="240" w:after="0"/>
+      <w:outlineLvl w:val="0"/>
+    </w:pPr>
+    <w:rPr>
+      <w:rFonts w:asciiTheme="majorHAnsi" w:eastAsiaTheme="majorEastAsia" w:hAnsiTheme="majorHAnsi" w:cstheme="majorBidi"/>
+      <w:color w:val="2E74B5" w:themeColor="accent1" w:themeShade="BF"/>
+      <w:sz w:val="32"/>
+      <w:szCs w:val="32"/>
+    </w:rPr>
+  </w:style>
+  <w:style w:type="paragraph" w:styleId="Kop2">
+    <w:name w:val="heading 2"/>
+    <w:basedOn w:val="Standaard"/>
+    <w:next w:val="Standaard"/>
+    <w:link w:val="Kop2Char"/>
+    <w:uiPriority w:val="9"/>
+    <w:unhideWhenUsed/>
+    <w:qFormat/>
+    <w:rsid w:val="003D5E8D"/>
+    <w:pPr>
+      <w:keepNext/>
+      <w:keepLines/>
+      <w:spacing w:before="40" w:after="0"/>
+      <w:outlineLvl w:val="1"/>
+    </w:pPr>
+    <w:rPr>
+      <w:rFonts w:asciiTheme="majorHAnsi" w:eastAsiaTheme="majorEastAsia" w:hAnsiTheme="majorHAnsi" w:cstheme="majorBidi"/>
+      <w:color w:val="2E74B5" w:themeColor="accent1" w:themeShade="BF"/>
+      <w:sz w:val="26"/>
+      <w:szCs w:val="26"/>
+    </w:rPr>
+  </w:style>
+  <w:style w:type="paragraph" w:styleId="Kop3">
+    <w:name w:val="heading 3"/>
+    <w:basedOn w:val="Standaard"/>
+    <w:next w:val="Standaard"/>
+    <w:link w:val="Kop3Char"/>
+    <w:uiPriority w:val="9"/>
+    <w:unhideWhenUsed/>
+    <w:qFormat/>
+    <w:rsid w:val="003D5E8D"/>
+    <w:pPr>
+      <w:keepNext/>
+      <w:keepLines/>
+      <w:spacing w:before="40" w:after="0"/>
+      <w:outlineLvl w:val="2"/>
+    </w:pPr>
+    <w:rPr>
+      <w:rFonts w:asciiTheme="majorHAnsi" w:eastAsiaTheme="majorEastAsia" w:hAnsiTheme="majorHAnsi" w:cstheme="majorBidi"/>
+      <w:color w:val="1F4D78" w:themeColor="accent1" w:themeShade="7F"/>
+      <w:sz w:val="24"/>
+      <w:szCs w:val="24"/>
+    </w:rPr>
+  </w:style>
+  <w:style w:type="paragraph" w:styleId="Kop4">
+    <w:name w:val="heading 4"/>
+    <w:basedOn w:val="Standaard"/>
+    <w:next w:val="Standaard"/>
+    <w:link w:val="Kop4Char"/>
+    <w:uiPriority w:val="9"/>
+    <w:unhideWhenUsed/>
+    <w:qFormat/>
+    <w:rsid w:val="00BE4E19"/>
+    <w:pPr>
+      <w:keepNext/>
+      <w:keepLines/>
+      <w:spacing w:before="40" w:after="0"/>
+      <w:outlineLvl w:val="3"/>
+    </w:pPr>
+    <w:rPr>
+      <w:rFonts w:asciiTheme="majorHAnsi" w:eastAsiaTheme="majorEastAsia" w:hAnsiTheme="majorHAnsi" w:cstheme="majorBidi"/>
+      <w:i/>
+      <w:iCs/>
+      <w:color w:val="2E74B5" w:themeColor="accent1" w:themeShade="BF"/>
+    </w:rPr>
+  </w:style>
+  <w:style w:type="character" w:default="1" w:styleId="Standaardalinea-lettertype">
+    <w:name w:val="Default Paragraph Font"/>
+    <w:uiPriority w:val="1"/>
+    <w:semiHidden/>
+    <w:unhideWhenUsed/>
+  </w:style>
+  <w:style w:type="table" w:default="1" w:styleId="Standaardtabel">
+    <w:name w:val="Normal Table"/>
+    <w:uiPriority w:val="99"/>
+    <w:semiHidden/>
+    <w:unhideWhenUsed/>
+    <w:tblPr>
+      <w:tblInd w:w="0" w:type="dxa"/>
+      <w:tblCellMar>
+        <w:top w:w="0" w:type="dxa"/>
+        <w:left w:w="108" w:type="dxa"/>
+        <w:bottom w:w="0" w:type="dxa"/>
+        <w:right w:w="108" w:type="dxa"/>
+      </w:tblCellMar>
+    </w:tblPr>
+  </w:style>
+  <w:style w:type="numbering" w:default="1" w:styleId="Geenlijst">
+    <w:name w:val="No List"/>
+    <w:uiPriority w:val="99"/>
+    <w:semiHidden/>
+    <w:unhideWhenUsed/>
+  </w:style>
+  <w:style w:type="paragraph" w:styleId="Geenafstand">
+    <w:name w:val="No Spacing"/>
+    <w:link w:val="GeenafstandChar"/>
+    <w:uiPriority w:val="1"/>
+    <w:qFormat/>
+    <w:rsid w:val="003F080E"/>
+    <w:pPr>
+      <w:spacing w:after="0" w:line="240" w:lineRule="auto"/>
+    </w:pPr>
+    <w:rPr>
+      <w:rFonts w:eastAsiaTheme="minorEastAsia"/>
+      <w:lang w:eastAsia="nl-NL"/>
+    </w:rPr>
+  </w:style>
+  <w:style w:type="character" w:customStyle="1" w:styleId="GeenafstandChar">
+    <w:name w:val="Geen afstand Char"/>
+    <w:basedOn w:val="Standaardalinea-lettertype"/>
+    <w:link w:val="Geenafstand"/>
+    <w:uiPriority w:val="1"/>
+    <w:rsid w:val="003F080E"/>
+    <w:rPr>
+      <w:rFonts w:eastAsiaTheme="minorEastAsia"/>
+      <w:lang w:eastAsia="nl-NL"/>
+    </w:rPr>
+  </w:style>
+  <w:style w:type="character" w:customStyle="1" w:styleId="Kop1Char">
+    <w:name w:val="Kop 1 Char"/>
+    <w:basedOn w:val="Standaardalinea-lettertype"/>
+    <w:link w:val="Kop1"/>
+    <w:uiPriority w:val="9"/>
+    <w:rsid w:val="003F080E"/>
+    <w:rPr>
+      <w:rFonts w:asciiTheme="majorHAnsi" w:eastAsiaTheme="majorEastAsia" w:hAnsiTheme="majorHAnsi" w:cstheme="majorBidi"/>
+      <w:color w:val="2E74B5" w:themeColor="accent1" w:themeShade="BF"/>
+      <w:sz w:val="32"/>
+      <w:szCs w:val="32"/>
+    </w:rPr>
+  </w:style>
+  <w:style w:type="character" w:customStyle="1" w:styleId="Kop2Char">
+    <w:name w:val="Kop 2 Char"/>
+    <w:basedOn w:val="Standaardalinea-lettertype"/>
+    <w:link w:val="Kop2"/>
+    <w:uiPriority w:val="9"/>
+    <w:rsid w:val="003D5E8D"/>
+    <w:rPr>
+      <w:rFonts w:asciiTheme="majorHAnsi" w:eastAsiaTheme="majorEastAsia" w:hAnsiTheme="majorHAnsi" w:cstheme="majorBidi"/>
+      <w:color w:val="2E74B5" w:themeColor="accent1" w:themeShade="BF"/>
+      <w:sz w:val="26"/>
+      <w:szCs w:val="26"/>
+    </w:rPr>
+  </w:style>
+  <w:style w:type="character" w:customStyle="1" w:styleId="Kop3Char">
+    <w:name w:val="Kop 3 Char"/>
+    <w:basedOn w:val="Standaardalinea-lettertype"/>
+    <w:link w:val="Kop3"/>
+    <w:uiPriority w:val="9"/>
+    <w:rsid w:val="003D5E8D"/>
+    <w:rPr>
+      <w:rFonts w:asciiTheme="majorHAnsi" w:eastAsiaTheme="majorEastAsia" w:hAnsiTheme="majorHAnsi" w:cstheme="majorBidi"/>
+      <w:color w:val="1F4D78" w:themeColor="accent1" w:themeShade="7F"/>
+      <w:sz w:val="24"/>
+      <w:szCs w:val="24"/>
+    </w:rPr>
+  </w:style>
+  <w:style w:type="character" w:customStyle="1" w:styleId="Kop4Char">
+    <w:name w:val="Kop 4 Char"/>
+    <w:basedOn w:val="Standaardalinea-lettertype"/>
+    <w:link w:val="Kop4"/>
+    <w:uiPriority w:val="9"/>
+    <w:rsid w:val="00BE4E19"/>
+    <w:rPr>
+      <w:rFonts w:asciiTheme="majorHAnsi" w:eastAsiaTheme="majorEastAsia" w:hAnsiTheme="majorHAnsi" w:cstheme="majorBidi"/>
+      <w:i/>
+      <w:iCs/>
+      <w:color w:val="2E74B5" w:themeColor="accent1" w:themeShade="BF"/>
+    </w:rPr>
+  </w:style>
+  <w:style w:type="paragraph" w:styleId="Kopvaninhoudsopgave">
+    <w:name w:val="TOC Heading"/>
+    <w:basedOn w:val="Kop1"/>
+    <w:next w:val="Standaard"/>
+    <w:uiPriority w:val="39"/>
+    <w:unhideWhenUsed/>
+    <w:qFormat/>
+    <w:rsid w:val="00E106EE"/>
+    <w:pPr>
+      <w:outlineLvl w:val="9"/>
+    </w:pPr>
+    <w:rPr>
+      <w:lang w:eastAsia="nl-NL"/>
+    </w:rPr>
+  </w:style>
+  <w:style w:type="paragraph" w:styleId="Inhopg1">
+    <w:name w:val="toc 1"/>
+    <w:basedOn w:val="Standaard"/>
+    <w:next w:val="Standaard"/>
+    <w:autoRedefine/>
+    <w:uiPriority w:val="39"/>
+    <w:unhideWhenUsed/>
+    <w:rsid w:val="00E106EE"/>
+    <w:pPr>
+      <w:spacing w:after="100"/>
+    </w:pPr>
+  </w:style>
+  <w:style w:type="paragraph" w:styleId="Inhopg2">
+    <w:name w:val="toc 2"/>
+    <w:basedOn w:val="Standaard"/>
+    <w:next w:val="Standaard"/>
+    <w:autoRedefine/>
+    <w:uiPriority w:val="39"/>
+    <w:unhideWhenUsed/>
+    <w:rsid w:val="00E106EE"/>
+    <w:pPr>
+      <w:spacing w:after="100"/>
+      <w:ind w:left="220"/>
+    </w:pPr>
+  </w:style>
+  <w:style w:type="character" w:styleId="Hyperlink">
+    <w:name w:val="Hyperlink"/>
+    <w:basedOn w:val="Standaardalinea-lettertype"/>
+    <w:uiPriority w:val="99"/>
+    <w:unhideWhenUsed/>
+    <w:rsid w:val="00E106EE"/>
+    <w:rPr>
+      <w:color w:val="0563C1" w:themeColor="hyperlink"/>
+      <w:u w:val="single"/>
+    </w:rPr>
+  </w:style>
+  <w:style w:type="paragraph" w:styleId="Lijstalinea">
+    <w:name w:val="List Paragraph"/>
+    <w:basedOn w:val="Standaard"/>
+    <w:uiPriority w:val="34"/>
+    <w:qFormat/>
+    <w:rsid w:val="00DA14A4"/>
+    <w:pPr>
+      <w:ind w:left="720"/>
+      <w:contextualSpacing/>
+    </w:pPr>
+  </w:style>
+  <w:style w:type="paragraph" w:styleId="Ballontekst">
+    <w:name w:val="Balloon Text"/>
+    <w:basedOn w:val="Standaard"/>
+    <w:link w:val="BallontekstChar"/>
+    <w:uiPriority w:val="99"/>
+    <w:semiHidden/>
+    <w:unhideWhenUsed/>
+    <w:rsid w:val="00973C05"/>
+    <w:pPr>
+      <w:spacing w:after="0" w:line="240" w:lineRule="auto"/>
+    </w:pPr>
+    <w:rPr>
+      <w:rFonts w:ascii="Tahoma" w:hAnsi="Tahoma" w:cs="Tahoma"/>
+      <w:sz w:val="16"/>
+      <w:szCs w:val="16"/>
+    </w:rPr>
+  </w:style>
+  <w:style w:type="character" w:customStyle="1" w:styleId="BallontekstChar">
+    <w:name w:val="Ballontekst Char"/>
+    <w:basedOn w:val="Standaardalinea-lettertype"/>
+    <w:link w:val="Ballontekst"/>
+    <w:uiPriority w:val="99"/>
+    <w:semiHidden/>
+    <w:rsid w:val="00973C05"/>
+    <w:rPr>
+      <w:rFonts w:ascii="Tahoma" w:hAnsi="Tahoma" w:cs="Tahoma"/>
+      <w:sz w:val="16"/>
+      <w:szCs w:val="16"/>
+    </w:rPr>
+  </w:style>
+  <w:style w:type="paragraph" w:styleId="Inhopg3">
+    <w:name w:val="toc 3"/>
+    <w:basedOn w:val="Standaard"/>
+    <w:next w:val="Standaard"/>
+    <w:autoRedefine/>
+    <w:uiPriority w:val="39"/>
+    <w:unhideWhenUsed/>
+    <w:rsid w:val="00E14D99"/>
+    <w:pPr>
+      <w:spacing w:after="100"/>
+      <w:ind w:left="440"/>
+    </w:pPr>
+  </w:style>
+  <w:style w:type="table" w:styleId="Tabelraster">
+    <w:name w:val="Table Grid"/>
+    <w:basedOn w:val="Standaardtabel"/>
+    <w:uiPriority w:val="59"/>
+    <w:rsid w:val="00241044"/>
+    <w:pPr>
+      <w:spacing w:after="0" w:line="240" w:lineRule="auto"/>
+    </w:pPr>
+    <w:tblPr>
+      <w:tblInd w:w="0" w:type="nil"/>
+      <w:tblBorders>
+        <w:top w:val="single" w:sz="4" w:space="0" w:color="auto"/>
+        <w:left w:val="single" w:sz="4" w:space="0" w:color="auto"/>
+        <w:bottom w:val="single" w:sz="4" w:space="0" w:color="auto"/>
+        <w:right w:val="single" w:sz="4" w:space="0" w:color="auto"/>
+        <w:insideH w:val="single" w:sz="4" w:space="0" w:color="auto"/>
+        <w:insideV w:val="single" w:sz="4" w:space="0" w:color="auto"/>
+      </w:tblBorders>
+    </w:tblPr>
+  </w:style>
+</w:styles>
+</file>
+
+<file path=word/stylesWithEffects.xml><?xml version="1.0" encoding="utf-8"?>
+<w:styles xmlns:wpc="http://schemas.microsoft.com/office/word/2010/wordprocessingCanvas" xmlns:mc="http://schemas.openxmlformats.org/markup-compatibility/2006" xmlns:o="urn:schemas-microsoft-com:office:office" xmlns:r="http://schemas.openxmlformats.org/officeDocument/2006/relationships" xmlns:m="http://schemas.openxmlformats.org/officeDocument/2006/math" xmlns:v="urn:schemas-microsoft-com:vml" xmlns:wp14="http://schemas.microsoft.com/office/word/2010/wordprocessingDrawing" xmlns:wp="http://schemas.openxmlformats.org/drawingml/2006/wordprocessingDrawing" xmlns:w10="urn:schemas-microsoft-com:office:word" xmlns:w="http://schemas.openxmlformats.org/wordprocessingml/2006/main" xmlns:w14="http://schemas.microsoft.com/office/word/2010/wordml" xmlns:wpg="http://schemas.microsoft.com/office/word/2010/wordprocessingGroup" xmlns:wpi="http://schemas.microsoft.com/office/word/2010/wordprocessingInk" xmlns:wne="http://schemas.microsoft.com/office/word/2006/wordml" xmlns:wps="http://schemas.microsoft.com/office/word/2010/wordprocessingShape" mc:Ignorable="w14 wp14">
+  <w:docDefaults>
+    <w:rPrDefault>
+      <w:rPr>
+        <w:rFonts w:asciiTheme="minorHAnsi" w:eastAsiaTheme="minorHAnsi" w:hAnsiTheme="minorHAnsi" w:cstheme="minorBidi"/>
+        <w:sz w:val="22"/>
+        <w:szCs w:val="22"/>
+        <w:lang w:val="nl-NL" w:eastAsia="en-US" w:bidi="ar-SA"/>
+      </w:rPr>
+    </w:rPrDefault>
+    <w:pPrDefault>
+      <w:pPr>
+        <w:spacing w:after="160" w:line="259" w:lineRule="auto"/>
+      </w:pPr>
+    </w:pPrDefault>
+  </w:docDefaults>
+  <w:latentStyles w:defLockedState="0" w:defUIPriority="99" w:defSemiHidden="1" w:defUnhideWhenUsed="1" w:defQFormat="0" w:count="267">
+    <w:lsdException w:name="Normal" w:semiHidden="0" w:uiPriority="0" w:unhideWhenUsed="0" w:qFormat="1"/>
+    <w:lsdException w:name="heading 1" w:semiHidden="0" w:uiPriority="9" w:unhideWhenUsed="0" w:qFormat="1"/>
+    <w:lsdException w:name="heading 2" w:uiPriority="9" w:qFormat="1"/>
+    <w:lsdException w:name="heading 3" w:uiPriority="9" w:qFormat="1"/>
+    <w:lsdException w:name="heading 4" w:uiPriority="9" w:qFormat="1"/>
+    <w:lsdException w:name="heading 5" w:uiPriority="9" w:qFormat="1"/>
+    <w:lsdException w:name="heading 6" w:uiPriority="9" w:qFormat="1"/>
+    <w:lsdException w:name="heading 7" w:uiPriority="9" w:qFormat="1"/>
+    <w:lsdException w:name="heading 8" w:uiPriority="9" w:qFormat="1"/>
+    <w:lsdException w:name="heading 9" w:uiPriority="9" w:qFormat="1"/>
+    <w:lsdException w:name="toc 1" w:uiPriority="39"/>
+    <w:lsdException w:name="toc 2" w:uiPriority="39"/>
+    <w:lsdException w:name="toc 3" w:uiPriority="39"/>
+    <w:lsdException w:name="toc 4" w:uiPriority="39"/>
+    <w:lsdException w:name="toc 5" w:uiPriority="39"/>
+    <w:lsdException w:name="toc 6" w:uiPriority="39"/>
+    <w:lsdException w:name="toc 7" w:uiPriority="39"/>
+    <w:lsdException w:name="toc 8" w:uiPriority="39"/>
+    <w:lsdException w:name="toc 9" w:uiPriority="39"/>
+    <w:lsdException w:name="caption" w:uiPriority="35" w:qFormat="1"/>
+    <w:lsdException w:name="Title" w:semiHidden="0" w:uiPriority="10" w:unhideWhenUsed="0" w:qFormat="1"/>
+    <w:lsdException w:name="Default Paragraph Font" w:uiPriority="1"/>
+    <w:lsdException w:name="Subtitle" w:semiHidden="0" w:uiPriority="11" w:unhideWhenUsed="0" w:qFormat="1"/>
+    <w:lsdException w:name="Strong" w:semiHidden="0" w:uiPriority="22" w:unhideWhenUsed="0" w:qFormat="1"/>
+    <w:lsdException w:name="Emphasis" w:semiHidden="0" w:uiPriority="20" w:unhideWhenUsed="0" w:qFormat="1"/>
+    <w:lsdException w:name="Table Grid" w:semiHidden="0" w:uiPriority="59" w:unhideWhenUsed="0"/>
+    <w:lsdException w:name="Placeholder Text" w:unhideWhenUsed="0"/>
+    <w:lsdException w:name="No Spacing" w:semiHidden="0" w:uiPriority="1" w:unhideWhenUsed="0" w:qFormat="1"/>
+    <w:lsdException w:name="Light Shading" w:semiHidden="0" w:uiPriority="60" w:unhideWhenUsed="0"/>
+    <w:lsdException w:name="Light List" w:semiHidden="0" w:uiPriority="61" w:unhideWhenUsed="0"/>
+    <w:lsdException w:name="Light Grid" w:semiHidden="0" w:uiPriority="62" w:unhideWhenUsed="0"/>
+    <w:lsdException w:name="Medium Shading 1" w:semiHidden="0" w:uiPriority="63" w:unhideWhenUsed="0"/>
+    <w:lsdException w:name="Medium Shading 2" w:semiHidden="0" w:uiPriority="64" w:unhideWhenUsed="0"/>
+    <w:lsdException w:name="Medium List 1" w:semiHidden="0" w:uiPriority="65" w:unhideWhenUsed="0"/>
+    <w:lsdException w:name="Medium List 2" w:semiHidden="0" w:uiPriority="66" w:unhideWhenUsed="0"/>
+    <w:lsdException w:name="Medium Grid 1" w:semiHidden="0" w:uiPriority="67" w:unhideWhenUsed="0"/>
+    <w:lsdException w:name="Medium Grid 2" w:semiHidden="0" w:uiPriority="68" w:unhideWhenUsed="0"/>
+    <w:lsdException w:name="Medium Grid 3" w:semiHidden="0" w:uiPriority="69" w:unhideWhenUsed="0"/>
+    <w:lsdException w:name="Dark List" w:semiHidden="0" w:uiPriority="70" w:unhideWhenUsed="0"/>
+    <w:lsdException w:name="Colorful Shading" w:semiHidden="0" w:uiPriority="71" w:unhideWhenUsed="0"/>
+    <w:lsdException w:name="Colorful List" w:semiHidden="0" w:uiPriority="72" w:unhideWhenUsed="0"/>
+    <w:lsdException w:name="Colorful Grid" w:semiHidden="0" w:uiPriority="73" w:unhideWhenUsed="0"/>
+    <w:lsdException w:name="Light Shading Accent 1" w:semiHidden="0" w:uiPriority="60" w:unhideWhenUsed="0"/>
+    <w:lsdException w:name="Light List Accent 1" w:semiHidden="0" w:uiPriority="61" w:unhideWhenUsed="0"/>
+    <w:lsdException w:name="Light Grid Accent 1" w:semiHidden="0" w:uiPriority="62" w:unhideWhenUsed="0"/>
+    <w:lsdException w:name="Medium Shading 1 Accent 1" w:semiHidden="0" w:uiPriority="63" w:unhideWhenUsed="0"/>
+    <w:lsdException w:name="Medium Shading 2 Accent 1" w:semiHidden="0" w:uiPriority="64" w:unhideWhenUsed="0"/>
+    <w:lsdException w:name="Medium List 1 Accent 1" w:semiHidden="0" w:uiPriority="65" w:unhideWhenUsed="0"/>
+    <w:lsdException w:name="Revision" w:unhideWhenUsed="0"/>
+    <w:lsdException w:name="List Paragraph" w:semiHidden="0" w:uiPriority="34" w:unhideWhenUsed="0" w:qFormat="1"/>
+    <w:lsdException w:name="Quote" w:semiHidden="0" w:uiPriority="29" w:unhideWhenUsed="0" w:qFormat="1"/>
+    <w:lsdException w:name="Intense Quote" w:semiHidden="0" w:uiPriority="30" w:unhideWhenUsed="0" w:qFormat="1"/>
+    <w:lsdException w:name="Medium List 2 Accent 1" w:semiHidden="0" w:uiPriority="66" w:unhideWhenUsed="0"/>
+    <w:lsdException w:name="Medium Grid 1 Accent 1" w:semiHidden="0" w:uiPriority="67" w:unhideWhenUsed="0"/>
+    <w:lsdException w:name="Medium Grid 2 Accent 1" w:semiHidden="0" w:uiPriority="68" w:unhideWhenUsed="0"/>
+    <w:lsdException w:name="Medium Grid 3 Accent 1" w:semiHidden="0" w:uiPriority="69" w:unhideWhenUsed="0"/>
+    <w:lsdException w:name="Dark List Accent 1" w:semiHidden="0" w:uiPriority="70" w:unhideWhenUsed="0"/>
+    <w:lsdException w:name="Colorful Shading Accent 1" w:semiHidden="0" w:uiPriority="71" w:unhideWhenUsed="0"/>
+    <w:lsdException w:name="Colorful List Accent 1" w:semiHidden="0" w:uiPriority="72" w:unhideWhenUsed="0"/>
+    <w:lsdException w:name="Colorful Grid Accent 1" w:semiHidden="0" w:uiPriority="73" w:unhideWhenUsed="0"/>
+    <w:lsdException w:name="Light Shading Accent 2" w:semiHidden="0" w:uiPriority="60" w:unhideWhenUsed="0"/>
+    <w:lsdException w:name="Light List Accent 2" w:semiHidden="0" w:uiPriority="61" w:unhideWhenUsed="0"/>
+    <w:lsdException w:name="Light Grid Accent 2" w:semiHidden="0" w:uiPriority="62" w:unhideWhenUsed="0"/>
+    <w:lsdException w:name="Medium Shading 1 Accent 2" w:semiHidden="0" w:uiPriority="63" w:unhideWhenUsed="0"/>
+    <w:lsdException w:name="Medium Shading 2 Accent 2" w:semiHidden="0" w:uiPriority="64" w:unhideWhenUsed="0"/>
+    <w:lsdException w:name="Medium List 1 Accent 2" w:semiHidden="0" w:uiPriority="65" w:unhideWhenUsed="0"/>
+    <w:lsdException w:name="Medium List 2 Accent 2" w:semiHidden="0" w:uiPriority="66" w:unhideWhenUsed="0"/>
+    <w:lsdException w:name="Medium Grid 1 Accent 2" w:semiHidden="0" w:uiPriority="67" w:unhideWhenUsed="0"/>
+    <w:lsdException w:name="Medium Grid 2 Accent 2" w:semiHidden="0" w:uiPriority="68" w:unhideWhenUsed="0"/>
+    <w:lsdException w:name="Medium Grid 3 Accent 2" w:semiHidden="0" w:uiPriority="69" w:unhideWhenUsed="0"/>
+    <w:lsdException w:name="Dark List Accent 2" w:semiHidden="0" w:uiPriority="70" w:unhideWhenUsed="0"/>
+    <w:lsdException w:name="Colorful Shading Accent 2" w:semiHidden="0" w:uiPriority="71" w:unhideWhenUsed="0"/>
+    <w:lsdException w:name="Colorful List Accent 2" w:semiHidden="0" w:uiPriority="72" w:unhideWhenUsed="0"/>
+    <w:lsdException w:name="Colorful Grid Accent 2" w:semiHidden="0" w:uiPriority="73" w:unhideWhenUsed="0"/>
+    <w:lsdException w:name="Light Shading Accent 3" w:semiHidden="0" w:uiPriority="60" w:unhideWhenUsed="0"/>
+    <w:lsdException w:name="Light List Accent 3" w:semiHidden="0" w:uiPriority="61" w:unhideWhenUsed="0"/>
+    <w:lsdException w:name="Light Grid Accent 3" w:semiHidden="0" w:uiPriority="62" w:unhideWhenUsed="0"/>
+    <w:lsdException w:name="Medium Shading 1 Accent 3" w:semiHidden="0" w:uiPriority="63" w:unhideWhenUsed="0"/>
+    <w:lsdException w:name="Medium Shading 2 Accent 3" w:semiHidden="0" w:uiPriority="64" w:unhideWhenUsed="0"/>
+    <w:lsdException w:name="Medium List 1 Accent 3" w:semiHidden="0" w:uiPriority="65" w:unhideWhenUsed="0"/>
+    <w:lsdException w:name="Medium List 2 Accent 3" w:semiHidden="0" w:uiPriority="66" w:unhideWhenUsed="0"/>
+    <w:lsdException w:name="Medium Grid 1 Accent 3" w:semiHidden="0" w:uiPriority="67" w:unhideWhenUsed="0"/>
+    <w:lsdException w:name="Medium Grid 2 Accent 3" w:semiHidden="0" w:uiPriority="68" w:unhideWhenUsed="0"/>
+    <w:lsdException w:name="Medium Grid 3 Accent 3" w:semiHidden="0" w:uiPriority="69" w:unhideWhenUsed="0"/>
+    <w:lsdException w:name="Dark List Accent 3" w:semiHidden="0" w:uiPriority="70" w:unhideWhenUsed="0"/>
+    <w:lsdException w:name="Colorful Shading Accent 3" w:semiHidden="0" w:uiPriority="71" w:unhideWhenUsed="0"/>
+    <w:lsdException w:name="Colorful List Accent 3" w:semiHidden="0" w:uiPriority="72" w:unhideWhenUsed="0"/>
+    <w:lsdException w:name="Colorful Grid Accent 3" w:semiHidden="0" w:uiPriority="73" w:unhideWhenUsed="0"/>
+    <w:lsdException w:name="Light Shading Accent 4" w:semiHidden="0" w:uiPriority="60" w:unhideWhenUsed="0"/>
+    <w:lsdException w:name="Light List Accent 4" w:semiHidden="0" w:uiPriority="61" w:unhideWhenUsed="0"/>
+    <w:lsdException w:name="Light Grid Accent 4" w:semiHidden="0" w:uiPriority="62" w:unhideWhenUsed="0"/>
+    <w:lsdException w:name="Medium Shading 1 Accent 4" w:semiHidden="0" w:uiPriority="63" w:unhideWhenUsed="0"/>
+    <w:lsdException w:name="Medium Shading 2 Accent 4" w:semiHidden="0" w:uiPriority="64" w:unhideWhenUsed="0"/>
+    <w:lsdException w:name="Medium List 1 Accent 4" w:semiHidden="0" w:uiPriority="65" w:unhideWhenUsed="0"/>
+    <w:lsdException w:name="Medium List 2 Accent 4" w:semiHidden="0" w:uiPriority="66" w:unhideWhenUsed="0"/>
+    <w:lsdException w:name="Medium Grid 1 Accent 4" w:semiHidden="0" w:uiPriority="67" w:unhideWhenUsed="0"/>
+    <w:lsdException w:name="Medium Grid 2 Accent 4" w:semiHidden="0" w:uiPriority="68" w:unhideWhenUsed="0"/>
+    <w:lsdException w:name="Medium Grid 3 Accent 4" w:semiHidden="0" w:uiPriority="69" w:unhideWhenUsed="0"/>
+    <w:lsdException w:name="Dark List Accent 4" w:semiHidden="0" w:uiPriority="70" w:unhideWhenUsed="0"/>
+    <w:lsdException w:name="Colorful Shading Accent 4" w:semiHidden="0" w:uiPriority="71" w:unhideWhenUsed="0"/>
+    <w:lsdException w:name="Colorful List Accent 4" w:semiHidden="0" w:uiPriority="72" w:unhideWhenUsed="0"/>
+    <w:lsdException w:name="Colorful Grid Accent 4" w:semiHidden="0" w:uiPriority="73" w:unhideWhenUsed="0"/>
+    <w:lsdException w:name="Light Shading Accent 5" w:semiHidden="0" w:uiPriority="60" w:unhideWhenUsed="0"/>
+    <w:lsdException w:name="Light List Accent 5" w:semiHidden="0" w:uiPriority="61" w:unhideWhenUsed="0"/>
+    <w:lsdException w:name="Light Grid Accent 5" w:semiHidden="0" w:uiPriority="62" w:unhideWhenUsed="0"/>
+    <w:lsdException w:name="Medium Shading 1 Accent 5" w:semiHidden="0" w:uiPriority="63" w:unhideWhenUsed="0"/>
+    <w:lsdException w:name="Medium Shading 2 Accent 5" w:semiHidden="0" w:uiPriority="64" w:unhideWhenUsed="0"/>
+    <w:lsdException w:name="Medium List 1 Accent 5" w:semiHidden="0" w:uiPriority="65" w:unhideWhenUsed="0"/>
+    <w:lsdException w:name="Medium List 2 Accent 5" w:semiHidden="0" w:uiPriority="66" w:unhideWhenUsed="0"/>
+    <w:lsdException w:name="Medium Grid 1 Accent 5" w:semiHidden="0" w:uiPriority="67" w:unhideWhenUsed="0"/>
+    <w:lsdException w:name="Medium Grid 2 Accent 5" w:semiHidden="0" w:uiPriority="68" w:unhideWhenUsed="0"/>
+    <w:lsdException w:name="Medium Grid 3 Accent 5" w:semiHidden="0" w:uiPriority="69" w:unhideWhenUsed="0"/>
+    <w:lsdException w:name="Dark List Accent 5" w:semiHidden="0" w:uiPriority="70" w:unhideWhenUsed="0"/>
+    <w:lsdException w:name="Colorful Shading Accent 5" w:semiHidden="0" w:uiPriority="71" w:unhideWhenUsed="0"/>
+    <w:lsdException w:name="Colorful List Accent 5" w:semiHidden="0" w:uiPriority="72" w:unhideWhenUsed="0"/>
+    <w:lsdException w:name="Colorful Grid Accent 5" w:semiHidden="0" w:uiPriority="73" w:unhideWhenUsed="0"/>
+    <w:lsdException w:name="Light Shading Accent 6" w:semiHidden="0" w:uiPriority="60" w:unhideWhenUsed="0"/>
+    <w:lsdException w:name="Light List Accent 6" w:semiHidden="0" w:uiPriority="61" w:unhideWhenUsed="0"/>
+    <w:lsdException w:name="Light Grid Accent 6" w:semiHidden="0" w:uiPriority="62" w:unhideWhenUsed="0"/>
+    <w:lsdException w:name="Medium Shading 1 Accent 6" w:semiHidden="0" w:uiPriority="63" w:unhideWhenUsed="0"/>
+    <w:lsdException w:name="Medium Shading 2 Accent 6" w:semiHidden="0" w:uiPriority="64" w:unhideWhenUsed="0"/>
+    <w:lsdException w:name="Medium List 1 Accent 6" w:semiHidden="0" w:uiPriority="65" w:unhideWhenUsed="0"/>
+    <w:lsdException w:name="Medium List 2 Accent 6" w:semiHidden="0" w:uiPriority="66" w:unhideWhenUsed="0"/>
+    <w:lsdException w:name="Medium Grid 1 Accent 6" w:semiHidden="0" w:uiPriority="67" w:unhideWhenUsed="0"/>
+    <w:lsdException w:name="Medium Grid 2 Accent 6" w:semiHidden="0" w:uiPriority="68" w:unhideWhenUsed="0"/>
+    <w:lsdException w:name="Medium Grid 3 Accent 6" w:semiHidden="0" w:uiPriority="69" w:unhideWhenUsed="0"/>
+    <w:lsdException w:name="Dark List Accent 6" w:semiHidden="0" w:uiPriority="70" w:unhideWhenUsed="0"/>
+    <w:lsdException w:name="Colorful Shading Accent 6" w:semiHidden="0" w:uiPriority="71" w:unhideWhenUsed="0"/>
+    <w:lsdException w:name="Colorful List Accent 6" w:semiHidden="0" w:uiPriority="72" w:unhideWhenUsed="0"/>
+    <w:lsdException w:name="Colorful Grid Accent 6" w:semiHidden="0" w:uiPriority="73" w:unhideWhenUsed="0"/>
+    <w:lsdException w:name="Subtle Emphasis" w:semiHidden="0" w:uiPriority="19" w:unhideWhenUsed="0" w:qFormat="1"/>
+    <w:lsdException w:name="Intense Emphasis" w:semiHidden="0" w:uiPriority="21" w:unhideWhenUsed="0" w:qFormat="1"/>
+    <w:lsdException w:name="Subtle Reference" w:semiHidden="0" w:uiPriority="31" w:unhideWhenUsed="0" w:qFormat="1"/>
+    <w:lsdException w:name="Intense Reference" w:semiHidden="0" w:uiPriority="32" w:unhideWhenUsed="0" w:qFormat="1"/>
+    <w:lsdException w:name="Book Title" w:semiHidden="0" w:uiPriority="33" w:unhideWhenUsed="0" w:qFormat="1"/>
+    <w:lsdException w:name="Bibliography" w:uiPriority="37"/>
+    <w:lsdException w:name="TOC Heading" w:uiPriority="39" w:qFormat="1"/>
   </w:latentStyles>
   <w:style w:type="paragraph" w:default="1" w:styleId="Standaard">
     <w:name w:val="Normal"/>
@@ -11176,7 +11035,7 @@
   <a:extraClrSchemeLst/>
   <a:extLst>
     <a:ext uri="{05A4C25C-085E-4340-85A3-A5531E510DB2}">
-      <thm15:themeFamily xmlns:thm15="http://schemas.microsoft.com/office/thememl/2012/main" name="Office Theme" id="{62F939B6-93AF-4DB8-9C6B-D6C7DFDC589F}" vid="{4A3C46E8-61CC-4603-A589-7422A47A8E4A}"/>
+      <thm15:themeFamily xmlns="" xmlns:thm15="http://schemas.microsoft.com/office/thememl/2012/main" name="Office Theme" id="{62F939B6-93AF-4DB8-9C6B-D6C7DFDC589F}" vid="{4A3C46E8-61CC-4603-A589-7422A47A8E4A}"/>
     </a:ext>
   </a:extLst>
 </a:theme>
@@ -11187,7 +11046,7 @@
 </file>
 
 <file path=customXml/itemProps1.xml><?xml version="1.0" encoding="utf-8"?>
-<ds:datastoreItem xmlns:ds="http://schemas.openxmlformats.org/officeDocument/2006/customXml" ds:itemID="{44EE27CC-6342-47F8-86C4-FF4C001F54D4}">
+<ds:datastoreItem xmlns:ds="http://schemas.openxmlformats.org/officeDocument/2006/customXml" ds:itemID="{319D7813-5FC9-4523-BFA6-36DD195AB72B}">
   <ds:schemaRefs>
     <ds:schemaRef ds:uri="http://schemas.openxmlformats.org/officeDocument/2006/bibliography"/>
   </ds:schemaRefs>

</xml_diff>

<commit_message>
update documentation with 1.5
</commit_message>
<xml_diff>
--- a/Documenten/Documentatie.docx
+++ b/Documenten/Documentatie.docx
@@ -304,7 +304,6 @@
                                           <w:lang w:val="en-GB"/>
                                         </w:rPr>
                                       </w:pPr>
-                                      <w:proofErr w:type="spellStart"/>
                                       <w:r>
                                         <w:rPr>
                                           <w:rFonts w:asciiTheme="majorHAnsi" w:eastAsiaTheme="majorEastAsia" w:hAnsiTheme="majorHAnsi" w:cstheme="majorBidi"/>
@@ -313,18 +312,7 @@
                                           <w:szCs w:val="108"/>
                                           <w:lang w:val="en-GB"/>
                                         </w:rPr>
-                                        <w:t>Scrummer</w:t>
-                                      </w:r>
-                                      <w:proofErr w:type="spellEnd"/>
-                                      <w:r>
-                                        <w:rPr>
-                                          <w:rFonts w:asciiTheme="majorHAnsi" w:eastAsiaTheme="majorEastAsia" w:hAnsiTheme="majorHAnsi" w:cstheme="majorBidi"/>
-                                          <w:color w:val="595959" w:themeColor="text1" w:themeTint="A6"/>
-                                          <w:sz w:val="108"/>
-                                          <w:szCs w:val="108"/>
-                                          <w:lang w:val="en-GB"/>
-                                        </w:rPr>
-                                        <w:t xml:space="preserve"> Mobile</w:t>
+                                        <w:t>Scrummer Mobile</w:t>
                                       </w:r>
                                     </w:p>
                                   </w:sdtContent>
@@ -540,7 +528,6 @@
                                     <w:lang w:val="en-GB"/>
                                   </w:rPr>
                                 </w:pPr>
-                                <w:proofErr w:type="spellStart"/>
                                 <w:r>
                                   <w:rPr>
                                     <w:rFonts w:asciiTheme="majorHAnsi" w:eastAsiaTheme="majorEastAsia" w:hAnsiTheme="majorHAnsi" w:cstheme="majorBidi"/>
@@ -549,18 +536,7 @@
                                     <w:szCs w:val="108"/>
                                     <w:lang w:val="en-GB"/>
                                   </w:rPr>
-                                  <w:t>Scrummer</w:t>
-                                </w:r>
-                                <w:proofErr w:type="spellEnd"/>
-                                <w:r>
-                                  <w:rPr>
-                                    <w:rFonts w:asciiTheme="majorHAnsi" w:eastAsiaTheme="majorEastAsia" w:hAnsiTheme="majorHAnsi" w:cstheme="majorBidi"/>
-                                    <w:color w:val="595959" w:themeColor="text1" w:themeTint="A6"/>
-                                    <w:sz w:val="108"/>
-                                    <w:szCs w:val="108"/>
-                                    <w:lang w:val="en-GB"/>
-                                  </w:rPr>
-                                  <w:t xml:space="preserve"> Mobile</w:t>
+                                  <w:t>Scrummer Mobile</w:t>
                                 </w:r>
                               </w:p>
                             </w:sdtContent>
@@ -2935,35 +2911,7 @@
         <w:rPr>
           <w:lang w:val="en-GB"/>
         </w:rPr>
-        <w:t xml:space="preserve">For a project in our education we are currently working on a </w:t>
-      </w:r>
-      <w:proofErr w:type="spellStart"/>
-      <w:r>
-        <w:rPr>
-          <w:lang w:val="en-GB"/>
-        </w:rPr>
-        <w:t>Scrumboard</w:t>
-      </w:r>
-      <w:proofErr w:type="spellEnd"/>
-      <w:r>
-        <w:rPr>
-          <w:lang w:val="en-GB"/>
-        </w:rPr>
-        <w:t xml:space="preserve"> Application. The name of the application is going to be </w:t>
-      </w:r>
-      <w:proofErr w:type="spellStart"/>
-      <w:r>
-        <w:rPr>
-          <w:lang w:val="en-GB"/>
-        </w:rPr>
-        <w:t>Scrummer</w:t>
-      </w:r>
-      <w:proofErr w:type="spellEnd"/>
-      <w:r>
-        <w:rPr>
-          <w:lang w:val="en-GB"/>
-        </w:rPr>
-        <w:t xml:space="preserve"> Space. The goal of the project is to create an application</w:t>
+        <w:t>For a project in our education we are currently working on a Scrumboard Application. The name of the application is going to be Scrummer Space. The goal of the project is to create an application</w:t>
       </w:r>
       <w:r>
         <w:rPr>
@@ -2993,21 +2941,7 @@
         <w:rPr>
           <w:lang w:val="en-GB"/>
         </w:rPr>
-        <w:t xml:space="preserve"> In the application you will be able to work on a project with a group, and for these projects it will create a digital </w:t>
-      </w:r>
-      <w:proofErr w:type="spellStart"/>
-      <w:r>
-        <w:rPr>
-          <w:lang w:val="en-GB"/>
-        </w:rPr>
-        <w:t>scrumboard</w:t>
-      </w:r>
-      <w:proofErr w:type="spellEnd"/>
-      <w:r>
-        <w:rPr>
-          <w:lang w:val="en-GB"/>
-        </w:rPr>
-        <w:t>. Once you registered for the application you will receive your own profile and you will be able to join or create a project.</w:t>
+        <w:t xml:space="preserve"> In the application you will be able to work on a project with a group, and for these projects it will create a digital scrumboard. Once you registered for the application you will receive your own profile and you will be able to join or create a project.</w:t>
       </w:r>
     </w:p>
     <w:p>
@@ -3026,14 +2960,7 @@
         <w:rPr>
           <w:lang w:val="en-GB"/>
         </w:rPr>
-        <w:t xml:space="preserve"> working on the actual application which should include all of the features noted above. This is the application which will be used on a computer. There is also going to be a part of gamification built in the application. Once you finish certain task you receive experience points. Once you collect enough experience points you will level up. Each profile will have its own level. By </w:t>
-      </w:r>
-      <w:proofErr w:type="spellStart"/>
-      <w:r>
-        <w:rPr>
-          <w:lang w:val="en-GB"/>
-        </w:rPr>
-        <w:t>level</w:t>
+        <w:t xml:space="preserve"> working on the actual application which should include all of the features noted above. This is the application which will be used on a computer. There is also going to be a part of gamification built in the application. Once you finish certain task you receive experience points. Once you collect enough experience points you will level up. Each profile will have its own level. By level</w:t>
       </w:r>
       <w:r>
         <w:rPr>
@@ -3041,7 +2968,6 @@
         </w:rPr>
         <w:t>ing</w:t>
       </w:r>
-      <w:proofErr w:type="spellEnd"/>
       <w:r>
         <w:rPr>
           <w:lang w:val="en-GB"/>
@@ -3096,35 +3022,7 @@
         <w:rPr>
           <w:lang w:val="en-GB"/>
         </w:rPr>
-        <w:t xml:space="preserve">The mobile application of </w:t>
-      </w:r>
-      <w:proofErr w:type="spellStart"/>
-      <w:r>
-        <w:rPr>
-          <w:lang w:val="en-GB"/>
-        </w:rPr>
-        <w:t>Scrummer</w:t>
-      </w:r>
-      <w:proofErr w:type="spellEnd"/>
-      <w:r>
-        <w:rPr>
-          <w:lang w:val="en-GB"/>
-        </w:rPr>
-        <w:t xml:space="preserve"> Space doesn’t need the digital </w:t>
-      </w:r>
-      <w:proofErr w:type="spellStart"/>
-      <w:r>
-        <w:rPr>
-          <w:lang w:val="en-GB"/>
-        </w:rPr>
-        <w:t>scrumboard</w:t>
-      </w:r>
-      <w:proofErr w:type="spellEnd"/>
-      <w:r>
-        <w:rPr>
-          <w:lang w:val="en-GB"/>
-        </w:rPr>
-        <w:t>, since the screen of a mobile phone is way too small to show all this information. Instead we are going to build an application which will make it possible to see you profile, trophies and perks. It will also be possible to see the current projects you’re working om and we are going to make some kind of notification system. We’re not completely sure how we are going to implement this feature. In the end both applications, the pc one and the mobile one, should work as one and the mobile application should be a good addition to the normal web application.</w:t>
+        <w:t>The mobile application of Scrummer Space doesn’t need the digital scrumboard, since the screen of a mobile phone is way too small to show all this information. Instead we are going to build an application which will make it possible to see you profile, trophies and perks. It will also be possible to see the current projects you’re working om and we are going to make some kind of notification system. We’re not completely sure how we are going to implement this feature. In the end both applications, the pc one and the mobile one, should work as one and the mobile application should be a good addition to the normal web application.</w:t>
       </w:r>
     </w:p>
     <w:p>
@@ -3479,21 +3377,7 @@
         <w:rPr>
           <w:lang w:val="en-GB"/>
         </w:rPr>
-        <w:t xml:space="preserve">Since we also wanted to have a login and maybe a register system of our mobile, we discussed about how we could implement this into our mobile application. Since the web application is going to work with sessions, this would be really difficult for us to implement into the mobile application. That’s why we decided to use a plugin called </w:t>
-      </w:r>
-      <w:proofErr w:type="spellStart"/>
-      <w:r>
-        <w:rPr>
-          <w:lang w:val="en-GB"/>
-        </w:rPr>
-        <w:t>Oauth</w:t>
-      </w:r>
-      <w:proofErr w:type="spellEnd"/>
-      <w:r>
-        <w:rPr>
-          <w:lang w:val="en-GB"/>
-        </w:rPr>
-        <w:t>, which makes it work like, for example, Facebook does on different sites than Facebook itself. Once the user starts the mobile application it’s going to be redirected to the web application to log in. After that the web application sends a token to the mobile application which logs the user in.</w:t>
+        <w:t>Since we also wanted to have a login and maybe a register system of our mobile, we discussed about how we could implement this into our mobile application. Since the web application is going to work with sessions, this would be really difficult for us to implement into the mobile application. That’s why we decided to use a plugin called Oauth, which makes it work like, for example, Facebook does on different sites than Facebook itself. Once the user starts the mobile application it’s going to be redirected to the web application to log in. After that the web application sends a token to the mobile application which logs the user in.</w:t>
       </w:r>
     </w:p>
     <w:p>
@@ -4547,35 +4431,7 @@
           <w:lang w:val="en-GB"/>
         </w:rPr>
         <w:lastRenderedPageBreak/>
-        <w:t xml:space="preserve">We also found out that the login system the web application uses wouldn’t really work for our own mobile application, since they work with sessions. After discussing with the other project group we decided to work with a system called </w:t>
-      </w:r>
-      <w:proofErr w:type="spellStart"/>
-      <w:r>
-        <w:rPr>
-          <w:lang w:val="en-GB"/>
-        </w:rPr>
-        <w:t>Oauth</w:t>
-      </w:r>
-      <w:proofErr w:type="spellEnd"/>
-      <w:r>
-        <w:rPr>
-          <w:lang w:val="en-GB"/>
-        </w:rPr>
-        <w:t xml:space="preserve">. This system makes it so a user has to login through the web application (either by Facebook, Google or </w:t>
-      </w:r>
-      <w:proofErr w:type="spellStart"/>
-      <w:r>
-        <w:rPr>
-          <w:lang w:val="en-GB"/>
-        </w:rPr>
-        <w:t>Scrummer</w:t>
-      </w:r>
-      <w:proofErr w:type="spellEnd"/>
-      <w:r>
-        <w:rPr>
-          <w:lang w:val="en-GB"/>
-        </w:rPr>
-        <w:t xml:space="preserve"> account) and once the user is logged in the web application gives a token to our mobile application to verify the user.</w:t>
+        <w:t>We also found out that the login system the web application uses wouldn’t really work for our own mobile application, since they work with sessions. After discussing with the other project group we decided to work with a system called Oauth. This system makes it so a user has to login through the web application (either by Facebook, Google or Scrummer account) and once the user is logged in the web application gives a token to our mobile application to verify the user.</w:t>
       </w:r>
     </w:p>
     <w:p>
@@ -4934,21 +4790,7 @@
         <w:rPr>
           <w:lang w:val="en-GB"/>
         </w:rPr>
-        <w:t xml:space="preserve">We are going to work in our project with the scrum method. This is the same method as the method we are developing the </w:t>
-      </w:r>
-      <w:proofErr w:type="spellStart"/>
-      <w:r>
-        <w:rPr>
-          <w:lang w:val="en-GB"/>
-        </w:rPr>
-        <w:t>Scrummer</w:t>
-      </w:r>
-      <w:proofErr w:type="spellEnd"/>
-      <w:r>
-        <w:rPr>
-          <w:lang w:val="en-GB"/>
-        </w:rPr>
-        <w:t xml:space="preserve"> Space application for. The application is going to make it easier to work with this method. </w:t>
+        <w:t xml:space="preserve">We are going to work in our project with the scrum method. This is the same method as the method we are developing the Scrummer Space application for. The application is going to make it easier to work with this method. </w:t>
       </w:r>
     </w:p>
     <w:p>
@@ -5003,21 +4845,7 @@
         <w:rPr>
           <w:lang w:val="en-GB"/>
         </w:rPr>
-        <w:t xml:space="preserve">Our design and mock-ups will be made in </w:t>
-      </w:r>
-      <w:proofErr w:type="spellStart"/>
-      <w:r>
-        <w:rPr>
-          <w:lang w:val="en-GB"/>
-        </w:rPr>
-        <w:t>Axure</w:t>
-      </w:r>
-      <w:proofErr w:type="spellEnd"/>
-      <w:r>
-        <w:rPr>
-          <w:lang w:val="en-GB"/>
-        </w:rPr>
-        <w:t xml:space="preserve"> Pro 8. This program will make it easy for us to create a functional design. In this design you will be able to see how each feature of the application works.</w:t>
+        <w:t>Our design and mock-ups will be made in Axure Pro 8. This program will make it easy for us to create a functional design. In this design you will be able to see how each feature of the application works.</w:t>
       </w:r>
     </w:p>
     <w:p>
@@ -5943,7 +5771,7 @@
           </mc:Choice>
           <mc:Fallback>
             <w:pict>
-              <v:rect w14:anchorId="0D530C9D" id="Rechthoek 5" o:spid="_x0000_s1026" style="width:72.55pt;height:10.9pt;visibility:visible;mso-wrap-style:square;mso-left-percent:-10001;mso-top-percent:-10001;mso-position-horizontal:absolute;mso-position-horizontal-relative:char;mso-position-vertical:absolute;mso-position-vertical-relative:line;mso-left-percent:-10001;mso-top-percent:-10001;v-text-anchor:middle" o:gfxdata="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" fillcolor="#0c9" strokecolor="black [3213]" strokeweight="1pt">
+              <v:rect w14:anchorId="32B863BD" id="Rechthoek 5" o:spid="_x0000_s1026" style="width:72.55pt;height:10.9pt;visibility:visible;mso-wrap-style:square;mso-left-percent:-10001;mso-top-percent:-10001;mso-position-horizontal:absolute;mso-position-horizontal-relative:char;mso-position-vertical:absolute;mso-position-vertical-relative:line;mso-left-percent:-10001;mso-top-percent:-10001;v-text-anchor:middle" o:gfxdata="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" fillcolor="#0c9" strokecolor="black [3213]" strokeweight="1pt">
                 <w10:anchorlock/>
               </v:rect>
             </w:pict>
@@ -6031,7 +5859,7 @@
           </mc:Choice>
           <mc:Fallback>
             <w:pict>
-              <v:rect w14:anchorId="19F9D79C" id="Rechthoek 7" o:spid="_x0000_s1026" style="width:1in;height:10.9pt;visibility:visible;mso-wrap-style:square;mso-left-percent:-10001;mso-top-percent:-10001;mso-position-horizontal:absolute;mso-position-horizontal-relative:char;mso-position-vertical:absolute;mso-position-vertical-relative:line;mso-left-percent:-10001;mso-top-percent:-10001;v-text-anchor:middle" o:gfxdata="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" fillcolor="#f2f2f2" strokecolor="black [3213]" strokeweight="1pt">
+              <v:rect w14:anchorId="4421171E" id="Rechthoek 7" o:spid="_x0000_s1026" style="width:1in;height:10.9pt;visibility:visible;mso-wrap-style:square;mso-left-percent:-10001;mso-top-percent:-10001;mso-position-horizontal:absolute;mso-position-horizontal-relative:char;mso-position-vertical:absolute;mso-position-vertical-relative:line;mso-left-percent:-10001;mso-top-percent:-10001;v-text-anchor:middle" o:gfxdata="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" fillcolor="#f2f2f2" strokecolor="black [3213]" strokeweight="1pt">
                 <w10:anchorlock/>
               </v:rect>
             </w:pict>
@@ -6119,7 +5947,7 @@
           </mc:Choice>
           <mc:Fallback>
             <w:pict>
-              <v:rect w14:anchorId="5290F798" id="Rechthoek 20" o:spid="_x0000_s1026" style="width:1in;height:9.25pt;visibility:visible;mso-wrap-style:square;mso-left-percent:-10001;mso-top-percent:-10001;mso-position-horizontal:absolute;mso-position-horizontal-relative:char;mso-position-vertical:absolute;mso-position-vertical-relative:line;mso-left-percent:-10001;mso-top-percent:-10001;v-text-anchor:middle" o:gfxdata="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" fillcolor="#666" strokecolor="black [3213]" strokeweight="1pt">
+              <v:rect w14:anchorId="252D4575" id="Rechthoek 20" o:spid="_x0000_s1026" style="width:1in;height:9.25pt;visibility:visible;mso-wrap-style:square;mso-left-percent:-10001;mso-top-percent:-10001;mso-position-horizontal:absolute;mso-position-horizontal-relative:char;mso-position-vertical:absolute;mso-position-vertical-relative:line;mso-left-percent:-10001;mso-top-percent:-10001;v-text-anchor:middle" o:gfxdata="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" fillcolor="#666" strokecolor="black [3213]" strokeweight="1pt">
                 <w10:anchorlock/>
               </v:rect>
             </w:pict>
@@ -6216,7 +6044,7 @@
           </mc:Choice>
           <mc:Fallback>
             <w:pict>
-              <v:rect w14:anchorId="0C0CF723" id="Rechthoek 9" o:spid="_x0000_s1026" style="width:1in;height:9.8pt;visibility:visible;mso-wrap-style:square;mso-left-percent:-10001;mso-top-percent:-10001;mso-position-horizontal:absolute;mso-position-horizontal-relative:char;mso-position-vertical:absolute;mso-position-vertical-relative:line;mso-left-percent:-10001;mso-top-percent:-10001;v-text-anchor:middle" o:gfxdata="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" fillcolor="#555" strokecolor="black [3213]" strokeweight="1pt">
+              <v:rect w14:anchorId="129EBF97" id="Rechthoek 9" o:spid="_x0000_s1026" style="width:1in;height:9.8pt;visibility:visible;mso-wrap-style:square;mso-left-percent:-10001;mso-top-percent:-10001;mso-position-horizontal:absolute;mso-position-horizontal-relative:char;mso-position-vertical:absolute;mso-position-vertical-relative:line;mso-left-percent:-10001;mso-top-percent:-10001;v-text-anchor:middle" o:gfxdata="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" fillcolor="#555" strokecolor="black [3213]" strokeweight="1pt">
                 <v:fill color2="#666" rotate="t" focus="100%" type="gradient"/>
                 <w10:anchorlock/>
               </v:rect>
@@ -6322,7 +6150,7 @@
           </mc:Choice>
           <mc:Fallback>
             <w:pict>
-              <v:rect w14:anchorId="5D75E642" id="Rechthoek 10" o:spid="_x0000_s1026" style="width:1in;height:9.8pt;visibility:visible;mso-wrap-style:square;mso-left-percent:-10001;mso-top-percent:-10001;mso-position-horizontal:absolute;mso-position-horizontal-relative:char;mso-position-vertical:absolute;mso-position-vertical-relative:line;mso-left-percent:-10001;mso-top-percent:-10001;v-text-anchor:middle" o:gfxdata="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" fillcolor="#69f" strokecolor="black [3213]" strokeweight="1pt">
+              <v:rect w14:anchorId="6F2F0217" id="Rechthoek 10" o:spid="_x0000_s1026" style="width:1in;height:9.8pt;visibility:visible;mso-wrap-style:square;mso-left-percent:-10001;mso-top-percent:-10001;mso-position-horizontal:absolute;mso-position-horizontal-relative:char;mso-position-vertical:absolute;mso-position-vertical-relative:line;mso-left-percent:-10001;mso-top-percent:-10001;v-text-anchor:middle" o:gfxdata="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" fillcolor="#69f" strokecolor="black [3213]" strokeweight="1pt">
                 <w10:anchorlock/>
               </v:rect>
             </w:pict>
@@ -6410,7 +6238,7 @@
           </mc:Choice>
           <mc:Fallback>
             <w:pict>
-              <v:rect w14:anchorId="1343DE6E" id="Rechthoek 11" o:spid="_x0000_s1026" style="width:1in;height:9.8pt;visibility:visible;mso-wrap-style:square;mso-left-percent:-10001;mso-top-percent:-10001;mso-position-horizontal:absolute;mso-position-horizontal-relative:char;mso-position-vertical:absolute;mso-position-vertical-relative:line;mso-left-percent:-10001;mso-top-percent:-10001;v-text-anchor:middle" o:gfxdata="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" fillcolor="#999" strokecolor="black [3213]" strokeweight="1pt">
+              <v:rect w14:anchorId="74671A82" id="Rechthoek 11" o:spid="_x0000_s1026" style="width:1in;height:9.8pt;visibility:visible;mso-wrap-style:square;mso-left-percent:-10001;mso-top-percent:-10001;mso-position-horizontal:absolute;mso-position-horizontal-relative:char;mso-position-vertical:absolute;mso-position-vertical-relative:line;mso-left-percent:-10001;mso-top-percent:-10001;v-text-anchor:middle" o:gfxdata="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" fillcolor="#999" strokecolor="black [3213]" strokeweight="1pt">
                 <w10:anchorlock/>
               </v:rect>
             </w:pict>
@@ -6498,7 +6326,7 @@
           </mc:Choice>
           <mc:Fallback>
             <w:pict>
-              <v:rect w14:anchorId="27882926" id="Rechthoek 12" o:spid="_x0000_s1026" style="width:1in;height:8.75pt;visibility:visible;mso-wrap-style:square;mso-left-percent:-10001;mso-top-percent:-10001;mso-position-horizontal:absolute;mso-position-horizontal-relative:char;mso-position-vertical:absolute;mso-position-vertical-relative:line;mso-left-percent:-10001;mso-top-percent:-10001;v-text-anchor:middle" o:gfxdata="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" fillcolor="#90f" strokecolor="black [3213]" strokeweight="1pt">
+              <v:rect w14:anchorId="1F7A3EB8" id="Rechthoek 12" o:spid="_x0000_s1026" style="width:1in;height:8.75pt;visibility:visible;mso-wrap-style:square;mso-left-percent:-10001;mso-top-percent:-10001;mso-position-horizontal:absolute;mso-position-horizontal-relative:char;mso-position-vertical:absolute;mso-position-vertical-relative:line;mso-left-percent:-10001;mso-top-percent:-10001;v-text-anchor:middle" o:gfxdata="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" fillcolor="#90f" strokecolor="black [3213]" strokeweight="1pt">
                 <w10:anchorlock/>
               </v:rect>
             </w:pict>
@@ -6586,7 +6414,7 @@
           </mc:Choice>
           <mc:Fallback>
             <w:pict>
-              <v:rect w14:anchorId="4D735A53" id="Rechthoek 13" o:spid="_x0000_s1026" style="width:1in;height:9.25pt;visibility:visible;mso-wrap-style:square;mso-left-percent:-10001;mso-top-percent:-10001;mso-position-horizontal:absolute;mso-position-horizontal-relative:char;mso-position-vertical:absolute;mso-position-vertical-relative:line;mso-left-percent:-10001;mso-top-percent:-10001;v-text-anchor:middle" o:gfxdata="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" fillcolor="#f90" strokecolor="black [3213]" strokeweight="1pt">
+              <v:rect w14:anchorId="65DDBB21" id="Rechthoek 13" o:spid="_x0000_s1026" style="width:1in;height:9.25pt;visibility:visible;mso-wrap-style:square;mso-left-percent:-10001;mso-top-percent:-10001;mso-position-horizontal:absolute;mso-position-horizontal-relative:char;mso-position-vertical:absolute;mso-position-vertical-relative:line;mso-left-percent:-10001;mso-top-percent:-10001;v-text-anchor:middle" o:gfxdata="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" fillcolor="#f90" strokecolor="black [3213]" strokeweight="1pt">
                 <w10:anchorlock/>
               </v:rect>
             </w:pict>
@@ -6674,7 +6502,7 @@
           </mc:Choice>
           <mc:Fallback>
             <w:pict>
-              <v:rect w14:anchorId="70B42046" id="Rechthoek 14" o:spid="_x0000_s1026" style="width:1in;height:9.25pt;visibility:visible;mso-wrap-style:square;mso-left-percent:-10001;mso-top-percent:-10001;mso-position-horizontal:absolute;mso-position-horizontal-relative:char;mso-position-vertical:absolute;mso-position-vertical-relative:line;mso-left-percent:-10001;mso-top-percent:-10001;v-text-anchor:middle" o:gfxdata="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" fillcolor="#0c9" strokecolor="black [3213]" strokeweight="1pt">
+              <v:rect w14:anchorId="6BA2ADAA" id="Rechthoek 14" o:spid="_x0000_s1026" style="width:1in;height:9.25pt;visibility:visible;mso-wrap-style:square;mso-left-percent:-10001;mso-top-percent:-10001;mso-position-horizontal:absolute;mso-position-horizontal-relative:char;mso-position-vertical:absolute;mso-position-vertical-relative:line;mso-left-percent:-10001;mso-top-percent:-10001;v-text-anchor:middle" o:gfxdata="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" fillcolor="#0c9" strokecolor="black [3213]" strokeweight="1pt">
                 <w10:anchorlock/>
               </v:rect>
             </w:pict>
@@ -6779,7 +6607,7 @@
           </mc:Choice>
           <mc:Fallback>
             <w:pict>
-              <v:rect w14:anchorId="4BE0240A" id="Rechthoek 18" o:spid="_x0000_s1026" style="width:1in;height:10.35pt;visibility:visible;mso-wrap-style:square;mso-left-percent:-10001;mso-top-percent:-10001;mso-position-horizontal:absolute;mso-position-horizontal-relative:char;mso-position-vertical:absolute;mso-position-vertical-relative:line;mso-left-percent:-10001;mso-top-percent:-10001;v-text-anchor:middle" o:gfxdata="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" fillcolor="#f2f2f2" strokecolor="black [3213]" strokeweight="1pt">
+              <v:rect w14:anchorId="492275B5" id="Rechthoek 18" o:spid="_x0000_s1026" style="width:1in;height:10.35pt;visibility:visible;mso-wrap-style:square;mso-left-percent:-10001;mso-top-percent:-10001;mso-position-horizontal:absolute;mso-position-horizontal-relative:char;mso-position-vertical:absolute;mso-position-vertical-relative:line;mso-left-percent:-10001;mso-top-percent:-10001;v-text-anchor:middle" o:gfxdata="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" fillcolor="#f2f2f2" strokecolor="black [3213]" strokeweight="1pt">
                 <w10:anchorlock/>
               </v:rect>
             </w:pict>
@@ -6867,7 +6695,7 @@
           </mc:Choice>
           <mc:Fallback>
             <w:pict>
-              <v:rect w14:anchorId="3BB9AD43" id="Rechthoek 15" o:spid="_x0000_s1026" style="width:1in;height:10.35pt;visibility:visible;mso-wrap-style:square;mso-left-percent:-10001;mso-top-percent:-10001;mso-position-horizontal:absolute;mso-position-horizontal-relative:char;mso-position-vertical:absolute;mso-position-vertical-relative:line;mso-left-percent:-10001;mso-top-percent:-10001;v-text-anchor:middle" o:gfxdata="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" fillcolor="#e9f0ff" strokecolor="black [3213]" strokeweight="1pt">
+              <v:rect w14:anchorId="4ED89B22" id="Rechthoek 15" o:spid="_x0000_s1026" style="width:1in;height:10.35pt;visibility:visible;mso-wrap-style:square;mso-left-percent:-10001;mso-top-percent:-10001;mso-position-horizontal:absolute;mso-position-horizontal-relative:char;mso-position-vertical:absolute;mso-position-vertical-relative:line;mso-left-percent:-10001;mso-top-percent:-10001;v-text-anchor:middle" o:gfxdata="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" fillcolor="#e9f0ff" strokecolor="black [3213]" strokeweight="1pt">
                 <w10:anchorlock/>
               </v:rect>
             </w:pict>
@@ -6955,7 +6783,7 @@
           </mc:Choice>
           <mc:Fallback>
             <w:pict>
-              <v:rect w14:anchorId="52CC8DA0" id="Rechthoek 16" o:spid="_x0000_s1026" style="width:1in;height:10.35pt;visibility:visible;mso-wrap-style:square;mso-left-percent:-10001;mso-top-percent:-10001;mso-position-horizontal:absolute;mso-position-horizontal-relative:char;mso-position-vertical:absolute;mso-position-vertical-relative:line;mso-left-percent:-10001;mso-top-percent:-10001;v-text-anchor:middle" o:gfxdata="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" fillcolor="#f0dbff" strokecolor="black [3213]" strokeweight="1pt">
+              <v:rect w14:anchorId="188E6EBD" id="Rechthoek 16" o:spid="_x0000_s1026" style="width:1in;height:10.35pt;visibility:visible;mso-wrap-style:square;mso-left-percent:-10001;mso-top-percent:-10001;mso-position-horizontal:absolute;mso-position-horizontal-relative:char;mso-position-vertical:absolute;mso-position-vertical-relative:line;mso-left-percent:-10001;mso-top-percent:-10001;v-text-anchor:middle" o:gfxdata="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" fillcolor="#f0dbff" strokecolor="black [3213]" strokeweight="1pt">
                 <w10:anchorlock/>
               </v:rect>
             </w:pict>
@@ -7043,7 +6871,7 @@
           </mc:Choice>
           <mc:Fallback>
             <w:pict>
-              <v:rect w14:anchorId="66533C4A" id="Rechthoek 17" o:spid="_x0000_s1026" style="width:1in;height:10.35pt;visibility:visible;mso-wrap-style:square;mso-left-percent:-10001;mso-top-percent:-10001;mso-position-horizontal:absolute;mso-position-horizontal-relative:char;mso-position-vertical:absolute;mso-position-vertical-relative:line;mso-left-percent:-10001;mso-top-percent:-10001;v-text-anchor:middle" o:gfxdata="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" fillcolor="#dbfff6" strokecolor="black [3213]" strokeweight="1pt">
+              <v:rect w14:anchorId="25A404C8" id="Rechthoek 17" o:spid="_x0000_s1026" style="width:1in;height:10.35pt;visibility:visible;mso-wrap-style:square;mso-left-percent:-10001;mso-top-percent:-10001;mso-position-horizontal:absolute;mso-position-horizontal-relative:char;mso-position-vertical:absolute;mso-position-vertical-relative:line;mso-left-percent:-10001;mso-top-percent:-10001;v-text-anchor:middle" o:gfxdata="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" fillcolor="#dbfff6" strokecolor="black [3213]" strokeweight="1pt">
                 <w10:anchorlock/>
               </v:rect>
             </w:pict>
@@ -7172,21 +7000,7 @@
         <w:rPr>
           <w:lang w:val="en-GB"/>
         </w:rPr>
-        <w:t xml:space="preserve">The login page speaks mostly for itself. The page has got a button which will redirect you to the login page of the web application.  In the web application you can login through your Facebook, Google or </w:t>
-      </w:r>
-      <w:proofErr w:type="spellStart"/>
-      <w:r>
-        <w:rPr>
-          <w:lang w:val="en-GB"/>
-        </w:rPr>
-        <w:t>Scrummer</w:t>
-      </w:r>
-      <w:proofErr w:type="spellEnd"/>
-      <w:r>
-        <w:rPr>
-          <w:lang w:val="en-GB"/>
-        </w:rPr>
-        <w:t xml:space="preserve"> account and after that you will be redirected to the mobile application.</w:t>
+        <w:t>The login page speaks mostly for itself. The page has got a button which will redirect you to the login page of the web application.  In the web application you can login through your Facebook, Google or Scrummer account and after that you will be redirected to the mobile application.</w:t>
       </w:r>
     </w:p>
     <w:p>
@@ -8480,21 +8294,7 @@
         <w:rPr>
           <w:lang w:val="en-GB"/>
         </w:rPr>
-        <w:t xml:space="preserve">We are going to build a mobile application as an addition to the </w:t>
-      </w:r>
-      <w:proofErr w:type="spellStart"/>
-      <w:r>
-        <w:rPr>
-          <w:lang w:val="en-GB"/>
-        </w:rPr>
-        <w:t>Scrummer</w:t>
-      </w:r>
-      <w:proofErr w:type="spellEnd"/>
-      <w:r>
-        <w:rPr>
-          <w:lang w:val="en-GB"/>
-        </w:rPr>
-        <w:t xml:space="preserve"> / Scrum board application a</w:t>
+        <w:t>We are going to build a mobile application as an addition to the Scrummer / Scrum board application a</w:t>
       </w:r>
       <w:r>
         <w:rPr>
@@ -8506,35 +8306,7 @@
         <w:rPr>
           <w:lang w:val="en-GB"/>
         </w:rPr>
-        <w:t xml:space="preserve"> group in our class is making. The web application is going to be called </w:t>
-      </w:r>
-      <w:proofErr w:type="spellStart"/>
-      <w:r>
-        <w:rPr>
-          <w:lang w:val="en-GB"/>
-        </w:rPr>
-        <w:t>Scrummer</w:t>
-      </w:r>
-      <w:proofErr w:type="spellEnd"/>
-      <w:r>
-        <w:rPr>
-          <w:lang w:val="en-GB"/>
-        </w:rPr>
-        <w:t xml:space="preserve"> Space. Our version of the application is going to be called </w:t>
-      </w:r>
-      <w:proofErr w:type="spellStart"/>
-      <w:r>
-        <w:rPr>
-          <w:lang w:val="en-GB"/>
-        </w:rPr>
-        <w:t>Scrummer</w:t>
-      </w:r>
-      <w:proofErr w:type="spellEnd"/>
-      <w:r>
-        <w:rPr>
-          <w:lang w:val="en-GB"/>
-        </w:rPr>
-        <w:t xml:space="preserve"> Space Mobile.</w:t>
+        <w:t xml:space="preserve"> group in our class is making. The web application is going to be called Scrummer Space. Our version of the application is going to be called Scrummer Space Mobile.</w:t>
       </w:r>
     </w:p>
     <w:p>
@@ -8689,21 +8461,7 @@
         <w:rPr>
           <w:lang w:val="en-GB"/>
         </w:rPr>
-        <w:t xml:space="preserve">Once you start the application you will begin at the login page. We decided to work with </w:t>
-      </w:r>
-      <w:proofErr w:type="spellStart"/>
-      <w:r>
-        <w:rPr>
-          <w:lang w:val="en-GB"/>
-        </w:rPr>
-        <w:t>Oauth</w:t>
-      </w:r>
-      <w:proofErr w:type="spellEnd"/>
-      <w:r>
-        <w:rPr>
-          <w:lang w:val="en-GB"/>
-        </w:rPr>
-        <w:t xml:space="preserve"> 2.0, which lets you log in through the regular web application. After you login through the web application you will be redirected and logged in to the mobile application. The web application gives a token which will be verified by the mobile application.</w:t>
+        <w:t>Once you start the application you will begin at the login page. We decided to work with Oauth 2.0, which lets you log in through the regular web application. After you login through the web application you will be redirected and logged in to the mobile application. The web application gives a token which will be verified by the mobile application.</w:t>
       </w:r>
     </w:p>
     <w:p>
@@ -8793,21 +8551,7 @@
         <w:rPr>
           <w:lang w:val="en-GB"/>
         </w:rPr>
-        <w:t xml:space="preserve">Login screen (through the web application with </w:t>
-      </w:r>
-      <w:proofErr w:type="spellStart"/>
-      <w:r>
-        <w:rPr>
-          <w:lang w:val="en-GB"/>
-        </w:rPr>
-        <w:t>Oauth</w:t>
-      </w:r>
-      <w:proofErr w:type="spellEnd"/>
-      <w:r>
-        <w:rPr>
-          <w:lang w:val="en-GB"/>
-        </w:rPr>
-        <w:t xml:space="preserve"> 2.0)</w:t>
+        <w:t>Login screen (through the web application with Oauth 2.0)</w:t>
       </w:r>
     </w:p>
     <w:p>
@@ -9231,8 +8975,301 @@
           <w:lang w:val="en-GB"/>
         </w:rPr>
       </w:pPr>
+    </w:p>
+    <w:p>
+      <w:pPr>
+        <w:rPr>
+          <w:lang w:val="en-GB"/>
+        </w:rPr>
+      </w:pPr>
+    </w:p>
+    <w:p>
+      <w:pPr>
+        <w:pStyle w:val="Kop2"/>
+        <w:rPr>
+          <w:sz w:val="28"/>
+          <w:szCs w:val="28"/>
+          <w:lang w:val="en-GB"/>
+        </w:rPr>
+      </w:pPr>
+      <w:r>
+        <w:rPr>
+          <w:sz w:val="28"/>
+          <w:szCs w:val="28"/>
+          <w:lang w:val="en-GB"/>
+        </w:rPr>
+        <w:lastRenderedPageBreak/>
+        <w:t xml:space="preserve">1.5 </w:t>
+      </w:r>
+      <w:r>
+        <w:rPr>
+          <w:sz w:val="28"/>
+          <w:szCs w:val="28"/>
+          <w:lang w:val="en-GB"/>
+        </w:rPr>
+        <w:t xml:space="preserve">Set up the development environment </w:t>
+      </w:r>
       <w:bookmarkStart w:id="30" w:name="_GoBack"/>
       <w:bookmarkEnd w:id="30"/>
+    </w:p>
+    <w:p>
+      <w:pPr>
+        <w:pStyle w:val="Kop3"/>
+        <w:rPr>
+          <w:lang w:val="en-GB"/>
+        </w:rPr>
+      </w:pPr>
+      <w:r>
+        <w:rPr>
+          <w:lang w:val="en-GB"/>
+        </w:rPr>
+        <w:br/>
+      </w:r>
+      <w:r>
+        <w:rPr>
+          <w:lang w:val="en-GB"/>
+        </w:rPr>
+        <w:t>Describe the right materials and resources that we need</w:t>
+      </w:r>
+    </w:p>
+    <w:p>
+      <w:pPr>
+        <w:rPr>
+          <w:lang w:val="en-GB"/>
+        </w:rPr>
+      </w:pPr>
+      <w:r>
+        <w:rPr>
+          <w:lang w:val="en-GB"/>
+        </w:rPr>
+        <w:br/>
+      </w:r>
+      <w:r>
+        <w:rPr>
+          <w:lang w:val="en-GB"/>
+        </w:rPr>
+        <w:t>All of us will work on our own computer.  We will use  “Visual Studio” to program the code for the application. Working in such languages as ‘JavaScript, CSS and HTML. To test our application we have a live server, this server can be tested on and edited to our liking.</w:t>
+      </w:r>
+    </w:p>
+    <w:p>
+      <w:pPr>
+        <w:rPr>
+          <w:lang w:val="en-GB"/>
+        </w:rPr>
+      </w:pPr>
+      <w:r>
+        <w:rPr>
+          <w:lang w:val="en-GB"/>
+        </w:rPr>
+        <w:t xml:space="preserve">The database we need to get information will be set up by the other development team. From that database we can get all the data. We will also link our phones to Visual Studio, this makes it easier to test our application. GitHub is used to share and/or merge our files.  </w:t>
+      </w:r>
+      <w:r>
+        <w:rPr>
+          <w:lang w:val="en-GB"/>
+        </w:rPr>
+        <w:br/>
+      </w:r>
+    </w:p>
+    <w:p>
+      <w:pPr>
+        <w:pStyle w:val="Kop3"/>
+        <w:rPr>
+          <w:lang w:val="en-GB"/>
+        </w:rPr>
+      </w:pPr>
+      <w:r>
+        <w:rPr>
+          <w:lang w:val="en-GB"/>
+        </w:rPr>
+        <w:t>Install, configure and manage the right software</w:t>
+      </w:r>
+    </w:p>
+    <w:p>
+      <w:pPr>
+        <w:rPr>
+          <w:lang w:val="en-GB"/>
+        </w:rPr>
+      </w:pPr>
+      <w:r>
+        <w:rPr>
+          <w:lang w:val="en-GB"/>
+        </w:rPr>
+        <w:br/>
+      </w:r>
+      <w:r>
+        <w:rPr>
+          <w:lang w:val="en-GB"/>
+        </w:rPr>
+        <w:t xml:space="preserve">All of us already have Visual Studio on our computers. GitHub was also already setup because we used it in our last project.  The server is setup but not used yet. The same goes for the database. The only thing necessary is connecting our phones, but that isn’t that difficult. Some have done it before with other programs. </w:t>
+      </w:r>
+      <w:r>
+        <w:rPr>
+          <w:lang w:val="en-GB"/>
+        </w:rPr>
+        <w:br/>
+      </w:r>
+    </w:p>
+    <w:p>
+      <w:pPr>
+        <w:pStyle w:val="Kop3"/>
+        <w:rPr>
+          <w:lang w:val="en-GB"/>
+        </w:rPr>
+      </w:pPr>
+      <w:r>
+        <w:rPr>
+          <w:lang w:val="en-GB"/>
+        </w:rPr>
+        <w:t xml:space="preserve">Takes into account the </w:t>
+      </w:r>
+      <w:r>
+        <w:rPr>
+          <w:lang w:val="en-GB"/>
+        </w:rPr>
+        <w:t>feasibility</w:t>
+      </w:r>
+      <w:r>
+        <w:rPr>
+          <w:lang w:val="en-GB"/>
+        </w:rPr>
+        <w:t xml:space="preserve"> and future changes of the development environment</w:t>
+      </w:r>
+    </w:p>
+    <w:p>
+      <w:pPr>
+        <w:rPr>
+          <w:lang w:val="en-GB"/>
+        </w:rPr>
+      </w:pPr>
+      <w:r>
+        <w:rPr>
+          <w:lang w:val="en-GB"/>
+        </w:rPr>
+        <w:br/>
+      </w:r>
+      <w:r>
+        <w:rPr>
+          <w:lang w:val="en-GB"/>
+        </w:rPr>
+        <w:t>One thing to take into account is that certain libraries will have updates that are not backwards compatible. Cordova (formerly PhoneGap) is a risk because it still is being developed. However, this risk is declining every day as the library matures.</w:t>
+      </w:r>
+    </w:p>
+    <w:p>
+      <w:pPr>
+        <w:rPr>
+          <w:lang w:val="en-GB"/>
+        </w:rPr>
+      </w:pPr>
+      <w:r>
+        <w:rPr>
+          <w:lang w:val="en-GB"/>
+        </w:rPr>
+        <w:t>Another problem might be the API that our app relies on. If this API ever changes, our app might nog function properly. Therefore it is important to build the app in such a manner, that those changes can be quickly implemented.</w:t>
+      </w:r>
+    </w:p>
+    <w:p>
+      <w:pPr>
+        <w:rPr>
+          <w:lang w:val="en-GB"/>
+        </w:rPr>
+      </w:pPr>
+      <w:r>
+        <w:rPr>
+          <w:lang w:val="en-GB"/>
+        </w:rPr>
+        <w:t>The other products such as Visual Studio or GitHub are all stable and matured. There are no sudden changes expected in the near future.</w:t>
+      </w:r>
+      <w:r>
+        <w:rPr>
+          <w:lang w:val="en-GB"/>
+        </w:rPr>
+        <w:br/>
+      </w:r>
+    </w:p>
+    <w:p>
+      <w:pPr>
+        <w:pStyle w:val="Kop3"/>
+        <w:rPr>
+          <w:lang w:val="en-GB"/>
+        </w:rPr>
+      </w:pPr>
+      <w:r>
+        <w:rPr>
+          <w:lang w:val="en-GB"/>
+        </w:rPr>
+        <w:t>Keep track of the situation, development environment and results</w:t>
+      </w:r>
+    </w:p>
+    <w:p>
+      <w:pPr>
+        <w:rPr>
+          <w:lang w:val="en-GB"/>
+        </w:rPr>
+      </w:pPr>
+      <w:r>
+        <w:rPr>
+          <w:lang w:val="en-GB"/>
+        </w:rPr>
+        <w:br/>
+      </w:r>
+      <w:r>
+        <w:rPr>
+          <w:lang w:val="en-GB"/>
+        </w:rPr>
+        <w:t xml:space="preserve">Like explained before, We have most of the programs set-up. The only thing we need to do is connect our phones to Visual Studio. That will be done as soon as we start programming. </w:t>
+      </w:r>
+      <w:r>
+        <w:rPr>
+          <w:lang w:val="en-GB"/>
+        </w:rPr>
+        <w:br/>
+      </w:r>
+    </w:p>
+    <w:p>
+      <w:pPr>
+        <w:pStyle w:val="Kop3"/>
+        <w:rPr>
+          <w:lang w:val="en-GB"/>
+        </w:rPr>
+      </w:pPr>
+      <w:r>
+        <w:rPr>
+          <w:lang w:val="en-GB"/>
+        </w:rPr>
+        <w:t>Check in regularly</w:t>
+      </w:r>
+      <w:r>
+        <w:rPr>
+          <w:lang w:val="en-GB"/>
+        </w:rPr>
+        <w:t xml:space="preserve"> with the client for the progress and results</w:t>
+      </w:r>
+    </w:p>
+    <w:p>
+      <w:pPr>
+        <w:rPr>
+          <w:lang w:val="en-GB"/>
+        </w:rPr>
+      </w:pPr>
+      <w:r>
+        <w:rPr>
+          <w:lang w:val="en-GB"/>
+        </w:rPr>
+        <w:br/>
+      </w:r>
+      <w:r>
+        <w:rPr>
+          <w:lang w:val="en-GB"/>
+        </w:rPr>
+        <w:t>We checked multiple times with the client to see if what we did was correct. Until so far the client has been pleased with our work. He agrees with the programs and methods that we use. In the beginning we discussed with the team and client what the best method would be. What language we should use and what program. This came to a quick conclusion and so we would be using our current options.</w:t>
+      </w:r>
+    </w:p>
+    <w:p>
+      <w:pPr>
+        <w:rPr>
+          <w:lang w:val="en-GB"/>
+        </w:rPr>
+      </w:pPr>
     </w:p>
     <w:sectPr>
       <w:pgSz w:w="11906" w:h="16838"/>
@@ -11413,7 +11450,7 @@
 </file>
 
 <file path=customXml/itemProps1.xml><?xml version="1.0" encoding="utf-8"?>
-<ds:datastoreItem xmlns:ds="http://schemas.openxmlformats.org/officeDocument/2006/customXml" ds:itemID="{A6D97F88-0361-4E97-8D22-4014593C1B14}">
+<ds:datastoreItem xmlns:ds="http://schemas.openxmlformats.org/officeDocument/2006/customXml" ds:itemID="{2516FC09-805E-4EA6-A315-0F39D933185E}">
   <ds:schemaRefs>
     <ds:schemaRef ds:uri="http://schemas.openxmlformats.org/officeDocument/2006/bibliography"/>
   </ds:schemaRefs>

</xml_diff>